<commit_message>
Petite correction de mise en page
</commit_message>
<xml_diff>
--- a/Gestion_Hospital/Rapport de conception.docx
+++ b/Gestion_Hospital/Rapport de conception.docx
@@ -9,6 +9,7 @@
       <w:r>
         <w:rPr>
           <w:noProof/>
+          <w:lang w:eastAsia="fr-FR"/>
         </w:rPr>
         <w:drawing>
           <wp:anchor distT="0" distB="0" distL="114300" distR="114300" simplePos="0" relativeHeight="251658240" behindDoc="0" locked="0" layoutInCell="1" allowOverlap="1">
@@ -116,7 +117,7 @@
         </w:rPr>
         <w:fldChar w:fldCharType="separate"/>
       </w:r>
-      <w:hyperlink r:id="rId9" w:history="1">
+      <w:hyperlink w:anchor="__RefHeading__150_627318469" w:history="1">
         <w:r>
           <w:t>1.Intro</w:t>
         </w:r>
@@ -134,7 +135,7 @@
           <w:tab w:val="right" w:leader="dot" w:pos="9072"/>
         </w:tabs>
       </w:pPr>
-      <w:hyperlink r:id="rId10" w:history="1">
+      <w:hyperlink w:anchor="__RefHeading__152_627318469" w:history="1">
         <w:r>
           <w:t>2.Présentation de l’équipe</w:t>
         </w:r>
@@ -152,7 +153,7 @@
           <w:tab w:val="right" w:leader="dot" w:pos="9072"/>
         </w:tabs>
       </w:pPr>
-      <w:hyperlink r:id="rId11" w:history="1">
+      <w:hyperlink w:anchor="__RefHeading__154_627318469" w:history="1">
         <w:r>
           <w:t>3.Définition des classes</w:t>
         </w:r>
@@ -170,7 +171,7 @@
           <w:tab w:val="right" w:leader="dot" w:pos="9292"/>
         </w:tabs>
       </w:pPr>
-      <w:hyperlink r:id="rId12" w:history="1">
+      <w:hyperlink w:anchor="__RefHeading__156_627318469" w:history="1">
         <w:r>
           <w:t>a)Les classes du module recherche d’informations</w:t>
         </w:r>
@@ -188,7 +189,7 @@
           <w:tab w:val="right" w:leader="dot" w:pos="9292"/>
         </w:tabs>
       </w:pPr>
-      <w:hyperlink r:id="rId13" w:history="1">
+      <w:hyperlink w:anchor="__RefHeading__158_627318469" w:history="1">
         <w:r>
           <w:t>b)</w:t>
         </w:r>
@@ -206,7 +207,7 @@
           <w:tab w:val="right" w:leader="dot" w:pos="9072"/>
         </w:tabs>
       </w:pPr>
-      <w:hyperlink r:id="rId14" w:history="1">
+      <w:hyperlink w:anchor="__RefHeading__160_627318469" w:history="1">
         <w:r>
           <w:t>4.Fonctions du projet</w:t>
         </w:r>
@@ -224,7 +225,7 @@
           <w:tab w:val="right" w:leader="dot" w:pos="9072"/>
         </w:tabs>
       </w:pPr>
-      <w:hyperlink r:id="rId15" w:history="1">
+      <w:hyperlink w:anchor="__RefHeading__162_627318469" w:history="1">
         <w:r>
           <w:t>5.Maquette de l’interface graphique</w:t>
         </w:r>
@@ -242,7 +243,7 @@
           <w:tab w:val="right" w:leader="dot" w:pos="9072"/>
         </w:tabs>
       </w:pPr>
-      <w:hyperlink r:id="rId16" w:history="1">
+      <w:hyperlink w:anchor="__RefHeading__164_627318469" w:history="1">
         <w:r>
           <w:t>6.Algorithme</w:t>
         </w:r>
@@ -259,7 +260,7 @@
       <w:r>
         <w:fldChar w:fldCharType="end"/>
       </w:r>
-      <w:hyperlink r:id="rId17" w:history="1"/>
+      <w:hyperlink w:anchor="_Toc417564114" w:history="1"/>
     </w:p>
     <w:p>
       <w:pPr>
@@ -284,6 +285,7 @@
       <w:bookmarkStart w:id="0" w:name="_Toc417564114"/>
       <w:bookmarkStart w:id="1" w:name="__RefHeading__150_627318469"/>
       <w:r>
+        <w:lastRenderedPageBreak/>
         <w:t>Intro</w:t>
       </w:r>
       <w:bookmarkEnd w:id="0"/>
@@ -312,21 +314,13 @@
         <w:t>ème</w:t>
       </w:r>
       <w:r>
-        <w:t xml:space="preserve"> se</w:t>
-      </w:r>
-      <w:r>
-        <w:t>mestre d’ING3, nous devons faire une application Java qui va nous permettre de gérer une base de données hospitalière fournie dans le sujet. L'objectif est donc la création d'une interface graphique claire et intuitive à partir de laquelle l'utilisateur pe</w:t>
-      </w:r>
-      <w:r>
-        <w:t xml:space="preserve">ut effectuer des requêtes, en voir le résultat et, </w:t>
-      </w:r>
-      <w:proofErr w:type="gramStart"/>
-      <w:r>
-        <w:t>si il</w:t>
-      </w:r>
-      <w:proofErr w:type="gramEnd"/>
-      <w:r>
-        <w:t xml:space="preserve"> le souhaite, réaliser des graphes à partir de ces résultats.</w:t>
+        <w:t xml:space="preserve"> semestre d’ING3, nous devons faire une application Java qui va nous permettre de gérer une base de données hospitalière fournie dans le sujet. L'objectif est donc la création d'une interface graphique claire et intuitive à partir de laquelle l'utilisateur peut effectuer des requê</w:t>
+      </w:r>
+      <w:r>
+        <w:t>tes, en voir le résultat et, s’</w:t>
+      </w:r>
+      <w:r>
+        <w:t>il le souhaite, réaliser des graphes à partir de ces résultats.</w:t>
       </w:r>
       <w:r>
         <w:br/>
@@ -336,10 +330,7 @@
       </w:r>
       <w:r>
         <w:tab/>
-        <w:t>Pour mener à bien ce projet nous disposons de plusieurs documents et fichiers faisant office de bases à partir desquels nous devons cons</w:t>
-      </w:r>
-      <w:r>
-        <w:t>truire notre application.</w:t>
+        <w:t>Pour mener à bien ce projet nous disposons de plusieurs documents et fichiers faisant office de bases à partir desquels nous devons construire notre application.</w:t>
       </w:r>
     </w:p>
     <w:p>
@@ -354,6 +345,7 @@
       <w:bookmarkStart w:id="2" w:name="__RefHeading__152_627318469"/>
       <w:bookmarkStart w:id="3" w:name="_Toc417564115"/>
       <w:r>
+        <w:lastRenderedPageBreak/>
         <w:t>Présentation de l’équipe</w:t>
       </w:r>
       <w:bookmarkEnd w:id="2"/>
@@ -408,10 +400,7 @@
         <w:t>chef de projet) :</w:t>
       </w:r>
       <w:r>
-        <w:t xml:space="preserve"> Ex-Ing2, il a été désigné comme chef par ses équipiers car il a fait du Java lors de son semestre en Corée et est donc le plus expérimentée. Son but est de gérer </w:t>
-      </w:r>
-      <w:r>
-        <w:t>l'équipe, donner les directives et vérifier l'avancée du projet.</w:t>
+        <w:t xml:space="preserve"> Ex-Ing2, il a été désigné comme chef par ses équipiers car il a fait du Java lors de son semestre en Corée et est donc le plus expérimentée. Son but est de gérer l'équipe, donner les directives et vérifier l'avancée du projet.</w:t>
       </w:r>
     </w:p>
     <w:p>
@@ -424,60 +413,53 @@
           <w:b/>
           <w:bCs/>
         </w:rPr>
-        <w:t>Lisa Cot </w:t>
+        <w:t>Lisa Cot :</w:t>
+      </w:r>
+      <w:r>
+        <w:t xml:space="preserve"> </w:t>
+      </w:r>
+      <w:r>
+        <w:t>Ex-Ing2</w:t>
       </w:r>
       <w:proofErr w:type="gramStart"/>
+      <w:r>
+        <w:t>,elle</w:t>
+      </w:r>
+      <w:proofErr w:type="gramEnd"/>
+      <w:r>
+        <w:t xml:space="preserve"> a séjourné à Laval au 1er semestre où elle a étudié le C++. C’est une personne motivée et dynamique, qui a cœur de réussir ce projet et de perfectionner sa connaissance du java.</w:t>
+      </w:r>
+    </w:p>
+    <w:p>
+      <w:pPr>
+        <w:pStyle w:val="Standard"/>
+        <w:jc w:val="both"/>
+      </w:pPr>
       <w:r>
         <w:rPr>
           <w:b/>
           <w:bCs/>
         </w:rPr>
-        <w:t>:</w:t>
-      </w:r>
-      <w:r>
-        <w:t xml:space="preserve">  Ex</w:t>
-      </w:r>
-      <w:proofErr w:type="gramEnd"/>
-      <w:r>
-        <w:t>-Ing2,elle a séjourné à Laval au 1er semestre où elle a étudié le C++. C’est une personne motivée et dynamique, qui a cœur de réussir ce projet et de perfectionner sa connaissan</w:t>
-      </w:r>
-      <w:r>
-        <w:t>ce du java.</w:t>
-      </w:r>
-    </w:p>
-    <w:p>
-      <w:pPr>
-        <w:pStyle w:val="Standard"/>
-        <w:jc w:val="both"/>
-      </w:pPr>
+        <w:t xml:space="preserve">Jérôme </w:t>
+      </w:r>
+      <w:proofErr w:type="spellStart"/>
       <w:r>
         <w:rPr>
           <w:b/>
           <w:bCs/>
         </w:rPr>
-        <w:t xml:space="preserve">Jérôme </w:t>
-      </w:r>
-      <w:proofErr w:type="spellStart"/>
+        <w:t>Ducrocq</w:t>
+      </w:r>
+      <w:proofErr w:type="spellEnd"/>
       <w:r>
         <w:rPr>
           <w:b/>
           <w:bCs/>
         </w:rPr>
-        <w:t>Ducrocq</w:t>
-      </w:r>
-      <w:proofErr w:type="spellEnd"/>
-      <w:r>
-        <w:rPr>
-          <w:b/>
-          <w:bCs/>
-        </w:rPr>
         <w:t xml:space="preserve"> (débutant en Java): </w:t>
       </w:r>
       <w:r>
-        <w:t>Ex-Ing2, il a passé le 1er semestre en Suède, où il n'a pas étudié de langage objets comme le C++ ou le Java. Il est le moins expérimenté du groupe mais très curieux et motivé d'apprendre ce langage qui est in</w:t>
-      </w:r>
-      <w:r>
-        <w:t>dispensable pour la majeure SI qu'il souhaite suivre.</w:t>
+        <w:t>Ex-Ing2, il a passé le 1er semestre en Suède, où il n'a pas étudié de langage objets comme le C++ ou le Java. Il est le moins expérimenté du groupe mais très curieux et motivé d'apprendre ce langage qui est indispensable pour la majeure SI qu'il souhaite suivre.</w:t>
       </w:r>
     </w:p>
     <w:p>
@@ -540,10 +522,7 @@
         <w:jc w:val="both"/>
       </w:pPr>
       <w:r>
-        <w:t>Nous sommes une équipe qui a déjà travaillé ensemble sur d'autres projets et savons que</w:t>
-      </w:r>
-      <w:r>
-        <w:t xml:space="preserve"> chacun s'impliquera pour mener ce projet jusqu'au bout.</w:t>
+        <w:t>Nous sommes une équipe qui a déjà travaillé ensemble sur d'autres projets et savons que chacun s'impliquera pour mener ce projet jusqu'au bout.</w:t>
       </w:r>
     </w:p>
     <w:p>
@@ -592,6 +571,7 @@
       <w:bookmarkStart w:id="4" w:name="__RefHeading__154_627318469"/>
       <w:bookmarkStart w:id="5" w:name="_Toc417564116"/>
       <w:r>
+        <w:lastRenderedPageBreak/>
         <w:t>Définition des classes</w:t>
       </w:r>
       <w:bookmarkEnd w:id="4"/>
@@ -679,10 +659,12 @@
         <w:jc w:val="both"/>
       </w:pPr>
       <w:r>
-        <w:t>La classe 'personne': une classe</w:t>
-      </w:r>
-      <w:r>
-        <w:t xml:space="preserve"> fille de la classe générique mais qui sera aussi la classe mère de plusieurs autres classes. Elle contient des attributs correspondant aux champs communs à toutes les personnes stockées dans la base de données.</w:t>
+        <w:t>La classe 'personne': une classe fille de la classe générique mais qui sera aussi la classe mère</w:t>
+      </w:r>
+      <w:bookmarkStart w:id="8" w:name="_GoBack"/>
+      <w:bookmarkEnd w:id="8"/>
+      <w:r>
+        <w:t xml:space="preserve"> de plusieurs autres classes. Elle contient des attributs correspondant aux champs communs à toutes les personnes stockées dans la base de données.</w:t>
       </w:r>
     </w:p>
     <w:p>
@@ -695,10 +677,7 @@
         <w:jc w:val="both"/>
       </w:pPr>
       <w:r>
-        <w:t>La classe 'malade': une classe fille de pers</w:t>
-      </w:r>
-      <w:r>
-        <w:t>onne, contient les attributs correspondant aux champs de l’entité malade.</w:t>
+        <w:t>La classe 'malade': une classe fille de personne, contient les attributs correspondant aux champs de l’entité malade.</w:t>
       </w:r>
     </w:p>
     <w:p>
@@ -724,10 +703,7 @@
         <w:jc w:val="both"/>
       </w:pPr>
       <w:r>
-        <w:t>La classe 'infirmier': une classe fille de personne, contient</w:t>
-      </w:r>
-      <w:r>
-        <w:t xml:space="preserve"> les attributs correspondant aux champs de l’entité infirmier.</w:t>
+        <w:t>La classe 'infirmier': une classe fille de personne, contient les attributs correspondant aux champs de l’entité infirmier.</w:t>
       </w:r>
     </w:p>
     <w:p>
@@ -752,10 +728,7 @@
         </w:numPr>
       </w:pPr>
       <w:r>
-        <w:t>La classe 'service': une classe fille de générique, contient les attributs co</w:t>
-      </w:r>
-      <w:r>
-        <w:t>rrespondant aux champs de l’entité service.</w:t>
+        <w:t>La classe 'service': une classe fille de générique, contient les attributs correspondant aux champs de l’entité service.</w:t>
       </w:r>
     </w:p>
     <w:p>
@@ -778,29 +751,47 @@
     </w:p>
     <w:p>
       <w:pPr>
+        <w:suppressAutoHyphens w:val="0"/>
+        <w:rPr>
+          <w:rFonts w:ascii="Cambria" w:hAnsi="Cambria"/>
+          <w:b/>
+          <w:bCs/>
+          <w:color w:val="365F91"/>
+          <w:sz w:val="28"/>
+          <w:szCs w:val="28"/>
+        </w:rPr>
+      </w:pPr>
+      <w:bookmarkStart w:id="9" w:name="__RefHeading__160_627318469"/>
+      <w:bookmarkStart w:id="10" w:name="_Toc417564118"/>
+      <w:r>
+        <w:br w:type="page"/>
+      </w:r>
+    </w:p>
+    <w:p>
+      <w:pPr>
         <w:pStyle w:val="Titre1"/>
         <w:numPr>
           <w:ilvl w:val="0"/>
           <w:numId w:val="12"/>
         </w:numPr>
       </w:pPr>
-      <w:bookmarkStart w:id="8" w:name="__RefHeading__160_627318469"/>
-      <w:bookmarkStart w:id="9" w:name="_Toc417564118"/>
-      <w:r>
+      <w:r>
+        <w:lastRenderedPageBreak/>
         <w:t>Fonctions du projet</w:t>
       </w:r>
-      <w:bookmarkEnd w:id="8"/>
       <w:bookmarkEnd w:id="9"/>
-    </w:p>
-    <w:p>
-      <w:pPr>
-        <w:pStyle w:val="Standard"/>
-      </w:pPr>
-    </w:p>
-    <w:p>
-      <w:pPr>
-        <w:pStyle w:val="Standard"/>
-      </w:pPr>
+      <w:bookmarkEnd w:id="10"/>
+    </w:p>
+    <w:p>
+      <w:pPr>
+        <w:suppressAutoHyphens w:val="0"/>
+        <w:rPr>
+          <w:sz w:val="28"/>
+        </w:rPr>
+      </w:pPr>
+      <w:r>
+        <w:br w:type="page"/>
+      </w:r>
     </w:p>
     <w:p>
       <w:pPr>
@@ -810,13 +801,17 @@
           <w:numId w:val="8"/>
         </w:numPr>
       </w:pPr>
-      <w:bookmarkStart w:id="10" w:name="__RefHeading__162_627318469"/>
-      <w:bookmarkStart w:id="11" w:name="_Toc417564119"/>
-      <w:r>
-        <w:t>Maquette de l’interface graphique</w:t>
-      </w:r>
-      <w:bookmarkEnd w:id="10"/>
+      <w:bookmarkStart w:id="11" w:name="__RefHeading__162_627318469"/>
+      <w:bookmarkStart w:id="12" w:name="_Toc417564119"/>
+      <w:r>
+        <w:lastRenderedPageBreak/>
+        <w:t>M</w:t>
+      </w:r>
+      <w:r>
+        <w:t>aquette de l’interface graphique</w:t>
+      </w:r>
       <w:bookmarkEnd w:id="11"/>
+      <w:bookmarkEnd w:id="12"/>
     </w:p>
     <w:p>
       <w:pPr>
@@ -825,8 +820,14 @@
     </w:p>
     <w:p>
       <w:pPr>
-        <w:pStyle w:val="Standard"/>
-      </w:pPr>
+        <w:suppressAutoHyphens w:val="0"/>
+        <w:rPr>
+          <w:sz w:val="28"/>
+        </w:rPr>
+      </w:pPr>
+      <w:r>
+        <w:br w:type="page"/>
+      </w:r>
     </w:p>
     <w:p>
       <w:pPr>
@@ -837,6 +838,7 @@
         </w:numPr>
       </w:pPr>
       <w:r>
+        <w:lastRenderedPageBreak/>
         <w:t>Organigramme</w:t>
       </w:r>
     </w:p>
@@ -856,8 +858,8 @@
     <w:p>
       <w:pPr>
         <w:sectPr>
-          <w:headerReference w:type="default" r:id="rId18"/>
-          <w:footerReference w:type="default" r:id="rId19"/>
+          <w:headerReference w:type="default" r:id="rId9"/>
+          <w:footerReference w:type="default" r:id="rId10"/>
           <w:pgSz w:w="11906" w:h="16838"/>
           <w:pgMar w:top="708" w:right="1417" w:bottom="708" w:left="1417" w:header="720" w:footer="720" w:gutter="0"/>
           <w:cols w:space="720"/>
@@ -867,16 +869,15 @@
     </w:p>
     <w:p>
       <w:r>
-        <w:t>G</w:t>
-      </w:r>
-      <w:r>
-        <w:t>raph chart</w:t>
+        <w:lastRenderedPageBreak/>
+        <w:t>Graph chart</w:t>
       </w:r>
     </w:p>
     <w:p>
       <w:r>
         <w:rPr>
           <w:noProof/>
+          <w:lang w:eastAsia="fr-FR"/>
         </w:rPr>
         <w:drawing>
           <wp:inline distT="0" distB="0" distL="0" distR="0">
@@ -892,7 +893,7 @@
                     <pic:cNvPicPr/>
                   </pic:nvPicPr>
                   <pic:blipFill>
-                    <a:blip r:embed="rId20"/>
+                    <a:blip r:embed="rId11"/>
                     <a:stretch>
                       <a:fillRect/>
                     </a:stretch>
@@ -920,6 +921,7 @@
     </w:p>
     <w:p>
       <w:r>
+        <w:lastRenderedPageBreak/>
         <w:t>Graph pie</w:t>
       </w:r>
     </w:p>
@@ -927,6 +929,7 @@
       <w:r>
         <w:rPr>
           <w:noProof/>
+          <w:lang w:eastAsia="fr-FR"/>
         </w:rPr>
         <w:drawing>
           <wp:inline distT="0" distB="0" distL="0" distR="0">
@@ -942,7 +945,7 @@
                     <pic:cNvPicPr/>
                   </pic:nvPicPr>
                   <pic:blipFill>
-                    <a:blip r:embed="rId21"/>
+                    <a:blip r:embed="rId12"/>
                     <a:stretch>
                       <a:fillRect/>
                     </a:stretch>
@@ -984,6 +987,7 @@
         <w:pStyle w:val="Titre3"/>
       </w:pPr>
       <w:r>
+        <w:lastRenderedPageBreak/>
         <w:t>Module connexion</w:t>
       </w:r>
     </w:p>
@@ -1045,14 +1049,15 @@
     </w:p>
     <w:p>
       <w:r>
+        <w:lastRenderedPageBreak/>
         <w:t>Ajouter</w:t>
       </w:r>
     </w:p>
     <w:p>
-      <w:bookmarkStart w:id="12" w:name="_GoBack"/>
       <w:r>
         <w:rPr>
           <w:noProof/>
+          <w:lang w:eastAsia="fr-FR"/>
         </w:rPr>
         <w:drawing>
           <wp:inline distT="0" distB="0" distL="0" distR="0">
@@ -1070,7 +1075,7 @@
                     <pic:cNvPicPr/>
                   </pic:nvPicPr>
                   <pic:blipFill>
-                    <a:blip r:embed="rId22">
+                    <a:blip r:embed="rId13">
                       <a:extLst>
                         <a:ext uri="{28A0092B-C50C-407E-A947-70E740481C1C}">
                           <a14:useLocalDpi xmlns:a14="http://schemas.microsoft.com/office/drawing/2010/main" val="0"/>
@@ -1096,7 +1101,6 @@
           </wp:inline>
         </w:drawing>
       </w:r>
-      <w:bookmarkEnd w:id="12"/>
     </w:p>
     <w:p>
       <w:r>
@@ -1106,6 +1110,7 @@
     <w:p/>
     <w:p>
       <w:r>
+        <w:lastRenderedPageBreak/>
         <w:t>Modifier</w:t>
       </w:r>
     </w:p>
@@ -1113,6 +1118,7 @@
       <w:r>
         <w:rPr>
           <w:noProof/>
+          <w:lang w:eastAsia="fr-FR"/>
         </w:rPr>
         <w:drawing>
           <wp:inline distT="0" distB="0" distL="0" distR="0">
@@ -1128,7 +1134,7 @@
                     <pic:cNvPicPr/>
                   </pic:nvPicPr>
                   <pic:blipFill>
-                    <a:blip r:embed="rId23"/>
+                    <a:blip r:embed="rId14"/>
                     <a:stretch>
                       <a:fillRect/>
                     </a:stretch>
@@ -1169,7 +1175,9 @@
       <w:r>
         <w:rPr>
           <w:noProof/>
-        </w:rPr>
+          <w:lang w:eastAsia="fr-FR"/>
+        </w:rPr>
+        <w:lastRenderedPageBreak/>
         <w:drawing>
           <wp:inline distT="0" distB="0" distL="0" distR="0">
             <wp:extent cx="3019047" cy="2971425"/>
@@ -1184,7 +1192,7 @@
                     <pic:cNvPicPr/>
                   </pic:nvPicPr>
                   <pic:blipFill>
-                    <a:blip r:embed="rId24"/>
+                    <a:blip r:embed="rId15"/>
                     <a:stretch>
                       <a:fillRect/>
                     </a:stretch>
@@ -1248,6 +1256,7 @@
       <w:r>
         <w:rPr>
           <w:noProof/>
+          <w:lang w:eastAsia="fr-FR"/>
         </w:rPr>
         <w:drawing>
           <wp:inline distT="0" distB="0" distL="0" distR="0">
@@ -1263,7 +1272,7 @@
                     <pic:cNvPicPr/>
                   </pic:nvPicPr>
                   <pic:blipFill>
-                    <a:blip r:embed="rId25"/>
+                    <a:blip r:embed="rId16"/>
                     <a:stretch>
                       <a:fillRect/>
                     </a:stretch>
@@ -1300,6 +1309,7 @@
       <w:r>
         <w:rPr>
           <w:noProof/>
+          <w:lang w:eastAsia="fr-FR"/>
         </w:rPr>
         <w:drawing>
           <wp:inline distT="0" distB="0" distL="0" distR="0">
@@ -1315,7 +1325,7 @@
                     <pic:cNvPicPr/>
                   </pic:nvPicPr>
                   <pic:blipFill>
-                    <a:blip r:embed="rId26"/>
+                    <a:blip r:embed="rId17"/>
                     <a:stretch>
                       <a:fillRect/>
                     </a:stretch>
@@ -1367,8 +1377,14 @@
     <w:p>
       <w:pPr>
         <w:pStyle w:val="Textbody"/>
-      </w:pPr>
-      <w:r>
+        <w:rPr>
+          <w:sz w:val="22"/>
+        </w:rPr>
+      </w:pPr>
+      <w:r>
+        <w:rPr>
+          <w:sz w:val="22"/>
+        </w:rPr>
         <w:t>Afficher interface</w:t>
       </w:r>
     </w:p>
@@ -1379,6 +1395,7 @@
       <w:r>
         <w:rPr>
           <w:noProof/>
+          <w:lang w:eastAsia="fr-FR"/>
         </w:rPr>
         <w:drawing>
           <wp:inline distT="0" distB="0" distL="0" distR="0">
@@ -1394,7 +1411,7 @@
                     <pic:cNvPicPr/>
                   </pic:nvPicPr>
                   <pic:blipFill>
-                    <a:blip r:embed="rId27"/>
+                    <a:blip r:embed="rId18"/>
                     <a:stretch>
                       <a:fillRect/>
                     </a:stretch>
@@ -1454,8 +1471,15 @@
     <w:p>
       <w:pPr>
         <w:pStyle w:val="Textbody"/>
-      </w:pPr>
-      <w:r>
+        <w:rPr>
+          <w:sz w:val="22"/>
+        </w:rPr>
+      </w:pPr>
+      <w:r>
+        <w:rPr>
+          <w:sz w:val="22"/>
+        </w:rPr>
+        <w:lastRenderedPageBreak/>
         <w:t xml:space="preserve">Demander les requêtes à l’utilisateur </w:t>
       </w:r>
     </w:p>
@@ -1466,6 +1490,7 @@
       <w:r>
         <w:rPr>
           <w:noProof/>
+          <w:lang w:eastAsia="fr-FR"/>
         </w:rPr>
         <w:drawing>
           <wp:inline distT="0" distB="0" distL="0" distR="0">
@@ -1481,7 +1506,7 @@
                     <pic:cNvPicPr/>
                   </pic:nvPicPr>
                   <pic:blipFill>
-                    <a:blip r:embed="rId28"/>
+                    <a:blip r:embed="rId19"/>
                     <a:stretch>
                       <a:fillRect/>
                     </a:stretch>
@@ -1550,8 +1575,15 @@
     <w:p>
       <w:pPr>
         <w:pStyle w:val="Textbody"/>
-      </w:pPr>
-      <w:r>
+        <w:rPr>
+          <w:sz w:val="22"/>
+        </w:rPr>
+      </w:pPr>
+      <w:r>
+        <w:rPr>
+          <w:sz w:val="22"/>
+        </w:rPr>
+        <w:lastRenderedPageBreak/>
         <w:t>Afficher le résultat des requêtes</w:t>
       </w:r>
     </w:p>
@@ -1562,6 +1594,7 @@
       <w:r>
         <w:rPr>
           <w:noProof/>
+          <w:lang w:eastAsia="fr-FR"/>
         </w:rPr>
         <w:drawing>
           <wp:inline distT="0" distB="0" distL="0" distR="0">
@@ -1577,7 +1610,7 @@
                     <pic:cNvPicPr/>
                   </pic:nvPicPr>
                   <pic:blipFill>
-                    <a:blip r:embed="rId29"/>
+                    <a:blip r:embed="rId20"/>
                     <a:stretch>
                       <a:fillRect/>
                     </a:stretch>
@@ -1642,8 +1675,14 @@
     <w:p>
       <w:pPr>
         <w:pStyle w:val="Textbody"/>
-      </w:pPr>
-      <w:r>
+        <w:rPr>
+          <w:sz w:val="22"/>
+        </w:rPr>
+      </w:pPr>
+      <w:r>
+        <w:rPr>
+          <w:sz w:val="22"/>
+        </w:rPr>
         <w:t>Afficher les charts</w:t>
       </w:r>
     </w:p>
@@ -1654,6 +1693,7 @@
       <w:r>
         <w:rPr>
           <w:noProof/>
+          <w:lang w:eastAsia="fr-FR"/>
         </w:rPr>
         <w:drawing>
           <wp:inline distT="0" distB="0" distL="0" distR="0">
@@ -1669,7 +1709,7 @@
                     <pic:cNvPicPr/>
                   </pic:nvPicPr>
                   <pic:blipFill>
-                    <a:blip r:embed="rId30"/>
+                    <a:blip r:embed="rId21"/>
                     <a:stretch>
                       <a:fillRect/>
                     </a:stretch>
@@ -1708,8 +1748,14 @@
     <w:p>
       <w:pPr>
         <w:pStyle w:val="Textbody"/>
-      </w:pPr>
-      <w:r>
+        <w:rPr>
+          <w:sz w:val="22"/>
+        </w:rPr>
+      </w:pPr>
+      <w:r>
+        <w:rPr>
+          <w:sz w:val="22"/>
+        </w:rPr>
         <w:t xml:space="preserve">Mise à jour des données </w:t>
       </w:r>
     </w:p>
@@ -1720,6 +1766,7 @@
       <w:r>
         <w:rPr>
           <w:noProof/>
+          <w:lang w:eastAsia="fr-FR"/>
         </w:rPr>
         <w:drawing>
           <wp:inline distT="0" distB="0" distL="0" distR="0">
@@ -1735,7 +1782,7 @@
                     <pic:cNvPicPr/>
                   </pic:nvPicPr>
                   <pic:blipFill>
-                    <a:blip r:embed="rId31"/>
+                    <a:blip r:embed="rId22"/>
                     <a:stretch>
                       <a:fillRect/>
                     </a:stretch>
@@ -1795,6 +1842,7 @@
         </w:numPr>
       </w:pPr>
       <w:r>
+        <w:lastRenderedPageBreak/>
         <w:t>Conclusion</w:t>
       </w:r>
     </w:p>
@@ -1810,10 +1858,7 @@
       </w:pPr>
       <w:r>
         <w:tab/>
-        <w:t xml:space="preserve">Ce projet est réellement intéressant pour nous </w:t>
-      </w:r>
-      <w:r>
-        <w:t>pour plusieurs raisons.</w:t>
+        <w:t>Ce projet est réellement intéressant pour nous pour plusieurs raisons.</w:t>
       </w:r>
     </w:p>
     <w:p>
@@ -1830,10 +1875,7 @@
       </w:r>
       <w:proofErr w:type="gramEnd"/>
       <w:r>
-        <w:t xml:space="preserve"> et Transports) et donc</w:t>
-      </w:r>
-      <w:r>
-        <w:t xml:space="preserve"> cela nous apporte des connaissances que nous devrons réutiliser.</w:t>
+        <w:t xml:space="preserve"> et Transports) et donc cela nous apporte des connaissances que nous devrons réutiliser.</w:t>
       </w:r>
       <w:r>
         <w:br/>
@@ -1843,10 +1885,7 @@
       </w:r>
       <w:r>
         <w:tab/>
-        <w:t>De plus, ce projet fait interagir plusieurs modules ensemble: une base de données, une interface graphique et les connexions les reliant. Nous travaillons donc sur plusieurs aspects, ce qu</w:t>
-      </w:r>
-      <w:r>
-        <w:t>i permet d'éviter une certaine monotonie dans la phase de conception et de développement.</w:t>
+        <w:t>De plus, ce projet fait interagir plusieurs modules ensemble: une base de données, une interface graphique et les connexions les reliant. Nous travaillons donc sur plusieurs aspects, ce qui permet d'éviter une certaine monotonie dans la phase de conception et de développement.</w:t>
       </w:r>
       <w:r>
         <w:br/>
@@ -1856,10 +1895,7 @@
       </w:r>
       <w:r>
         <w:tab/>
-        <w:t>Nous avons beaucoup échangé nos points de vue respectifs quant à la façon dont nous devions aborder ce projet, la vision que chacun avait du problème et de sa réali</w:t>
-      </w:r>
-      <w:r>
-        <w:t>sation. Nous avons raisonné logiquement, en posant des questions à notre chargé de TP pour nous assurer que nous partions sur les bonnes bases.</w:t>
+        <w:t>Nous avons beaucoup échangé nos points de vue respectifs quant à la façon dont nous devions aborder ce projet, la vision que chacun avait du problème et de sa réalisation. Nous avons raisonné logiquement, en posant des questions à notre chargé de TP pour nous assurer que nous partions sur les bonnes bases.</w:t>
       </w:r>
       <w:r>
         <w:br/>
@@ -1869,10 +1905,7 @@
       </w:r>
       <w:r>
         <w:tab/>
-        <w:t>Nous sommes donc arrivés à une vision précise de ce que nous souhaiterions réaliser. Cependant, il faut prendr</w:t>
-      </w:r>
-      <w:r>
-        <w:t>e en compte d'éventuels problèmes qui, comme dans tout projet, risquent de survenir tôt ou tard. Nous serions alors amener à emprunter un chemin différent de celui initialement imaginé afin de continuer.</w:t>
+        <w:t>Nous sommes donc arrivés à une vision précise de ce que nous souhaiterions réaliser. Cependant, il faut prendre en compte d'éventuels problèmes qui, comme dans tout projet, risquent de survenir tôt ou tard. Nous serions alors amener à emprunter un chemin différent de celui initialement imaginé afin de continuer.</w:t>
       </w:r>
     </w:p>
     <w:p>
@@ -1997,7 +2030,7 @@
       <w:rPr>
         <w:noProof/>
       </w:rPr>
-      <w:t>8</w:t>
+      <w:t>16</w:t>
     </w:r>
     <w:r>
       <w:fldChar w:fldCharType="end"/>
@@ -2650,7 +2683,6 @@
   </w:num>
   <w:num w:numId="11">
     <w:abstractNumId w:val="2"/>
-    <w:lvlOverride w:ilvl="0"/>
   </w:num>
   <w:num w:numId="12">
     <w:abstractNumId w:val="7"/>

</xml_diff>

<commit_message>
Rapport mis en page
</commit_message>
<xml_diff>
--- a/Gestion_Hospital/Rapport de conception.docx
+++ b/Gestion_Hospital/Rapport de conception.docx
@@ -12,15 +12,15 @@
           <w:lang w:eastAsia="fr-FR"/>
         </w:rPr>
         <w:drawing>
-          <wp:anchor distT="0" distB="0" distL="114300" distR="114300" simplePos="0" relativeHeight="251658240" behindDoc="0" locked="0" layoutInCell="1" allowOverlap="1">
+          <wp:anchor distT="0" distB="0" distL="114300" distR="114300" simplePos="0" relativeHeight="8" behindDoc="0" locked="0" layoutInCell="1" allowOverlap="1">
             <wp:simplePos x="0" y="0"/>
             <wp:positionH relativeFrom="column">
-              <wp:posOffset>-520695</wp:posOffset>
+              <wp:posOffset>-520560</wp:posOffset>
             </wp:positionH>
             <wp:positionV relativeFrom="page">
-              <wp:posOffset>514350</wp:posOffset>
+              <wp:posOffset>514439</wp:posOffset>
             </wp:positionV>
-            <wp:extent cx="6847841" cy="6421117"/>
+            <wp:extent cx="6847919" cy="6420960"/>
             <wp:effectExtent l="0" t="0" r="0" b="0"/>
             <wp:wrapSquare wrapText="bothSides"/>
             <wp:docPr id="1" name="can-stock-photo_csp12164140.jpg"/>
@@ -45,12 +45,11 @@
                   <pic:spPr>
                     <a:xfrm>
                       <a:off x="0" y="0"/>
-                      <a:ext cx="6847841" cy="6421117"/>
+                      <a:ext cx="6847919" cy="6420960"/>
                     </a:xfrm>
                     <a:prstGeom prst="rect">
                       <a:avLst/>
                     </a:prstGeom>
-                    <a:noFill/>
                     <a:ln>
                       <a:noFill/>
                       <a:prstDash/>
@@ -79,18 +78,22 @@
         <w:pageBreakBefore/>
         <w:outlineLvl w:val="9"/>
       </w:pPr>
+      <w:bookmarkStart w:id="0" w:name="_Toc417830486"/>
       <w:r>
         <w:lastRenderedPageBreak/>
         <w:t>Table des matières</w:t>
       </w:r>
-    </w:p>
-    <w:p>
-      <w:pPr>
-        <w:pStyle w:val="Contents1"/>
+      <w:bookmarkEnd w:id="0"/>
+    </w:p>
+    <w:p>
+      <w:pPr>
+        <w:pStyle w:val="TM1"/>
         <w:tabs>
-          <w:tab w:val="clear" w:pos="9638"/>
-          <w:tab w:val="right" w:leader="dot" w:pos="9072"/>
+          <w:tab w:val="right" w:leader="dot" w:pos="9062"/>
         </w:tabs>
+        <w:rPr>
+          <w:noProof/>
+        </w:rPr>
       </w:pPr>
       <w:r>
         <w:rPr>
@@ -117,139 +120,945 @@
         </w:rPr>
         <w:fldChar w:fldCharType="separate"/>
       </w:r>
-      <w:hyperlink w:anchor="__RefHeading__150_627318469" w:history="1">
-        <w:r>
-          <w:t>1.Intro</w:t>
-        </w:r>
-        <w:r>
+      <w:hyperlink w:anchor="_Toc417830486" w:history="1">
+        <w:r>
+          <w:rPr>
+            <w:rStyle w:val="Lienhypertexte"/>
+            <w:noProof/>
+          </w:rPr>
+          <w:t>Table des matières</w:t>
+        </w:r>
+        <w:r>
+          <w:rPr>
+            <w:noProof/>
+          </w:rPr>
           <w:tab/>
+        </w:r>
+        <w:r>
+          <w:rPr>
+            <w:noProof/>
+          </w:rPr>
+          <w:fldChar w:fldCharType="begin"/>
+        </w:r>
+        <w:r>
+          <w:rPr>
+            <w:noProof/>
+          </w:rPr>
+          <w:instrText xml:space="preserve"> PAGEREF _Toc417830486 \h </w:instrText>
+        </w:r>
+        <w:r>
+          <w:rPr>
+            <w:noProof/>
+          </w:rPr>
+        </w:r>
+        <w:r>
+          <w:rPr>
+            <w:noProof/>
+          </w:rPr>
+          <w:fldChar w:fldCharType="separate"/>
+        </w:r>
+        <w:r>
+          <w:rPr>
+            <w:noProof/>
+          </w:rPr>
+          <w:t>2</w:t>
+        </w:r>
+        <w:r>
+          <w:rPr>
+            <w:noProof/>
+          </w:rPr>
+          <w:fldChar w:fldCharType="end"/>
+        </w:r>
+      </w:hyperlink>
+    </w:p>
+    <w:p>
+      <w:pPr>
+        <w:pStyle w:val="TM1"/>
+        <w:tabs>
+          <w:tab w:val="left" w:pos="440"/>
+          <w:tab w:val="right" w:leader="dot" w:pos="9062"/>
+        </w:tabs>
+        <w:rPr>
+          <w:noProof/>
+        </w:rPr>
+      </w:pPr>
+      <w:hyperlink w:anchor="_Toc417830487" w:history="1">
+        <w:r>
+          <w:rPr>
+            <w:rStyle w:val="Lienhypertexte"/>
+            <w:noProof/>
+          </w:rPr>
+          <w:t>1.</w:t>
+        </w:r>
+        <w:r>
+          <w:rPr>
+            <w:noProof/>
+          </w:rPr>
+          <w:tab/>
+        </w:r>
+        <w:r>
+          <w:rPr>
+            <w:rStyle w:val="Lienhypertexte"/>
+            <w:noProof/>
+          </w:rPr>
+          <w:t>Introduction</w:t>
+        </w:r>
+        <w:r>
+          <w:rPr>
+            <w:noProof/>
+          </w:rPr>
+          <w:tab/>
+        </w:r>
+        <w:r>
+          <w:rPr>
+            <w:noProof/>
+          </w:rPr>
+          <w:fldChar w:fldCharType="begin"/>
+        </w:r>
+        <w:r>
+          <w:rPr>
+            <w:noProof/>
+          </w:rPr>
+          <w:instrText xml:space="preserve"> PAGEREF _Toc417830487 \h </w:instrText>
+        </w:r>
+        <w:r>
+          <w:rPr>
+            <w:noProof/>
+          </w:rPr>
+        </w:r>
+        <w:r>
+          <w:rPr>
+            <w:noProof/>
+          </w:rPr>
+          <w:fldChar w:fldCharType="separate"/>
+        </w:r>
+        <w:r>
+          <w:rPr>
+            <w:noProof/>
+          </w:rPr>
           <w:t>3</w:t>
         </w:r>
+        <w:r>
+          <w:rPr>
+            <w:noProof/>
+          </w:rPr>
+          <w:fldChar w:fldCharType="end"/>
+        </w:r>
       </w:hyperlink>
     </w:p>
     <w:p>
       <w:pPr>
-        <w:pStyle w:val="Contents1"/>
+        <w:pStyle w:val="TM1"/>
         <w:tabs>
-          <w:tab w:val="clear" w:pos="9638"/>
-          <w:tab w:val="right" w:leader="dot" w:pos="9072"/>
+          <w:tab w:val="left" w:pos="440"/>
+          <w:tab w:val="right" w:leader="dot" w:pos="9062"/>
         </w:tabs>
-      </w:pPr>
-      <w:hyperlink w:anchor="__RefHeading__152_627318469" w:history="1">
-        <w:r>
-          <w:t>2.Présentation de l’équipe</w:t>
-        </w:r>
-        <w:r>
+        <w:rPr>
+          <w:noProof/>
+        </w:rPr>
+      </w:pPr>
+      <w:hyperlink w:anchor="_Toc417830488" w:history="1">
+        <w:r>
+          <w:rPr>
+            <w:rStyle w:val="Lienhypertexte"/>
+            <w:noProof/>
+          </w:rPr>
+          <w:t>2.</w:t>
+        </w:r>
+        <w:r>
+          <w:rPr>
+            <w:noProof/>
+          </w:rPr>
           <w:tab/>
+        </w:r>
+        <w:r>
+          <w:rPr>
+            <w:rStyle w:val="Lienhypertexte"/>
+            <w:noProof/>
+          </w:rPr>
+          <w:t>Présentation de l’équipe</w:t>
+        </w:r>
+        <w:r>
+          <w:rPr>
+            <w:noProof/>
+          </w:rPr>
+          <w:tab/>
+        </w:r>
+        <w:r>
+          <w:rPr>
+            <w:noProof/>
+          </w:rPr>
+          <w:fldChar w:fldCharType="begin"/>
+        </w:r>
+        <w:r>
+          <w:rPr>
+            <w:noProof/>
+          </w:rPr>
+          <w:instrText xml:space="preserve"> PAGEREF _Toc417830488 \h </w:instrText>
+        </w:r>
+        <w:r>
+          <w:rPr>
+            <w:noProof/>
+          </w:rPr>
+        </w:r>
+        <w:r>
+          <w:rPr>
+            <w:noProof/>
+          </w:rPr>
+          <w:fldChar w:fldCharType="separate"/>
+        </w:r>
+        <w:r>
+          <w:rPr>
+            <w:noProof/>
+          </w:rPr>
           <w:t>4</w:t>
         </w:r>
+        <w:r>
+          <w:rPr>
+            <w:noProof/>
+          </w:rPr>
+          <w:fldChar w:fldCharType="end"/>
+        </w:r>
       </w:hyperlink>
     </w:p>
     <w:p>
       <w:pPr>
-        <w:pStyle w:val="Contents1"/>
+        <w:pStyle w:val="TM1"/>
         <w:tabs>
-          <w:tab w:val="clear" w:pos="9638"/>
-          <w:tab w:val="right" w:leader="dot" w:pos="9072"/>
+          <w:tab w:val="left" w:pos="440"/>
+          <w:tab w:val="right" w:leader="dot" w:pos="9062"/>
         </w:tabs>
-      </w:pPr>
-      <w:hyperlink w:anchor="__RefHeading__154_627318469" w:history="1">
-        <w:r>
-          <w:t>3.Définition des classes</w:t>
-        </w:r>
-        <w:r>
+        <w:rPr>
+          <w:noProof/>
+        </w:rPr>
+      </w:pPr>
+      <w:hyperlink w:anchor="_Toc417830489" w:history="1">
+        <w:r>
+          <w:rPr>
+            <w:rStyle w:val="Lienhypertexte"/>
+            <w:noProof/>
+          </w:rPr>
+          <w:t>3.</w:t>
+        </w:r>
+        <w:r>
+          <w:rPr>
+            <w:noProof/>
+          </w:rPr>
           <w:tab/>
-          <w:t>4</w:t>
+        </w:r>
+        <w:r>
+          <w:rPr>
+            <w:rStyle w:val="Lienhypertexte"/>
+            <w:noProof/>
+          </w:rPr>
+          <w:t>Définition des classes</w:t>
+        </w:r>
+        <w:r>
+          <w:rPr>
+            <w:noProof/>
+          </w:rPr>
+          <w:tab/>
+        </w:r>
+        <w:r>
+          <w:rPr>
+            <w:noProof/>
+          </w:rPr>
+          <w:fldChar w:fldCharType="begin"/>
+        </w:r>
+        <w:r>
+          <w:rPr>
+            <w:noProof/>
+          </w:rPr>
+          <w:instrText xml:space="preserve"> PAGEREF _Toc417830489 \h </w:instrText>
+        </w:r>
+        <w:r>
+          <w:rPr>
+            <w:noProof/>
+          </w:rPr>
+        </w:r>
+        <w:r>
+          <w:rPr>
+            <w:noProof/>
+          </w:rPr>
+          <w:fldChar w:fldCharType="separate"/>
+        </w:r>
+        <w:r>
+          <w:rPr>
+            <w:noProof/>
+          </w:rPr>
+          <w:t>5</w:t>
+        </w:r>
+        <w:r>
+          <w:rPr>
+            <w:noProof/>
+          </w:rPr>
+          <w:fldChar w:fldCharType="end"/>
         </w:r>
       </w:hyperlink>
     </w:p>
     <w:p>
       <w:pPr>
-        <w:pStyle w:val="Contents2"/>
+        <w:pStyle w:val="TM3"/>
         <w:tabs>
-          <w:tab w:val="clear" w:pos="9575"/>
-          <w:tab w:val="right" w:leader="dot" w:pos="9292"/>
+          <w:tab w:val="right" w:leader="dot" w:pos="9062"/>
         </w:tabs>
-      </w:pPr>
-      <w:hyperlink w:anchor="__RefHeading__156_627318469" w:history="1">
-        <w:r>
-          <w:t>a)Les classes du module recherche d’informations</w:t>
-        </w:r>
-        <w:r>
+        <w:rPr>
+          <w:noProof/>
+        </w:rPr>
+      </w:pPr>
+      <w:hyperlink w:anchor="_Toc417830490" w:history="1">
+        <w:r>
+          <w:rPr>
+            <w:rStyle w:val="Lienhypertexte"/>
+            <w:noProof/>
+          </w:rPr>
+          <w:t>Les classes du module «Recherche d’informations»</w:t>
+        </w:r>
+        <w:r>
+          <w:rPr>
+            <w:noProof/>
+          </w:rPr>
           <w:tab/>
-          <w:t>4</w:t>
+        </w:r>
+        <w:r>
+          <w:rPr>
+            <w:noProof/>
+          </w:rPr>
+          <w:fldChar w:fldCharType="begin"/>
+        </w:r>
+        <w:r>
+          <w:rPr>
+            <w:noProof/>
+          </w:rPr>
+          <w:instrText xml:space="preserve"> PAGEREF _Toc417830490 \h </w:instrText>
+        </w:r>
+        <w:r>
+          <w:rPr>
+            <w:noProof/>
+          </w:rPr>
+        </w:r>
+        <w:r>
+          <w:rPr>
+            <w:noProof/>
+          </w:rPr>
+          <w:fldChar w:fldCharType="separate"/>
+        </w:r>
+        <w:r>
+          <w:rPr>
+            <w:noProof/>
+          </w:rPr>
+          <w:t>5</w:t>
+        </w:r>
+        <w:r>
+          <w:rPr>
+            <w:noProof/>
+          </w:rPr>
+          <w:fldChar w:fldCharType="end"/>
         </w:r>
       </w:hyperlink>
     </w:p>
     <w:p>
       <w:pPr>
-        <w:pStyle w:val="Contents2"/>
+        <w:pStyle w:val="TM1"/>
         <w:tabs>
-          <w:tab w:val="clear" w:pos="9575"/>
-          <w:tab w:val="right" w:leader="dot" w:pos="9292"/>
+          <w:tab w:val="left" w:pos="440"/>
+          <w:tab w:val="right" w:leader="dot" w:pos="9062"/>
         </w:tabs>
-      </w:pPr>
-      <w:hyperlink w:anchor="__RefHeading__158_627318469" w:history="1">
-        <w:r>
-          <w:t>b)</w:t>
-        </w:r>
-        <w:r>
+        <w:rPr>
+          <w:noProof/>
+        </w:rPr>
+      </w:pPr>
+      <w:hyperlink w:anchor="_Toc417830491" w:history="1">
+        <w:r>
+          <w:rPr>
+            <w:rStyle w:val="Lienhypertexte"/>
+            <w:noProof/>
+          </w:rPr>
+          <w:t>4.</w:t>
+        </w:r>
+        <w:r>
+          <w:rPr>
+            <w:noProof/>
+          </w:rPr>
           <w:tab/>
+        </w:r>
+        <w:r>
+          <w:rPr>
+            <w:rStyle w:val="Lienhypertexte"/>
+            <w:noProof/>
+          </w:rPr>
+          <w:t>Fonctions du projet</w:t>
+        </w:r>
+        <w:r>
+          <w:rPr>
+            <w:noProof/>
+          </w:rPr>
+          <w:tab/>
+        </w:r>
+        <w:r>
+          <w:rPr>
+            <w:noProof/>
+          </w:rPr>
+          <w:fldChar w:fldCharType="begin"/>
+        </w:r>
+        <w:r>
+          <w:rPr>
+            <w:noProof/>
+          </w:rPr>
+          <w:instrText xml:space="preserve"> PAGEREF _Toc417830491 \h </w:instrText>
+        </w:r>
+        <w:r>
+          <w:rPr>
+            <w:noProof/>
+          </w:rPr>
+        </w:r>
+        <w:r>
+          <w:rPr>
+            <w:noProof/>
+          </w:rPr>
+          <w:fldChar w:fldCharType="separate"/>
+        </w:r>
+        <w:r>
+          <w:rPr>
+            <w:noProof/>
+          </w:rPr>
           <w:t>5</w:t>
         </w:r>
+        <w:r>
+          <w:rPr>
+            <w:noProof/>
+          </w:rPr>
+          <w:fldChar w:fldCharType="end"/>
+        </w:r>
       </w:hyperlink>
     </w:p>
     <w:p>
       <w:pPr>
-        <w:pStyle w:val="Contents1"/>
+        <w:pStyle w:val="TM1"/>
         <w:tabs>
-          <w:tab w:val="clear" w:pos="9638"/>
-          <w:tab w:val="right" w:leader="dot" w:pos="9072"/>
+          <w:tab w:val="left" w:pos="440"/>
+          <w:tab w:val="right" w:leader="dot" w:pos="9062"/>
         </w:tabs>
-      </w:pPr>
-      <w:hyperlink w:anchor="__RefHeading__160_627318469" w:history="1">
-        <w:r>
-          <w:t>4.Fonctions du projet</w:t>
-        </w:r>
-        <w:r>
+        <w:rPr>
+          <w:noProof/>
+        </w:rPr>
+      </w:pPr>
+      <w:hyperlink w:anchor="_Toc417830492" w:history="1">
+        <w:r>
+          <w:rPr>
+            <w:rStyle w:val="Lienhypertexte"/>
+            <w:noProof/>
+          </w:rPr>
+          <w:t>5.</w:t>
+        </w:r>
+        <w:r>
+          <w:rPr>
+            <w:noProof/>
+          </w:rPr>
           <w:tab/>
-          <w:t>5</w:t>
+        </w:r>
+        <w:r>
+          <w:rPr>
+            <w:rStyle w:val="Lienhypertexte"/>
+            <w:noProof/>
+          </w:rPr>
+          <w:t>Maquette de l’interface graphique</w:t>
+        </w:r>
+        <w:r>
+          <w:rPr>
+            <w:noProof/>
+          </w:rPr>
+          <w:tab/>
+        </w:r>
+        <w:r>
+          <w:rPr>
+            <w:noProof/>
+          </w:rPr>
+          <w:fldChar w:fldCharType="begin"/>
+        </w:r>
+        <w:r>
+          <w:rPr>
+            <w:noProof/>
+          </w:rPr>
+          <w:instrText xml:space="preserve"> PAGEREF _Toc417830492 \h </w:instrText>
+        </w:r>
+        <w:r>
+          <w:rPr>
+            <w:noProof/>
+          </w:rPr>
+        </w:r>
+        <w:r>
+          <w:rPr>
+            <w:noProof/>
+          </w:rPr>
+          <w:fldChar w:fldCharType="separate"/>
+        </w:r>
+        <w:r>
+          <w:rPr>
+            <w:noProof/>
+          </w:rPr>
+          <w:t>6</w:t>
+        </w:r>
+        <w:r>
+          <w:rPr>
+            <w:noProof/>
+          </w:rPr>
+          <w:fldChar w:fldCharType="end"/>
         </w:r>
       </w:hyperlink>
     </w:p>
     <w:p>
       <w:pPr>
-        <w:pStyle w:val="Contents1"/>
+        <w:pStyle w:val="TM1"/>
         <w:tabs>
-          <w:tab w:val="clear" w:pos="9638"/>
-          <w:tab w:val="right" w:leader="dot" w:pos="9072"/>
+          <w:tab w:val="left" w:pos="440"/>
+          <w:tab w:val="right" w:leader="dot" w:pos="9062"/>
         </w:tabs>
-      </w:pPr>
-      <w:hyperlink w:anchor="__RefHeading__162_627318469" w:history="1">
-        <w:r>
-          <w:t>5.Maquette de l’interface graphique</w:t>
-        </w:r>
-        <w:r>
+        <w:rPr>
+          <w:noProof/>
+        </w:rPr>
+      </w:pPr>
+      <w:hyperlink w:anchor="_Toc417830493" w:history="1">
+        <w:r>
+          <w:rPr>
+            <w:rStyle w:val="Lienhypertexte"/>
+            <w:noProof/>
+          </w:rPr>
+          <w:t>6.</w:t>
+        </w:r>
+        <w:r>
+          <w:rPr>
+            <w:noProof/>
+          </w:rPr>
           <w:tab/>
-          <w:t>5</w:t>
+        </w:r>
+        <w:r>
+          <w:rPr>
+            <w:rStyle w:val="Lienhypertexte"/>
+            <w:noProof/>
+          </w:rPr>
+          <w:t>Organigramme</w:t>
+        </w:r>
+        <w:r>
+          <w:rPr>
+            <w:noProof/>
+          </w:rPr>
+          <w:tab/>
+        </w:r>
+        <w:r>
+          <w:rPr>
+            <w:noProof/>
+          </w:rPr>
+          <w:fldChar w:fldCharType="begin"/>
+        </w:r>
+        <w:r>
+          <w:rPr>
+            <w:noProof/>
+          </w:rPr>
+          <w:instrText xml:space="preserve"> PAGEREF _Toc417830493 \h </w:instrText>
+        </w:r>
+        <w:r>
+          <w:rPr>
+            <w:noProof/>
+          </w:rPr>
+        </w:r>
+        <w:r>
+          <w:rPr>
+            <w:noProof/>
+          </w:rPr>
+          <w:fldChar w:fldCharType="separate"/>
+        </w:r>
+        <w:r>
+          <w:rPr>
+            <w:noProof/>
+          </w:rPr>
+          <w:t>12</w:t>
+        </w:r>
+        <w:r>
+          <w:rPr>
+            <w:noProof/>
+          </w:rPr>
+          <w:fldChar w:fldCharType="end"/>
         </w:r>
       </w:hyperlink>
     </w:p>
     <w:p>
       <w:pPr>
-        <w:pStyle w:val="Contents1"/>
+        <w:pStyle w:val="TM3"/>
         <w:tabs>
-          <w:tab w:val="clear" w:pos="9638"/>
-          <w:tab w:val="right" w:leader="dot" w:pos="9072"/>
+          <w:tab w:val="right" w:leader="dot" w:pos="9062"/>
         </w:tabs>
-      </w:pPr>
-      <w:hyperlink w:anchor="__RefHeading__164_627318469" w:history="1">
-        <w:r>
-          <w:t>6.Algorithme</w:t>
-        </w:r>
-        <w:r>
+        <w:rPr>
+          <w:noProof/>
+        </w:rPr>
+      </w:pPr>
+      <w:hyperlink w:anchor="_Toc417830494" w:history="1">
+        <w:r>
+          <w:rPr>
+            <w:rStyle w:val="Lienhypertexte"/>
+            <w:noProof/>
+          </w:rPr>
+          <w:t>Module reporting</w:t>
+        </w:r>
+        <w:r>
+          <w:rPr>
+            <w:noProof/>
+          </w:rPr>
           <w:tab/>
-          <w:t>5</w:t>
+        </w:r>
+        <w:r>
+          <w:rPr>
+            <w:noProof/>
+          </w:rPr>
+          <w:fldChar w:fldCharType="begin"/>
+        </w:r>
+        <w:r>
+          <w:rPr>
+            <w:noProof/>
+          </w:rPr>
+          <w:instrText xml:space="preserve"> PAGEREF _Toc417830494 \h </w:instrText>
+        </w:r>
+        <w:r>
+          <w:rPr>
+            <w:noProof/>
+          </w:rPr>
+        </w:r>
+        <w:r>
+          <w:rPr>
+            <w:noProof/>
+          </w:rPr>
+          <w:fldChar w:fldCharType="separate"/>
+        </w:r>
+        <w:r>
+          <w:rPr>
+            <w:noProof/>
+          </w:rPr>
+          <w:t>12</w:t>
+        </w:r>
+        <w:r>
+          <w:rPr>
+            <w:noProof/>
+          </w:rPr>
+          <w:fldChar w:fldCharType="end"/>
+        </w:r>
+      </w:hyperlink>
+    </w:p>
+    <w:p>
+      <w:pPr>
+        <w:pStyle w:val="TM3"/>
+        <w:tabs>
+          <w:tab w:val="right" w:leader="dot" w:pos="9062"/>
+        </w:tabs>
+        <w:rPr>
+          <w:noProof/>
+        </w:rPr>
+      </w:pPr>
+      <w:hyperlink w:anchor="_Toc417830495" w:history="1">
+        <w:r>
+          <w:rPr>
+            <w:rStyle w:val="Lienhypertexte"/>
+            <w:noProof/>
+          </w:rPr>
+          <w:t>Module connexion</w:t>
+        </w:r>
+        <w:r>
+          <w:rPr>
+            <w:noProof/>
+          </w:rPr>
+          <w:tab/>
+        </w:r>
+        <w:r>
+          <w:rPr>
+            <w:noProof/>
+          </w:rPr>
+          <w:fldChar w:fldCharType="begin"/>
+        </w:r>
+        <w:r>
+          <w:rPr>
+            <w:noProof/>
+          </w:rPr>
+          <w:instrText xml:space="preserve"> PAGEREF _Toc417830495 \h </w:instrText>
+        </w:r>
+        <w:r>
+          <w:rPr>
+            <w:noProof/>
+          </w:rPr>
+        </w:r>
+        <w:r>
+          <w:rPr>
+            <w:noProof/>
+          </w:rPr>
+          <w:fldChar w:fldCharType="separate"/>
+        </w:r>
+        <w:r>
+          <w:rPr>
+            <w:noProof/>
+          </w:rPr>
+          <w:t>13</w:t>
+        </w:r>
+        <w:r>
+          <w:rPr>
+            <w:noProof/>
+          </w:rPr>
+          <w:fldChar w:fldCharType="end"/>
+        </w:r>
+      </w:hyperlink>
+    </w:p>
+    <w:p>
+      <w:pPr>
+        <w:pStyle w:val="TM3"/>
+        <w:tabs>
+          <w:tab w:val="right" w:leader="dot" w:pos="9062"/>
+        </w:tabs>
+        <w:rPr>
+          <w:noProof/>
+        </w:rPr>
+      </w:pPr>
+      <w:hyperlink w:anchor="_Toc417830496" w:history="1">
+        <w:r>
+          <w:rPr>
+            <w:rStyle w:val="Lienhypertexte"/>
+            <w:noProof/>
+          </w:rPr>
+          <w:t>Module mise à jour</w:t>
+        </w:r>
+        <w:r>
+          <w:rPr>
+            <w:noProof/>
+          </w:rPr>
+          <w:tab/>
+        </w:r>
+        <w:r>
+          <w:rPr>
+            <w:noProof/>
+          </w:rPr>
+          <w:fldChar w:fldCharType="begin"/>
+        </w:r>
+        <w:r>
+          <w:rPr>
+            <w:noProof/>
+          </w:rPr>
+          <w:instrText xml:space="preserve"> PAGEREF _Toc417830496 \h </w:instrText>
+        </w:r>
+        <w:r>
+          <w:rPr>
+            <w:noProof/>
+          </w:rPr>
+        </w:r>
+        <w:r>
+          <w:rPr>
+            <w:noProof/>
+          </w:rPr>
+          <w:fldChar w:fldCharType="separate"/>
+        </w:r>
+        <w:r>
+          <w:rPr>
+            <w:noProof/>
+          </w:rPr>
+          <w:t>13</w:t>
+        </w:r>
+        <w:r>
+          <w:rPr>
+            <w:noProof/>
+          </w:rPr>
+          <w:fldChar w:fldCharType="end"/>
+        </w:r>
+      </w:hyperlink>
+    </w:p>
+    <w:p>
+      <w:pPr>
+        <w:pStyle w:val="TM3"/>
+        <w:tabs>
+          <w:tab w:val="right" w:leader="dot" w:pos="9062"/>
+        </w:tabs>
+        <w:rPr>
+          <w:noProof/>
+        </w:rPr>
+      </w:pPr>
+      <w:hyperlink w:anchor="_Toc417830497" w:history="1">
+        <w:r>
+          <w:rPr>
+            <w:rStyle w:val="Lienhypertexte"/>
+            <w:noProof/>
+          </w:rPr>
+          <w:t>Module récupération de données</w:t>
+        </w:r>
+        <w:r>
+          <w:rPr>
+            <w:noProof/>
+          </w:rPr>
+          <w:tab/>
+        </w:r>
+        <w:r>
+          <w:rPr>
+            <w:noProof/>
+          </w:rPr>
+          <w:fldChar w:fldCharType="begin"/>
+        </w:r>
+        <w:r>
+          <w:rPr>
+            <w:noProof/>
+          </w:rPr>
+          <w:instrText xml:space="preserve"> PAGEREF _Toc417830497 \h </w:instrText>
+        </w:r>
+        <w:r>
+          <w:rPr>
+            <w:noProof/>
+          </w:rPr>
+        </w:r>
+        <w:r>
+          <w:rPr>
+            <w:noProof/>
+          </w:rPr>
+          <w:fldChar w:fldCharType="separate"/>
+        </w:r>
+        <w:r>
+          <w:rPr>
+            <w:noProof/>
+          </w:rPr>
+          <w:t>14</w:t>
+        </w:r>
+        <w:r>
+          <w:rPr>
+            <w:noProof/>
+          </w:rPr>
+          <w:fldChar w:fldCharType="end"/>
+        </w:r>
+      </w:hyperlink>
+    </w:p>
+    <w:p>
+      <w:pPr>
+        <w:pStyle w:val="TM3"/>
+        <w:tabs>
+          <w:tab w:val="right" w:leader="dot" w:pos="9062"/>
+        </w:tabs>
+        <w:rPr>
+          <w:noProof/>
+        </w:rPr>
+      </w:pPr>
+      <w:hyperlink w:anchor="_Toc417830498" w:history="1">
+        <w:r>
+          <w:rPr>
+            <w:rStyle w:val="Lienhypertexte"/>
+            <w:noProof/>
+          </w:rPr>
+          <w:t>Module d’affichage</w:t>
+        </w:r>
+        <w:r>
+          <w:rPr>
+            <w:noProof/>
+          </w:rPr>
+          <w:tab/>
+        </w:r>
+        <w:r>
+          <w:rPr>
+            <w:noProof/>
+          </w:rPr>
+          <w:fldChar w:fldCharType="begin"/>
+        </w:r>
+        <w:r>
+          <w:rPr>
+            <w:noProof/>
+          </w:rPr>
+          <w:instrText xml:space="preserve"> PAGEREF _Toc417830498 \h </w:instrText>
+        </w:r>
+        <w:r>
+          <w:rPr>
+            <w:noProof/>
+          </w:rPr>
+        </w:r>
+        <w:r>
+          <w:rPr>
+            <w:noProof/>
+          </w:rPr>
+          <w:fldChar w:fldCharType="separate"/>
+        </w:r>
+        <w:r>
+          <w:rPr>
+            <w:noProof/>
+          </w:rPr>
+          <w:t>16</w:t>
+        </w:r>
+        <w:r>
+          <w:rPr>
+            <w:noProof/>
+          </w:rPr>
+          <w:fldChar w:fldCharType="end"/>
+        </w:r>
+      </w:hyperlink>
+    </w:p>
+    <w:p>
+      <w:pPr>
+        <w:pStyle w:val="TM1"/>
+        <w:tabs>
+          <w:tab w:val="left" w:pos="440"/>
+          <w:tab w:val="right" w:leader="dot" w:pos="9062"/>
+        </w:tabs>
+        <w:rPr>
+          <w:noProof/>
+        </w:rPr>
+      </w:pPr>
+      <w:hyperlink w:anchor="_Toc417830499" w:history="1">
+        <w:r>
+          <w:rPr>
+            <w:rStyle w:val="Lienhypertexte"/>
+            <w:noProof/>
+          </w:rPr>
+          <w:t>7.</w:t>
+        </w:r>
+        <w:r>
+          <w:rPr>
+            <w:noProof/>
+          </w:rPr>
+          <w:tab/>
+        </w:r>
+        <w:r>
+          <w:rPr>
+            <w:rStyle w:val="Lienhypertexte"/>
+            <w:noProof/>
+          </w:rPr>
+          <w:t>Conclusion</w:t>
+        </w:r>
+        <w:r>
+          <w:rPr>
+            <w:noProof/>
+          </w:rPr>
+          <w:tab/>
+        </w:r>
+        <w:r>
+          <w:rPr>
+            <w:noProof/>
+          </w:rPr>
+          <w:fldChar w:fldCharType="begin"/>
+        </w:r>
+        <w:r>
+          <w:rPr>
+            <w:noProof/>
+          </w:rPr>
+          <w:instrText xml:space="preserve"> PAGEREF _Toc417830499 \h </w:instrText>
+        </w:r>
+        <w:r>
+          <w:rPr>
+            <w:noProof/>
+          </w:rPr>
+        </w:r>
+        <w:r>
+          <w:rPr>
+            <w:noProof/>
+          </w:rPr>
+          <w:fldChar w:fldCharType="separate"/>
+        </w:r>
+        <w:r>
+          <w:rPr>
+            <w:noProof/>
+          </w:rPr>
+          <w:t>20</w:t>
+        </w:r>
+        <w:r>
+          <w:rPr>
+            <w:noProof/>
+          </w:rPr>
+          <w:fldChar w:fldCharType="end"/>
         </w:r>
       </w:hyperlink>
     </w:p>
@@ -282,17 +1091,19 @@
           <w:numId w:val="10"/>
         </w:numPr>
       </w:pPr>
-      <w:bookmarkStart w:id="0" w:name="_Toc417564114"/>
-      <w:bookmarkStart w:id="1" w:name="__RefHeading__150_627318469"/>
+      <w:bookmarkStart w:id="1" w:name="_Toc417564114"/>
+      <w:bookmarkStart w:id="2" w:name="__RefHeading__150_627318469"/>
+      <w:bookmarkStart w:id="3" w:name="_Toc417830487"/>
       <w:r>
         <w:lastRenderedPageBreak/>
         <w:t>Intro</w:t>
       </w:r>
-      <w:bookmarkEnd w:id="0"/>
+      <w:bookmarkEnd w:id="1"/>
       <w:r>
         <w:t>duction</w:t>
       </w:r>
-      <w:bookmarkEnd w:id="1"/>
+      <w:bookmarkEnd w:id="2"/>
+      <w:bookmarkEnd w:id="3"/>
     </w:p>
     <w:p>
       <w:pPr>
@@ -314,13 +1125,15 @@
         <w:t>ème</w:t>
       </w:r>
       <w:r>
-        <w:t xml:space="preserve"> semestre d’ING3, nous devons faire une application Java qui va nous permettre de gérer une base de données hospitalière fournie dans le sujet. L'objectif est donc la création d'une interface graphique claire et intuitive à partir de laquelle l'utilisateur peut effectuer des requê</w:t>
-      </w:r>
-      <w:r>
-        <w:t>tes, en voir le résultat et, s’</w:t>
-      </w:r>
-      <w:r>
-        <w:t>il le souhaite, réaliser des graphes à partir de ces résultats.</w:t>
+        <w:t xml:space="preserve"> semestre d’ING3, nous devons faire une application Java qui va nous permettre de gérer une base de données hospitalière fournie dans le sujet. L'objectif est donc la création d'une interface graphique claire et intuitive à partir de laquelle l'utilisateur peut effectuer des requêtes, en voir le résultat et, </w:t>
+      </w:r>
+      <w:proofErr w:type="gramStart"/>
+      <w:r>
+        <w:t>si il</w:t>
+      </w:r>
+      <w:proofErr w:type="gramEnd"/>
+      <w:r>
+        <w:t xml:space="preserve"> le souhaite, réaliser des graphes à partir de ces résultats.</w:t>
       </w:r>
       <w:r>
         <w:br/>
@@ -342,14 +1155,16 @@
           <w:numId w:val="8"/>
         </w:numPr>
       </w:pPr>
-      <w:bookmarkStart w:id="2" w:name="__RefHeading__152_627318469"/>
-      <w:bookmarkStart w:id="3" w:name="_Toc417564115"/>
+      <w:bookmarkStart w:id="4" w:name="_Toc417564115"/>
+      <w:bookmarkStart w:id="5" w:name="__RefHeading__152_627318469"/>
+      <w:bookmarkStart w:id="6" w:name="_Toc417830488"/>
       <w:r>
         <w:lastRenderedPageBreak/>
         <w:t>Présentation de l’équipe</w:t>
       </w:r>
-      <w:bookmarkEnd w:id="2"/>
-      <w:bookmarkEnd w:id="3"/>
+      <w:bookmarkEnd w:id="4"/>
+      <w:bookmarkEnd w:id="5"/>
+      <w:bookmarkEnd w:id="6"/>
     </w:p>
     <w:p>
       <w:pPr>
@@ -413,21 +1228,22 @@
           <w:b/>
           <w:bCs/>
         </w:rPr>
-        <w:t>Lisa Cot :</w:t>
-      </w:r>
-      <w:r>
-        <w:t xml:space="preserve"> </w:t>
-      </w:r>
-      <w:r>
-        <w:t>Ex-Ing2</w:t>
+        <w:t>Lisa Cot </w:t>
       </w:r>
       <w:proofErr w:type="gramStart"/>
       <w:r>
-        <w:t>,elle</w:t>
+        <w:rPr>
+          <w:b/>
+          <w:bCs/>
+        </w:rPr>
+        <w:t>:</w:t>
+      </w:r>
+      <w:r>
+        <w:t xml:space="preserve">  Ex</w:t>
       </w:r>
       <w:proofErr w:type="gramEnd"/>
       <w:r>
-        <w:t xml:space="preserve"> a séjourné à Laval au 1er semestre où elle a étudié le C++. C’est une personne motivée et dynamique, qui a cœur de réussir ce projet et de perfectionner sa connaissance du java.</w:t>
+        <w:t>-Ing2,elle a séjourné à Laval au 1er semestre où elle a étudié le C++. C’est une personne motivée et dynamique, qui a cœur de réussir ce projet et de perfectionner sa connaissance du java.</w:t>
       </w:r>
     </w:p>
     <w:p>
@@ -568,29 +1384,33 @@
           <w:numId w:val="8"/>
         </w:numPr>
       </w:pPr>
-      <w:bookmarkStart w:id="4" w:name="__RefHeading__154_627318469"/>
-      <w:bookmarkStart w:id="5" w:name="_Toc417564116"/>
+      <w:bookmarkStart w:id="7" w:name="_Toc417564116"/>
+      <w:bookmarkStart w:id="8" w:name="__RefHeading__154_627318469"/>
+      <w:bookmarkStart w:id="9" w:name="_Toc417830489"/>
       <w:r>
         <w:lastRenderedPageBreak/>
         <w:t>Définition des classes</w:t>
       </w:r>
-      <w:bookmarkEnd w:id="4"/>
-      <w:bookmarkEnd w:id="5"/>
+      <w:bookmarkEnd w:id="7"/>
+      <w:bookmarkEnd w:id="8"/>
+      <w:bookmarkEnd w:id="9"/>
     </w:p>
     <w:p>
       <w:pPr>
         <w:pStyle w:val="Titre3"/>
       </w:pPr>
-      <w:bookmarkStart w:id="6" w:name="_Toc417564117"/>
-      <w:bookmarkStart w:id="7" w:name="__RefHeading__156_627318469"/>
+      <w:bookmarkStart w:id="10" w:name="_Toc417564117"/>
+      <w:bookmarkStart w:id="11" w:name="__RefHeading__156_627318469"/>
+      <w:bookmarkStart w:id="12" w:name="_Toc417830490"/>
       <w:r>
         <w:t>Les classes du module «Recherche d’informations</w:t>
       </w:r>
-      <w:bookmarkEnd w:id="6"/>
+      <w:bookmarkEnd w:id="10"/>
       <w:r>
         <w:t>»</w:t>
       </w:r>
-      <w:bookmarkEnd w:id="7"/>
+      <w:bookmarkEnd w:id="11"/>
+      <w:bookmarkEnd w:id="12"/>
     </w:p>
     <w:p>
       <w:pPr>
@@ -659,12 +1479,7 @@
         <w:jc w:val="both"/>
       </w:pPr>
       <w:r>
-        <w:t>La classe 'personne': une classe fille de la classe générique mais qui sera aussi la classe mère</w:t>
-      </w:r>
-      <w:bookmarkStart w:id="8" w:name="_GoBack"/>
-      <w:bookmarkEnd w:id="8"/>
-      <w:r>
-        <w:t xml:space="preserve"> de plusieurs autres classes. Elle contient des attributs correspondant aux champs communs à toutes les personnes stockées dans la base de données.</w:t>
+        <w:t>La classe 'personne': une classe fille de la classe générique mais qui sera aussi la classe mère de plusieurs autres classes. Elle contient des attributs correspondant aux champs communs à toutes les personnes stockées dans la base de données.</w:t>
       </w:r>
     </w:p>
     <w:p>
@@ -753,43 +1568,101 @@
       <w:pPr>
         <w:suppressAutoHyphens w:val="0"/>
         <w:rPr>
-          <w:rFonts w:ascii="Cambria" w:hAnsi="Cambria"/>
+          <w:rFonts w:asciiTheme="majorHAnsi" w:eastAsiaTheme="majorEastAsia" w:hAnsiTheme="majorHAnsi" w:cstheme="majorBidi"/>
           <w:b/>
           <w:bCs/>
-          <w:color w:val="365F91"/>
+          <w:iCs/>
+          <w:color w:val="4F81BD" w:themeColor="accent1"/>
+        </w:rPr>
+      </w:pPr>
+      <w:r>
+        <w:rPr>
+          <w:i/>
+        </w:rPr>
+        <w:br w:type="page"/>
+      </w:r>
+    </w:p>
+    <w:p>
+      <w:pPr>
+        <w:pStyle w:val="Titre4"/>
+        <w:rPr>
+          <w:i w:val="0"/>
+        </w:rPr>
+      </w:pPr>
+    </w:p>
+    <w:p>
+      <w:pPr>
+        <w:pStyle w:val="Titre4"/>
+        <w:rPr>
+          <w:i w:val="0"/>
           <w:sz w:val="28"/>
-          <w:szCs w:val="28"/>
-        </w:rPr>
-      </w:pPr>
-      <w:bookmarkStart w:id="9" w:name="__RefHeading__160_627318469"/>
-      <w:bookmarkStart w:id="10" w:name="_Toc417564118"/>
-      <w:r>
-        <w:br w:type="page"/>
-      </w:r>
-    </w:p>
-    <w:p>
-      <w:pPr>
-        <w:pStyle w:val="Titre1"/>
-        <w:numPr>
-          <w:ilvl w:val="0"/>
-          <w:numId w:val="12"/>
-        </w:numPr>
-      </w:pPr>
-      <w:r>
-        <w:lastRenderedPageBreak/>
-        <w:t>Fonctions du projet</w:t>
-      </w:r>
-      <w:bookmarkEnd w:id="9"/>
-      <w:bookmarkEnd w:id="10"/>
-    </w:p>
-    <w:p>
-      <w:pPr>
-        <w:suppressAutoHyphens w:val="0"/>
-        <w:rPr>
-          <w:sz w:val="28"/>
-        </w:rPr>
-      </w:pPr>
-      <w:r>
+        </w:rPr>
+      </w:pPr>
+      <w:r>
+        <w:rPr>
+          <w:i w:val="0"/>
+        </w:rPr>
+        <w:t>Diagramme de classe</w:t>
+      </w:r>
+      <w:r>
+        <w:rPr>
+          <w:i w:val="0"/>
+          <w:noProof/>
+          <w:lang w:eastAsia="fr-FR"/>
+        </w:rPr>
+        <w:drawing>
+          <wp:inline distT="0" distB="0" distL="0" distR="0">
+            <wp:extent cx="5760720" cy="2933700"/>
+            <wp:effectExtent l="0" t="0" r="0" b="0"/>
+            <wp:docPr id="19" name="Image 19" descr="C:\Users\Clément\AppData\Local\Microsoft\Windows\INetCache\Content.Word\DiagrammeDeClasses.png"/>
+            <wp:cNvGraphicFramePr>
+              <a:graphicFrameLocks xmlns:a="http://schemas.openxmlformats.org/drawingml/2006/main" noChangeAspect="1"/>
+            </wp:cNvGraphicFramePr>
+            <a:graphic xmlns:a="http://schemas.openxmlformats.org/drawingml/2006/main">
+              <a:graphicData uri="http://schemas.openxmlformats.org/drawingml/2006/picture">
+                <pic:pic xmlns:pic="http://schemas.openxmlformats.org/drawingml/2006/picture">
+                  <pic:nvPicPr>
+                    <pic:cNvPr id="0" name="Picture 3" descr="C:\Users\Clément\AppData\Local\Microsoft\Windows\INetCache\Content.Word\DiagrammeDeClasses.png"/>
+                    <pic:cNvPicPr>
+                      <a:picLocks noChangeAspect="1" noChangeArrowheads="1"/>
+                    </pic:cNvPicPr>
+                  </pic:nvPicPr>
+                  <pic:blipFill>
+                    <a:blip r:embed="rId9">
+                      <a:extLst>
+                        <a:ext uri="{28A0092B-C50C-407E-A947-70E740481C1C}">
+                          <a14:useLocalDpi xmlns:a14="http://schemas.microsoft.com/office/drawing/2010/main" val="0"/>
+                        </a:ext>
+                      </a:extLst>
+                    </a:blip>
+                    <a:srcRect/>
+                    <a:stretch>
+                      <a:fillRect/>
+                    </a:stretch>
+                  </pic:blipFill>
+                  <pic:spPr bwMode="auto">
+                    <a:xfrm>
+                      <a:off x="0" y="0"/>
+                      <a:ext cx="5760720" cy="2933700"/>
+                    </a:xfrm>
+                    <a:prstGeom prst="rect">
+                      <a:avLst/>
+                    </a:prstGeom>
+                    <a:noFill/>
+                    <a:ln>
+                      <a:noFill/>
+                    </a:ln>
+                  </pic:spPr>
+                </pic:pic>
+              </a:graphicData>
+            </a:graphic>
+          </wp:inline>
+        </w:drawing>
+      </w:r>
+      <w:r>
+        <w:rPr>
+          <w:i w:val="0"/>
+        </w:rPr>
         <w:br w:type="page"/>
       </w:r>
     </w:p>
@@ -801,17 +1674,16 @@
           <w:numId w:val="8"/>
         </w:numPr>
       </w:pPr>
-      <w:bookmarkStart w:id="11" w:name="__RefHeading__162_627318469"/>
-      <w:bookmarkStart w:id="12" w:name="_Toc417564119"/>
+      <w:bookmarkStart w:id="13" w:name="_Toc417564119"/>
+      <w:bookmarkStart w:id="14" w:name="__RefHeading__162_627318469"/>
+      <w:bookmarkStart w:id="15" w:name="_Toc417830492"/>
       <w:r>
         <w:lastRenderedPageBreak/>
-        <w:t>M</w:t>
-      </w:r>
-      <w:r>
-        <w:t>aquette de l’interface graphique</w:t>
-      </w:r>
-      <w:bookmarkEnd w:id="11"/>
-      <w:bookmarkEnd w:id="12"/>
+        <w:t>Maquette de l’interface graphique</w:t>
+      </w:r>
+      <w:bookmarkEnd w:id="13"/>
+      <w:bookmarkEnd w:id="14"/>
+      <w:bookmarkEnd w:id="15"/>
     </w:p>
     <w:p>
       <w:pPr>
@@ -820,70 +1692,436 @@
     </w:p>
     <w:p>
       <w:pPr>
-        <w:suppressAutoHyphens w:val="0"/>
-        <w:rPr>
-          <w:sz w:val="28"/>
-        </w:rPr>
-      </w:pPr>
-      <w:r>
-        <w:br w:type="page"/>
-      </w:r>
-    </w:p>
-    <w:p>
-      <w:pPr>
-        <w:pStyle w:val="Titre1"/>
-        <w:numPr>
-          <w:ilvl w:val="0"/>
-          <w:numId w:val="8"/>
-        </w:numPr>
-      </w:pPr>
-      <w:r>
-        <w:lastRenderedPageBreak/>
-        <w:t>Organigramme</w:t>
-      </w:r>
-    </w:p>
-    <w:p>
-      <w:pPr>
-        <w:pStyle w:val="Titre3"/>
-      </w:pPr>
-      <w:r>
-        <w:t xml:space="preserve">Module </w:t>
+        <w:pStyle w:val="Textbody"/>
+        <w:spacing w:after="0" w:line="331" w:lineRule="auto"/>
+        <w:rPr>
+          <w:color w:val="000000"/>
+          <w:szCs w:val="28"/>
+        </w:rPr>
+      </w:pPr>
+      <w:bookmarkStart w:id="16" w:name="docs-internal-guid-78f2f211-f5e9-f290-af"/>
+      <w:bookmarkEnd w:id="16"/>
+      <w:r>
+        <w:rPr>
+          <w:color w:val="000000"/>
+          <w:szCs w:val="28"/>
+        </w:rPr>
+        <w:t xml:space="preserve">Pour la partie graphique, nous avons décidés de faire une classe par page à afficher qui vont tous hériter d’une classe plus globale </w:t>
+      </w:r>
+      <w:proofErr w:type="gramStart"/>
+      <w:r>
+        <w:rPr>
+          <w:color w:val="000000"/>
+          <w:szCs w:val="28"/>
+        </w:rPr>
+        <w:t>( la</w:t>
+      </w:r>
+      <w:proofErr w:type="gramEnd"/>
+      <w:r>
+        <w:rPr>
+          <w:color w:val="000000"/>
+          <w:szCs w:val="28"/>
+        </w:rPr>
+        <w:t xml:space="preserve"> classe fenêtre ) qui rassemblera toutes les fonctions communes de la partie graphique.</w:t>
+      </w:r>
+    </w:p>
+    <w:p>
+      <w:pPr>
+        <w:pStyle w:val="Textbody"/>
+        <w:spacing w:after="0" w:line="331" w:lineRule="auto"/>
+        <w:jc w:val="center"/>
+        <w:rPr>
+          <w:color w:val="000000"/>
+          <w:szCs w:val="28"/>
+          <w:u w:val="single"/>
+        </w:rPr>
+      </w:pPr>
+    </w:p>
+    <w:p>
+      <w:pPr>
+        <w:pStyle w:val="Textbody"/>
+        <w:spacing w:after="0" w:line="331" w:lineRule="auto"/>
+        <w:jc w:val="center"/>
+        <w:rPr>
+          <w:szCs w:val="28"/>
+        </w:rPr>
+      </w:pPr>
+      <w:r>
+        <w:rPr>
+          <w:color w:val="000000"/>
+          <w:szCs w:val="28"/>
+          <w:u w:val="single"/>
+        </w:rPr>
+        <w:t xml:space="preserve">Classe </w:t>
       </w:r>
       <w:proofErr w:type="spellStart"/>
       <w:r>
-        <w:t>reporting</w:t>
+        <w:rPr>
+          <w:color w:val="000000"/>
+          <w:szCs w:val="28"/>
+          <w:u w:val="single"/>
+        </w:rPr>
+        <w:t>FenetreConnexion</w:t>
       </w:r>
       <w:proofErr w:type="spellEnd"/>
-    </w:p>
-    <w:p>
-      <w:pPr>
-        <w:sectPr>
-          <w:headerReference w:type="default" r:id="rId9"/>
-          <w:footerReference w:type="default" r:id="rId10"/>
-          <w:pgSz w:w="11906" w:h="16838"/>
-          <w:pgMar w:top="708" w:right="1417" w:bottom="708" w:left="1417" w:header="720" w:footer="720" w:gutter="0"/>
-          <w:cols w:space="720"/>
-          <w:titlePg/>
-        </w:sectPr>
-      </w:pPr>
-    </w:p>
-    <w:p>
-      <w:r>
-        <w:lastRenderedPageBreak/>
-        <w:t>Graph chart</w:t>
-      </w:r>
-    </w:p>
-    <w:p>
+      <w:r>
+        <w:rPr>
+          <w:color w:val="000000"/>
+          <w:szCs w:val="28"/>
+          <w:u w:val="single"/>
+        </w:rPr>
+        <w:t xml:space="preserve"> hérité de fenêtre</w:t>
+      </w:r>
+    </w:p>
+    <w:p>
+      <w:pPr>
+        <w:pStyle w:val="Textbody"/>
+        <w:jc w:val="center"/>
+        <w:rPr>
+          <w:szCs w:val="28"/>
+        </w:rPr>
+      </w:pPr>
+      <w:r>
+        <w:rPr>
+          <w:szCs w:val="28"/>
+        </w:rPr>
+        <w:t xml:space="preserve">    </w:t>
+      </w:r>
+    </w:p>
+    <w:p>
+      <w:pPr>
+        <w:pStyle w:val="Textbody"/>
+        <w:spacing w:after="0" w:line="331" w:lineRule="auto"/>
+        <w:rPr>
+          <w:color w:val="000000"/>
+          <w:szCs w:val="28"/>
+        </w:rPr>
+      </w:pPr>
+      <w:bookmarkStart w:id="17" w:name="_GoBack"/>
       <w:r>
         <w:rPr>
           <w:noProof/>
+          <w:color w:val="000000"/>
+          <w:szCs w:val="28"/>
           <w:lang w:eastAsia="fr-FR"/>
         </w:rPr>
         <w:drawing>
           <wp:inline distT="0" distB="0" distL="0" distR="0">
-            <wp:extent cx="2961906" cy="8095238"/>
-            <wp:effectExtent l="0" t="0" r="0" b="1012"/>
-            <wp:docPr id="2" name="Image 3"/>
+            <wp:extent cx="5760720" cy="3314700"/>
+            <wp:effectExtent l="0" t="0" r="0" b="0"/>
+            <wp:docPr id="20" name="Image 20" descr="C:\Users\Clément\Downloads\11178433_10152997578897933_1773158321_n.jpg"/>
+            <wp:cNvGraphicFramePr>
+              <a:graphicFrameLocks xmlns:a="http://schemas.openxmlformats.org/drawingml/2006/main" noChangeAspect="1"/>
+            </wp:cNvGraphicFramePr>
+            <a:graphic xmlns:a="http://schemas.openxmlformats.org/drawingml/2006/main">
+              <a:graphicData uri="http://schemas.openxmlformats.org/drawingml/2006/picture">
+                <pic:pic xmlns:pic="http://schemas.openxmlformats.org/drawingml/2006/picture">
+                  <pic:nvPicPr>
+                    <pic:cNvPr id="0" name="Picture 4" descr="C:\Users\Clément\Downloads\11178433_10152997578897933_1773158321_n.jpg"/>
+                    <pic:cNvPicPr>
+                      <a:picLocks noChangeAspect="1" noChangeArrowheads="1"/>
+                    </pic:cNvPicPr>
+                  </pic:nvPicPr>
+                  <pic:blipFill>
+                    <a:blip r:embed="rId10">
+                      <a:extLst>
+                        <a:ext uri="{28A0092B-C50C-407E-A947-70E740481C1C}">
+                          <a14:useLocalDpi xmlns:a14="http://schemas.microsoft.com/office/drawing/2010/main" val="0"/>
+                        </a:ext>
+                      </a:extLst>
+                    </a:blip>
+                    <a:srcRect/>
+                    <a:stretch>
+                      <a:fillRect/>
+                    </a:stretch>
+                  </pic:blipFill>
+                  <pic:spPr bwMode="auto">
+                    <a:xfrm>
+                      <a:off x="0" y="0"/>
+                      <a:ext cx="5760720" cy="3314700"/>
+                    </a:xfrm>
+                    <a:prstGeom prst="rect">
+                      <a:avLst/>
+                    </a:prstGeom>
+                    <a:noFill/>
+                    <a:ln>
+                      <a:noFill/>
+                    </a:ln>
+                  </pic:spPr>
+                </pic:pic>
+              </a:graphicData>
+            </a:graphic>
+          </wp:inline>
+        </w:drawing>
+      </w:r>
+      <w:bookmarkEnd w:id="17"/>
+    </w:p>
+    <w:p>
+      <w:pPr>
+        <w:pStyle w:val="Textbody"/>
+        <w:spacing w:after="0" w:line="331" w:lineRule="auto"/>
+        <w:rPr>
+          <w:color w:val="000000"/>
+          <w:szCs w:val="28"/>
+        </w:rPr>
+      </w:pPr>
+    </w:p>
+    <w:p>
+      <w:pPr>
+        <w:pStyle w:val="Textbody"/>
+        <w:spacing w:after="0" w:line="331" w:lineRule="auto"/>
+        <w:rPr>
+          <w:color w:val="000000"/>
+          <w:szCs w:val="28"/>
+        </w:rPr>
+      </w:pPr>
+      <w:r>
+        <w:rPr>
+          <w:color w:val="000000"/>
+          <w:szCs w:val="28"/>
+        </w:rPr>
+        <w:t xml:space="preserve">Ceci est la maquette du menu de connexion pour notre projet. On devra remplir les 4 informations </w:t>
+      </w:r>
+      <w:proofErr w:type="gramStart"/>
+      <w:r>
+        <w:rPr>
+          <w:color w:val="000000"/>
+          <w:szCs w:val="28"/>
+        </w:rPr>
+        <w:t>( à</w:t>
+      </w:r>
+      <w:proofErr w:type="gramEnd"/>
+      <w:r>
+        <w:rPr>
+          <w:color w:val="000000"/>
+          <w:szCs w:val="28"/>
+        </w:rPr>
+        <w:t xml:space="preserve"> savoir l’adresse du serveur de la base, le nom de la base, le login et enfin le mot de passe ) dans les cases prévues à cet effet et appuyer sur le bouton de connexion.</w:t>
+      </w:r>
+    </w:p>
+    <w:p>
+      <w:pPr>
+        <w:pStyle w:val="Textbody"/>
+        <w:rPr>
+          <w:szCs w:val="28"/>
+        </w:rPr>
+      </w:pPr>
+    </w:p>
+    <w:p>
+      <w:pPr>
+        <w:pStyle w:val="Textbody"/>
+        <w:spacing w:after="0" w:line="331" w:lineRule="auto"/>
+        <w:rPr>
+          <w:color w:val="000000"/>
+          <w:szCs w:val="28"/>
+        </w:rPr>
+      </w:pPr>
+      <w:r>
+        <w:rPr>
+          <w:color w:val="000000"/>
+          <w:szCs w:val="28"/>
+        </w:rPr>
+        <w:t>Deux méthodes sont à prévoir pour ce menu en particulier :</w:t>
+      </w:r>
+    </w:p>
+    <w:p>
+      <w:pPr>
+        <w:pStyle w:val="Textbody"/>
+        <w:rPr>
+          <w:szCs w:val="28"/>
+        </w:rPr>
+      </w:pPr>
+    </w:p>
+    <w:p>
+      <w:pPr>
+        <w:pStyle w:val="Textbody"/>
+        <w:spacing w:after="0" w:line="331" w:lineRule="auto"/>
+        <w:rPr>
+          <w:color w:val="000000"/>
+          <w:szCs w:val="28"/>
+        </w:rPr>
+      </w:pPr>
+      <w:proofErr w:type="spellStart"/>
+      <w:r>
+        <w:rPr>
+          <w:color w:val="000000"/>
+          <w:szCs w:val="28"/>
+        </w:rPr>
+        <w:t>GererErreurConnexion</w:t>
+      </w:r>
+      <w:proofErr w:type="spellEnd"/>
+      <w:r>
+        <w:rPr>
+          <w:color w:val="000000"/>
+          <w:szCs w:val="28"/>
+        </w:rPr>
+        <w:t xml:space="preserve"> : Cette méthode devra renvoyer un message d’erreur à l’utilisateur si on arrive pas à se connecter </w:t>
+      </w:r>
+      <w:proofErr w:type="gramStart"/>
+      <w:r>
+        <w:rPr>
+          <w:color w:val="000000"/>
+          <w:szCs w:val="28"/>
+        </w:rPr>
+        <w:t>( soit</w:t>
+      </w:r>
+      <w:proofErr w:type="gramEnd"/>
+      <w:r>
+        <w:rPr>
+          <w:color w:val="000000"/>
+          <w:szCs w:val="28"/>
+        </w:rPr>
+        <w:t xml:space="preserve"> parce que les informations sont erronées ou si une liaison internet n’est pas assurée )</w:t>
+      </w:r>
+    </w:p>
+    <w:p>
+      <w:pPr>
+        <w:pStyle w:val="Textbody"/>
+        <w:rPr>
+          <w:szCs w:val="28"/>
+        </w:rPr>
+      </w:pPr>
+    </w:p>
+    <w:p>
+      <w:pPr>
+        <w:pStyle w:val="Textbody"/>
+        <w:spacing w:after="0" w:line="331" w:lineRule="auto"/>
+        <w:rPr>
+          <w:color w:val="000000"/>
+          <w:szCs w:val="28"/>
+        </w:rPr>
+      </w:pPr>
+      <w:proofErr w:type="spellStart"/>
+      <w:r>
+        <w:rPr>
+          <w:color w:val="000000"/>
+          <w:szCs w:val="28"/>
+        </w:rPr>
+        <w:t>EtoileMdp</w:t>
+      </w:r>
+      <w:proofErr w:type="spellEnd"/>
+      <w:r>
+        <w:rPr>
+          <w:color w:val="000000"/>
+          <w:szCs w:val="28"/>
+        </w:rPr>
+        <w:t xml:space="preserve"> : Lors de la saisie du mot de passe, il serait commode que </w:t>
+      </w:r>
+      <w:proofErr w:type="gramStart"/>
+      <w:r>
+        <w:rPr>
+          <w:color w:val="000000"/>
+          <w:szCs w:val="28"/>
+        </w:rPr>
+        <w:t>l’on affiche</w:t>
+      </w:r>
+      <w:proofErr w:type="gramEnd"/>
+      <w:r>
+        <w:rPr>
+          <w:color w:val="000000"/>
+          <w:szCs w:val="28"/>
+        </w:rPr>
+        <w:t xml:space="preserve"> pas celui-ci en clair dans la case “</w:t>
+      </w:r>
+      <w:proofErr w:type="spellStart"/>
+      <w:r>
+        <w:rPr>
+          <w:color w:val="000000"/>
+          <w:szCs w:val="28"/>
+        </w:rPr>
+        <w:t>Password</w:t>
+      </w:r>
+      <w:proofErr w:type="spellEnd"/>
+      <w:r>
+        <w:rPr>
+          <w:color w:val="000000"/>
+          <w:szCs w:val="28"/>
+        </w:rPr>
+        <w:t>” mais qu’on remplace tous les caractères affichés par ‘ * ’</w:t>
+      </w:r>
+    </w:p>
+    <w:p>
+      <w:pPr>
+        <w:pStyle w:val="Textbody"/>
+        <w:rPr>
+          <w:szCs w:val="28"/>
+        </w:rPr>
+      </w:pPr>
+    </w:p>
+    <w:p>
+      <w:pPr>
+        <w:pStyle w:val="Textbody"/>
+        <w:spacing w:after="0" w:line="331" w:lineRule="auto"/>
+        <w:jc w:val="center"/>
+        <w:rPr>
+          <w:szCs w:val="28"/>
+        </w:rPr>
+      </w:pPr>
+      <w:r>
+        <w:rPr>
+          <w:color w:val="000000"/>
+          <w:szCs w:val="28"/>
+          <w:u w:val="single"/>
+        </w:rPr>
+        <w:t xml:space="preserve">Classe </w:t>
+      </w:r>
+      <w:proofErr w:type="spellStart"/>
+      <w:r>
+        <w:rPr>
+          <w:color w:val="000000"/>
+          <w:szCs w:val="28"/>
+          <w:u w:val="single"/>
+        </w:rPr>
+        <w:t>MenuPrincipal</w:t>
+      </w:r>
+      <w:proofErr w:type="spellEnd"/>
+      <w:r>
+        <w:rPr>
+          <w:color w:val="000000"/>
+          <w:szCs w:val="28"/>
+          <w:u w:val="single"/>
+        </w:rPr>
+        <w:t xml:space="preserve"> hérité de fenêtre </w:t>
+      </w:r>
+      <w:r>
+        <w:rPr>
+          <w:color w:val="000000"/>
+          <w:szCs w:val="28"/>
+        </w:rPr>
+        <w:t> </w:t>
+      </w:r>
+    </w:p>
+    <w:p>
+      <w:pPr>
+        <w:pStyle w:val="Textbody"/>
+        <w:jc w:val="center"/>
+        <w:rPr>
+          <w:szCs w:val="28"/>
+        </w:rPr>
+      </w:pPr>
+    </w:p>
+    <w:p>
+      <w:pPr>
+        <w:pStyle w:val="Textbody"/>
+        <w:spacing w:after="0" w:line="331" w:lineRule="auto"/>
+        <w:jc w:val="center"/>
+        <w:rPr>
+          <w:color w:val="000000"/>
+          <w:szCs w:val="28"/>
+        </w:rPr>
+      </w:pPr>
+      <w:r>
+        <w:rPr>
+          <w:noProof/>
+          <w:color w:val="000000"/>
+          <w:szCs w:val="28"/>
+          <w:lang w:eastAsia="fr-FR"/>
+        </w:rPr>
+        <w:drawing>
+          <wp:inline distT="0" distB="0" distL="0" distR="0">
+            <wp:extent cx="3680639" cy="2118240"/>
+            <wp:effectExtent l="0" t="0" r="0" b="0"/>
+            <wp:docPr id="3" name="Image18" title="menu principal.jpg"/>
             <wp:cNvGraphicFramePr/>
             <a:graphic xmlns:a="http://schemas.openxmlformats.org/drawingml/2006/main">
               <a:graphicData uri="http://schemas.openxmlformats.org/drawingml/2006/picture">
@@ -893,7 +2131,11 @@
                     <pic:cNvPicPr/>
                   </pic:nvPicPr>
                   <pic:blipFill>
-                    <a:blip r:embed="rId11"/>
+                    <a:blip r:embed="rId11">
+                      <a:lum/>
+                      <a:alphaModFix/>
+                    </a:blip>
+                    <a:srcRect/>
                     <a:stretch>
                       <a:fillRect/>
                     </a:stretch>
@@ -901,12 +2143,11 @@
                   <pic:spPr>
                     <a:xfrm>
                       <a:off x="0" y="0"/>
-                      <a:ext cx="2961906" cy="8095238"/>
+                      <a:ext cx="3680639" cy="2118240"/>
                     </a:xfrm>
                     <a:prstGeom prst="rect">
                       <a:avLst/>
                     </a:prstGeom>
-                    <a:noFill/>
                     <a:ln>
                       <a:noFill/>
                       <a:prstDash/>
@@ -920,22 +2161,133 @@
       </w:r>
     </w:p>
     <w:p>
-      <w:r>
+      <w:pPr>
+        <w:pStyle w:val="Textbody"/>
+        <w:rPr>
+          <w:szCs w:val="28"/>
+        </w:rPr>
+      </w:pPr>
+    </w:p>
+    <w:p>
+      <w:pPr>
+        <w:pStyle w:val="Textbody"/>
+        <w:spacing w:after="0" w:line="331" w:lineRule="auto"/>
+        <w:rPr>
+          <w:color w:val="000000"/>
+          <w:szCs w:val="28"/>
+        </w:rPr>
+      </w:pPr>
+      <w:r>
+        <w:rPr>
+          <w:color w:val="000000"/>
+          <w:szCs w:val="28"/>
+        </w:rPr>
+        <w:t>Un menu principal assez classique qui permettra d'accéder soit à la mise à jour de la base ( c’est à dire la suppression, l’ajout ou bien la modification d’un élément dans la base de donnée ) ou bien la recherche d’informations via des requêtes prédéfinies ou bien encore la visualisation de diagrammes plus parlant pour le personnel médical.</w:t>
+      </w:r>
+    </w:p>
+    <w:p>
+      <w:pPr>
+        <w:pStyle w:val="Textbody"/>
+        <w:rPr>
+          <w:szCs w:val="28"/>
+        </w:rPr>
+      </w:pPr>
+    </w:p>
+    <w:p>
+      <w:pPr>
+        <w:pStyle w:val="Textbody"/>
+        <w:spacing w:after="0" w:line="331" w:lineRule="auto"/>
+        <w:rPr>
+          <w:color w:val="000000"/>
+          <w:szCs w:val="28"/>
+        </w:rPr>
+      </w:pPr>
+      <w:r>
+        <w:rPr>
+          <w:color w:val="000000"/>
+          <w:szCs w:val="28"/>
+        </w:rPr>
+        <w:t>Il est aussi possible que l’on rajoute un bouton pour revenir à la fenêtre de connexion au lieu de quitter l’application si on veut changer de base.</w:t>
+      </w:r>
+    </w:p>
+    <w:p>
+      <w:pPr>
+        <w:suppressAutoHyphens w:val="0"/>
+        <w:rPr>
+          <w:sz w:val="28"/>
+          <w:szCs w:val="28"/>
+        </w:rPr>
+      </w:pPr>
+      <w:r>
+        <w:rPr>
+          <w:szCs w:val="28"/>
+        </w:rPr>
+        <w:br w:type="page"/>
+      </w:r>
+    </w:p>
+    <w:p>
+      <w:pPr>
+        <w:pStyle w:val="Textbody"/>
+        <w:spacing w:after="0" w:line="331" w:lineRule="auto"/>
+        <w:jc w:val="center"/>
+        <w:rPr>
+          <w:color w:val="000000"/>
+          <w:szCs w:val="28"/>
+          <w:u w:val="single"/>
+        </w:rPr>
+      </w:pPr>
+      <w:r>
+        <w:rPr>
+          <w:color w:val="000000"/>
+          <w:szCs w:val="28"/>
+          <w:u w:val="single"/>
+        </w:rPr>
         <w:lastRenderedPageBreak/>
-        <w:t>Graph pie</w:t>
-      </w:r>
-    </w:p>
-    <w:p>
+        <w:t xml:space="preserve">Classe </w:t>
+      </w:r>
+      <w:proofErr w:type="spellStart"/>
+      <w:r>
+        <w:rPr>
+          <w:color w:val="000000"/>
+          <w:szCs w:val="28"/>
+          <w:u w:val="single"/>
+        </w:rPr>
+        <w:t>MajBase</w:t>
+      </w:r>
+      <w:proofErr w:type="spellEnd"/>
+    </w:p>
+    <w:p>
+      <w:pPr>
+        <w:pStyle w:val="Textbody"/>
+        <w:jc w:val="center"/>
+        <w:rPr>
+          <w:szCs w:val="28"/>
+          <w:u w:val="single"/>
+        </w:rPr>
+      </w:pPr>
+    </w:p>
+    <w:p>
+      <w:pPr>
+        <w:pStyle w:val="Textbody"/>
+        <w:spacing w:after="0" w:line="331" w:lineRule="auto"/>
+        <w:jc w:val="center"/>
+        <w:rPr>
+          <w:color w:val="000000"/>
+          <w:szCs w:val="28"/>
+        </w:rPr>
+      </w:pPr>
       <w:r>
         <w:rPr>
           <w:noProof/>
+          <w:color w:val="000000"/>
+          <w:szCs w:val="28"/>
           <w:lang w:eastAsia="fr-FR"/>
         </w:rPr>
         <w:drawing>
           <wp:inline distT="0" distB="0" distL="0" distR="0">
-            <wp:extent cx="2651760" cy="7247891"/>
-            <wp:effectExtent l="0" t="0" r="0" b="0"/>
-            <wp:docPr id="3" name="Image 5"/>
+            <wp:extent cx="4777920" cy="2743199"/>
+            <wp:effectExtent l="0" t="0" r="3630" b="1"/>
+            <wp:docPr id="4" name="Image19" title="maj.jpg"/>
             <wp:cNvGraphicFramePr/>
             <a:graphic xmlns:a="http://schemas.openxmlformats.org/drawingml/2006/main">
               <a:graphicData uri="http://schemas.openxmlformats.org/drawingml/2006/picture">
@@ -945,7 +2297,11 @@
                     <pic:cNvPicPr/>
                   </pic:nvPicPr>
                   <pic:blipFill>
-                    <a:blip r:embed="rId12"/>
+                    <a:blip r:embed="rId12">
+                      <a:lum/>
+                      <a:alphaModFix/>
+                    </a:blip>
+                    <a:srcRect/>
                     <a:stretch>
                       <a:fillRect/>
                     </a:stretch>
@@ -953,12 +2309,11 @@
                   <pic:spPr>
                     <a:xfrm>
                       <a:off x="0" y="0"/>
-                      <a:ext cx="2651760" cy="7247891"/>
+                      <a:ext cx="4777920" cy="2743199"/>
                     </a:xfrm>
                     <a:prstGeom prst="rect">
                       <a:avLst/>
                     </a:prstGeom>
-                    <a:noFill/>
                     <a:ln>
                       <a:noFill/>
                       <a:prstDash/>
@@ -973,158 +2328,353 @@
     </w:p>
     <w:p>
       <w:pPr>
-        <w:sectPr>
-          <w:type w:val="continuous"/>
-          <w:pgSz w:w="11906" w:h="16838"/>
-          <w:pgMar w:top="708" w:right="1417" w:bottom="708" w:left="1417" w:header="720" w:footer="720" w:gutter="0"/>
-          <w:cols w:num="2" w:space="720"/>
-          <w:titlePg/>
-        </w:sectPr>
-      </w:pPr>
-    </w:p>
-    <w:p>
-      <w:pPr>
-        <w:pStyle w:val="Titre3"/>
-      </w:pPr>
-      <w:r>
+        <w:pStyle w:val="Textbody"/>
+        <w:rPr>
+          <w:szCs w:val="28"/>
+        </w:rPr>
+      </w:pPr>
+    </w:p>
+    <w:p>
+      <w:pPr>
+        <w:pStyle w:val="Textbody"/>
+        <w:rPr>
+          <w:szCs w:val="28"/>
+        </w:rPr>
+      </w:pPr>
+    </w:p>
+    <w:p>
+      <w:pPr>
+        <w:pStyle w:val="Textbody"/>
+        <w:spacing w:after="0" w:line="331" w:lineRule="auto"/>
+        <w:rPr>
+          <w:color w:val="000000"/>
+          <w:szCs w:val="28"/>
+        </w:rPr>
+      </w:pPr>
+      <w:r>
+        <w:rPr>
+          <w:color w:val="000000"/>
+          <w:szCs w:val="28"/>
+        </w:rPr>
+        <w:t xml:space="preserve">Comme on peut s’y attendre, la page de mise à jour de la base contient 3 parties </w:t>
+      </w:r>
+      <w:proofErr w:type="gramStart"/>
+      <w:r>
+        <w:rPr>
+          <w:color w:val="000000"/>
+          <w:szCs w:val="28"/>
+        </w:rPr>
+        <w:t>distincts</w:t>
+      </w:r>
+      <w:proofErr w:type="gramEnd"/>
+      <w:r>
+        <w:rPr>
+          <w:color w:val="000000"/>
+          <w:szCs w:val="28"/>
+        </w:rPr>
+        <w:t>:</w:t>
+      </w:r>
+    </w:p>
+    <w:p>
+      <w:pPr>
+        <w:pStyle w:val="Textbody"/>
+        <w:rPr>
+          <w:szCs w:val="28"/>
+        </w:rPr>
+      </w:pPr>
+    </w:p>
+    <w:p>
+      <w:pPr>
+        <w:pStyle w:val="Textbody"/>
+        <w:spacing w:after="0" w:line="331" w:lineRule="auto"/>
+        <w:rPr>
+          <w:color w:val="000000"/>
+          <w:szCs w:val="28"/>
+          <w:u w:val="single"/>
+        </w:rPr>
+      </w:pPr>
+      <w:r>
+        <w:rPr>
+          <w:color w:val="000000"/>
+          <w:szCs w:val="28"/>
+          <w:u w:val="single"/>
+        </w:rPr>
+        <w:t>Ajout entrée</w:t>
+      </w:r>
+    </w:p>
+    <w:p>
+      <w:pPr>
+        <w:pStyle w:val="Textbody"/>
+        <w:rPr>
+          <w:szCs w:val="28"/>
+        </w:rPr>
+      </w:pPr>
+    </w:p>
+    <w:p>
+      <w:pPr>
+        <w:pStyle w:val="Textbody"/>
+        <w:spacing w:after="0" w:line="331" w:lineRule="auto"/>
+        <w:rPr>
+          <w:color w:val="000000"/>
+          <w:szCs w:val="28"/>
+        </w:rPr>
+      </w:pPr>
+      <w:r>
+        <w:rPr>
+          <w:color w:val="000000"/>
+          <w:szCs w:val="28"/>
+        </w:rPr>
+        <w:t xml:space="preserve">L’utilisateur devra d’abord choisir via un menu déroulant la classe de la base où il souhaite faire un ajout puis il doit remplir les attributs proposés par l’application (comme la nom et prénom d’un patient par </w:t>
+      </w:r>
+      <w:proofErr w:type="gramStart"/>
+      <w:r>
+        <w:rPr>
+          <w:color w:val="000000"/>
+          <w:szCs w:val="28"/>
+        </w:rPr>
+        <w:t>exemple )</w:t>
+      </w:r>
+      <w:proofErr w:type="gramEnd"/>
+      <w:r>
+        <w:rPr>
+          <w:color w:val="000000"/>
+          <w:szCs w:val="28"/>
+        </w:rPr>
+        <w:t xml:space="preserve">. Il valide enfin son choix et l’application affiche en résultat l’ensemble de la classe pour montrer que l’on </w:t>
+      </w:r>
+      <w:proofErr w:type="gramStart"/>
+      <w:r>
+        <w:rPr>
+          <w:color w:val="000000"/>
+          <w:szCs w:val="28"/>
+        </w:rPr>
+        <w:t>a</w:t>
+      </w:r>
+      <w:proofErr w:type="gramEnd"/>
+      <w:r>
+        <w:rPr>
+          <w:color w:val="000000"/>
+          <w:szCs w:val="28"/>
+        </w:rPr>
+        <w:t xml:space="preserve"> bien rajouter un élément.</w:t>
+      </w:r>
+    </w:p>
+    <w:p>
+      <w:pPr>
+        <w:pStyle w:val="Textbody"/>
+        <w:spacing w:after="0" w:line="331" w:lineRule="auto"/>
+        <w:rPr>
+          <w:color w:val="000000"/>
+          <w:szCs w:val="28"/>
+          <w:u w:val="single"/>
+        </w:rPr>
+      </w:pPr>
+    </w:p>
+    <w:p>
+      <w:pPr>
+        <w:pStyle w:val="Textbody"/>
+        <w:spacing w:after="0" w:line="331" w:lineRule="auto"/>
+        <w:rPr>
+          <w:color w:val="000000"/>
+          <w:szCs w:val="28"/>
+          <w:u w:val="single"/>
+        </w:rPr>
+      </w:pPr>
+      <w:r>
+        <w:rPr>
+          <w:color w:val="000000"/>
+          <w:szCs w:val="28"/>
+          <w:u w:val="single"/>
+        </w:rPr>
+        <w:t>Suppression entrée</w:t>
+      </w:r>
+    </w:p>
+    <w:p>
+      <w:pPr>
+        <w:pStyle w:val="Textbody"/>
+        <w:rPr>
+          <w:szCs w:val="28"/>
+        </w:rPr>
+      </w:pPr>
+    </w:p>
+    <w:p>
+      <w:pPr>
+        <w:pStyle w:val="Textbody"/>
+        <w:spacing w:after="0" w:line="331" w:lineRule="auto"/>
+        <w:rPr>
+          <w:color w:val="000000"/>
+          <w:szCs w:val="28"/>
+        </w:rPr>
+      </w:pPr>
+      <w:r>
+        <w:rPr>
+          <w:color w:val="000000"/>
+          <w:szCs w:val="28"/>
+        </w:rPr>
+        <w:t xml:space="preserve">Comme pour l’entrée, l’utilisateur choisi qu’elle est la classe qui va être affectée, puis choisir via un tableau “déroulant” les entrées qu’il souhaite supprimer en cochant la case associée. Ensuite, comme pour l’ajout, on montre que la </w:t>
+      </w:r>
+      <w:r>
+        <w:rPr>
+          <w:color w:val="000000"/>
+          <w:szCs w:val="28"/>
+        </w:rPr>
         <w:lastRenderedPageBreak/>
-        <w:t>Module connexion</w:t>
-      </w:r>
-    </w:p>
-    <w:p>
-      <w:r>
-        <w:t xml:space="preserve">Connexion </w:t>
+        <w:t xml:space="preserve">demande du client a été </w:t>
+      </w:r>
+      <w:proofErr w:type="gramStart"/>
+      <w:r>
+        <w:rPr>
+          <w:color w:val="000000"/>
+          <w:szCs w:val="28"/>
+        </w:rPr>
+        <w:t>pris</w:t>
+      </w:r>
+      <w:proofErr w:type="gramEnd"/>
+      <w:r>
+        <w:rPr>
+          <w:color w:val="000000"/>
+          <w:szCs w:val="28"/>
+        </w:rPr>
+        <w:t xml:space="preserve"> en compte en ré affichant tous les éléments de la classe.</w:t>
+      </w:r>
+    </w:p>
+    <w:p>
+      <w:pPr>
+        <w:pStyle w:val="Textbody"/>
+        <w:rPr>
+          <w:szCs w:val="28"/>
+        </w:rPr>
+      </w:pPr>
+    </w:p>
+    <w:p>
+      <w:pPr>
+        <w:pStyle w:val="Textbody"/>
+        <w:spacing w:after="0" w:line="331" w:lineRule="auto"/>
+        <w:rPr>
+          <w:color w:val="000000"/>
+          <w:szCs w:val="28"/>
+          <w:u w:val="single"/>
+        </w:rPr>
+      </w:pPr>
+      <w:r>
+        <w:rPr>
+          <w:color w:val="000000"/>
+          <w:szCs w:val="28"/>
+          <w:u w:val="single"/>
+        </w:rPr>
+        <w:t>Modification entrée</w:t>
+      </w:r>
+    </w:p>
+    <w:p>
+      <w:pPr>
+        <w:pStyle w:val="Textbody"/>
+        <w:rPr>
+          <w:szCs w:val="28"/>
+        </w:rPr>
+      </w:pPr>
+    </w:p>
+    <w:p>
+      <w:pPr>
+        <w:pStyle w:val="Textbody"/>
+        <w:spacing w:after="0" w:line="331" w:lineRule="auto"/>
+        <w:rPr>
+          <w:color w:val="000000"/>
+          <w:szCs w:val="28"/>
+        </w:rPr>
+      </w:pPr>
+      <w:r>
+        <w:rPr>
+          <w:color w:val="000000"/>
+          <w:szCs w:val="28"/>
+        </w:rPr>
+        <w:t xml:space="preserve">Le début est similaire aux deux autres options : on choisit la classe à modifier. Ensuite on choisit une entrée et seulement une </w:t>
+      </w:r>
+      <w:proofErr w:type="gramStart"/>
+      <w:r>
+        <w:rPr>
+          <w:color w:val="000000"/>
+          <w:szCs w:val="28"/>
+        </w:rPr>
+        <w:t>( symbolisée</w:t>
+      </w:r>
+      <w:proofErr w:type="gramEnd"/>
+      <w:r>
+        <w:rPr>
+          <w:color w:val="000000"/>
+          <w:szCs w:val="28"/>
+        </w:rPr>
+        <w:t xml:space="preserve"> par le rond au lieu de la croix ! ). Ensuite on fait la même démarche que pour l’ajout d’une entrée.</w:t>
+      </w:r>
+    </w:p>
+    <w:p>
+      <w:pPr>
+        <w:pStyle w:val="Textbody"/>
+        <w:rPr>
+          <w:szCs w:val="28"/>
+        </w:rPr>
+      </w:pPr>
+    </w:p>
+    <w:p>
+      <w:pPr>
+        <w:pStyle w:val="Textbody"/>
+        <w:spacing w:after="0" w:line="331" w:lineRule="auto"/>
+        <w:jc w:val="center"/>
+        <w:rPr>
+          <w:color w:val="000000"/>
+          <w:szCs w:val="28"/>
+          <w:u w:val="single"/>
+        </w:rPr>
+      </w:pPr>
+      <w:r>
+        <w:rPr>
+          <w:color w:val="000000"/>
+          <w:szCs w:val="28"/>
+          <w:u w:val="single"/>
+        </w:rPr>
+        <w:t xml:space="preserve">Classe </w:t>
       </w:r>
       <w:proofErr w:type="spellStart"/>
       <w:r>
-        <w:t>bdd</w:t>
+        <w:rPr>
+          <w:color w:val="000000"/>
+          <w:szCs w:val="28"/>
+          <w:u w:val="single"/>
+        </w:rPr>
+        <w:t>RechercheBase</w:t>
       </w:r>
       <w:proofErr w:type="spellEnd"/>
-      <w:r>
-        <w:t xml:space="preserve"> </w:t>
-      </w:r>
-      <w:proofErr w:type="spellStart"/>
-      <w:r>
-        <w:t>ece</w:t>
-      </w:r>
-      <w:proofErr w:type="spellEnd"/>
-    </w:p>
-    <w:p>
-      <w:r>
-        <w:t xml:space="preserve">Connexion </w:t>
-      </w:r>
-      <w:proofErr w:type="spellStart"/>
-      <w:r>
-        <w:t>bdd</w:t>
-      </w:r>
-      <w:proofErr w:type="spellEnd"/>
-      <w:r>
-        <w:t xml:space="preserve"> local</w:t>
-      </w:r>
-    </w:p>
-    <w:p>
-      <w:r>
-        <w:t>Ces fonctions seront inspirées du TP3.</w:t>
-      </w:r>
-    </w:p>
-    <w:p/>
-    <w:p>
-      <w:pPr>
-        <w:pStyle w:val="Titre3"/>
-      </w:pPr>
-      <w:r>
-        <w:t>Module mise à jour</w:t>
-      </w:r>
-    </w:p>
-    <w:p>
-      <w:pPr>
-        <w:sectPr>
-          <w:type w:val="continuous"/>
-          <w:pgSz w:w="11906" w:h="16838"/>
-          <w:pgMar w:top="708" w:right="1417" w:bottom="708" w:left="1417" w:header="720" w:footer="720" w:gutter="0"/>
-          <w:cols w:space="720"/>
-          <w:titlePg/>
-        </w:sectPr>
-      </w:pPr>
-    </w:p>
-    <w:p>
-      <w:r>
-        <w:lastRenderedPageBreak/>
-        <w:t>Ajouter</w:t>
-      </w:r>
-    </w:p>
-    <w:p>
+    </w:p>
+    <w:p>
+      <w:pPr>
+        <w:pStyle w:val="Textbody"/>
+        <w:jc w:val="center"/>
+        <w:rPr>
+          <w:szCs w:val="28"/>
+        </w:rPr>
+      </w:pPr>
+    </w:p>
+    <w:p>
+      <w:pPr>
+        <w:pStyle w:val="Textbody"/>
+        <w:spacing w:after="0" w:line="331" w:lineRule="auto"/>
+        <w:jc w:val="center"/>
+        <w:rPr>
+          <w:color w:val="000000"/>
+          <w:szCs w:val="28"/>
+        </w:rPr>
+      </w:pPr>
       <w:r>
         <w:rPr>
           <w:noProof/>
+          <w:color w:val="000000"/>
+          <w:szCs w:val="28"/>
           <w:lang w:eastAsia="fr-FR"/>
         </w:rPr>
         <w:drawing>
           <wp:inline distT="0" distB="0" distL="0" distR="0">
-            <wp:extent cx="2651760" cy="2609850"/>
-            <wp:effectExtent l="0" t="0" r="0" b="0"/>
-            <wp:docPr id="15" name="Image 15"/>
-            <wp:cNvGraphicFramePr>
-              <a:graphicFrameLocks xmlns:a="http://schemas.openxmlformats.org/drawingml/2006/main" noChangeAspect="1"/>
-            </wp:cNvGraphicFramePr>
-            <a:graphic xmlns:a="http://schemas.openxmlformats.org/drawingml/2006/main">
-              <a:graphicData uri="http://schemas.openxmlformats.org/drawingml/2006/picture">
-                <pic:pic xmlns:pic="http://schemas.openxmlformats.org/drawingml/2006/picture">
-                  <pic:nvPicPr>
-                    <pic:cNvPr id="0" name="ajout.bmp"/>
-                    <pic:cNvPicPr/>
-                  </pic:nvPicPr>
-                  <pic:blipFill>
-                    <a:blip r:embed="rId13">
-                      <a:extLst>
-                        <a:ext uri="{28A0092B-C50C-407E-A947-70E740481C1C}">
-                          <a14:useLocalDpi xmlns:a14="http://schemas.microsoft.com/office/drawing/2010/main" val="0"/>
-                        </a:ext>
-                      </a:extLst>
-                    </a:blip>
-                    <a:stretch>
-                      <a:fillRect/>
-                    </a:stretch>
-                  </pic:blipFill>
-                  <pic:spPr>
-                    <a:xfrm>
-                      <a:off x="0" y="0"/>
-                      <a:ext cx="2651760" cy="2609850"/>
-                    </a:xfrm>
-                    <a:prstGeom prst="rect">
-                      <a:avLst/>
-                    </a:prstGeom>
-                  </pic:spPr>
-                </pic:pic>
-              </a:graphicData>
-            </a:graphic>
-          </wp:inline>
-        </w:drawing>
-      </w:r>
-    </w:p>
-    <w:p>
-      <w:r>
-        <w:t>Supprimer</w:t>
-      </w:r>
-    </w:p>
-    <w:p/>
-    <w:p>
-      <w:r>
-        <w:lastRenderedPageBreak/>
-        <w:t>Modifier</w:t>
-      </w:r>
-    </w:p>
-    <w:p>
-      <w:r>
-        <w:rPr>
-          <w:noProof/>
-          <w:lang w:eastAsia="fr-FR"/>
-        </w:rPr>
-        <w:drawing>
-          <wp:inline distT="0" distB="0" distL="0" distR="0">
-            <wp:extent cx="3019047" cy="2971425"/>
-            <wp:effectExtent l="0" t="0" r="0" b="375"/>
-            <wp:docPr id="5" name="Image 7"/>
+            <wp:extent cx="4732200" cy="2735640"/>
+            <wp:effectExtent l="0" t="0" r="0" b="7560"/>
+            <wp:docPr id="5" name="Image20" title="recherche.jpg"/>
             <wp:cNvGraphicFramePr/>
             <a:graphic xmlns:a="http://schemas.openxmlformats.org/drawingml/2006/main">
               <a:graphicData uri="http://schemas.openxmlformats.org/drawingml/2006/picture">
@@ -1134,7 +2684,11 @@
                     <pic:cNvPicPr/>
                   </pic:nvPicPr>
                   <pic:blipFill>
-                    <a:blip r:embed="rId14"/>
+                    <a:blip r:link="rId13">
+                      <a:lum/>
+                      <a:alphaModFix/>
+                    </a:blip>
+                    <a:srcRect/>
                     <a:stretch>
                       <a:fillRect/>
                     </a:stretch>
@@ -1142,12 +2696,11 @@
                   <pic:spPr>
                     <a:xfrm>
                       <a:off x="0" y="0"/>
-                      <a:ext cx="3019047" cy="2971425"/>
+                      <a:ext cx="4732200" cy="2735640"/>
                     </a:xfrm>
                     <a:prstGeom prst="rect">
                       <a:avLst/>
                     </a:prstGeom>
-                    <a:noFill/>
                     <a:ln>
                       <a:noFill/>
                       <a:prstDash/>
@@ -1162,27 +2715,315 @@
     </w:p>
     <w:p>
       <w:pPr>
-        <w:sectPr>
-          <w:type w:val="continuous"/>
-          <w:pgSz w:w="11906" w:h="16838"/>
-          <w:pgMar w:top="708" w:right="1417" w:bottom="708" w:left="1417" w:header="720" w:footer="720" w:gutter="0"/>
-          <w:cols w:num="2" w:space="720"/>
-          <w:titlePg/>
-        </w:sectPr>
-      </w:pPr>
-    </w:p>
-    <w:p>
+        <w:pStyle w:val="Textbody"/>
+        <w:rPr>
+          <w:szCs w:val="28"/>
+        </w:rPr>
+      </w:pPr>
+    </w:p>
+    <w:p>
+      <w:pPr>
+        <w:pStyle w:val="Textbody"/>
+        <w:spacing w:after="0" w:line="331" w:lineRule="auto"/>
+        <w:rPr>
+          <w:color w:val="000000"/>
+          <w:szCs w:val="28"/>
+        </w:rPr>
+      </w:pPr>
+      <w:r>
+        <w:rPr>
+          <w:color w:val="000000"/>
+          <w:szCs w:val="28"/>
+        </w:rPr>
+        <w:t xml:space="preserve">La page de recherche permettra de trouver des </w:t>
+      </w:r>
+      <w:proofErr w:type="gramStart"/>
+      <w:r>
+        <w:rPr>
+          <w:color w:val="000000"/>
+          <w:szCs w:val="28"/>
+        </w:rPr>
+        <w:t>renseignement</w:t>
+      </w:r>
+      <w:proofErr w:type="gramEnd"/>
+      <w:r>
+        <w:rPr>
+          <w:color w:val="000000"/>
+          <w:szCs w:val="28"/>
+        </w:rPr>
+        <w:t xml:space="preserve"> que le personnel médical d’un hôpital pourrait requérir sur leurs patients, les services et les docteurs associés pour un traitement plus efficace et plus rapide.</w:t>
+      </w:r>
+    </w:p>
+    <w:p>
+      <w:pPr>
+        <w:pStyle w:val="Textbody"/>
+        <w:rPr>
+          <w:szCs w:val="28"/>
+        </w:rPr>
+      </w:pPr>
+    </w:p>
+    <w:p>
+      <w:pPr>
+        <w:pStyle w:val="Textbody"/>
+        <w:spacing w:after="0" w:line="331" w:lineRule="auto"/>
+        <w:rPr>
+          <w:color w:val="000000"/>
+          <w:szCs w:val="28"/>
+        </w:rPr>
+      </w:pPr>
+      <w:r>
+        <w:rPr>
+          <w:color w:val="000000"/>
+          <w:szCs w:val="28"/>
+        </w:rPr>
+        <w:t>On propose une première approche qui sera implémentée ainsi qu’une deuxième qui restera en option et sera implémentée si le commanditaire du projet jugera de la pertinence de cette fonction.</w:t>
+      </w:r>
+    </w:p>
+    <w:p>
+      <w:pPr>
+        <w:pStyle w:val="Textbody"/>
+        <w:rPr>
+          <w:szCs w:val="28"/>
+        </w:rPr>
+      </w:pPr>
+    </w:p>
+    <w:p>
+      <w:pPr>
+        <w:pStyle w:val="Textbody"/>
+        <w:spacing w:after="0" w:line="331" w:lineRule="auto"/>
+        <w:rPr>
+          <w:color w:val="000000"/>
+          <w:szCs w:val="28"/>
+          <w:u w:val="single"/>
+        </w:rPr>
+      </w:pPr>
+    </w:p>
+    <w:p>
+      <w:pPr>
+        <w:pStyle w:val="Textbody"/>
+        <w:spacing w:after="0" w:line="331" w:lineRule="auto"/>
+        <w:rPr>
+          <w:color w:val="000000"/>
+          <w:szCs w:val="28"/>
+          <w:u w:val="single"/>
+        </w:rPr>
+      </w:pPr>
+      <w:r>
+        <w:rPr>
+          <w:color w:val="000000"/>
+          <w:szCs w:val="28"/>
+          <w:u w:val="single"/>
+        </w:rPr>
+        <w:lastRenderedPageBreak/>
+        <w:t>Recherche par requête prédéfinie</w:t>
+      </w:r>
+    </w:p>
+    <w:p>
+      <w:pPr>
+        <w:pStyle w:val="Textbody"/>
+        <w:rPr>
+          <w:szCs w:val="28"/>
+        </w:rPr>
+      </w:pPr>
+    </w:p>
+    <w:p>
+      <w:pPr>
+        <w:pStyle w:val="Textbody"/>
+        <w:spacing w:after="0" w:line="331" w:lineRule="auto"/>
+        <w:rPr>
+          <w:color w:val="000000"/>
+          <w:szCs w:val="28"/>
+        </w:rPr>
+      </w:pPr>
+      <w:r>
+        <w:rPr>
+          <w:color w:val="000000"/>
+          <w:szCs w:val="28"/>
+        </w:rPr>
+        <w:t xml:space="preserve">Fourni avec le logiciel, plusieurs requêtes seront à votre disposition dans un menu déroulant </w:t>
+      </w:r>
+      <w:proofErr w:type="gramStart"/>
+      <w:r>
+        <w:rPr>
+          <w:color w:val="000000"/>
+          <w:szCs w:val="28"/>
+        </w:rPr>
+        <w:t>( tel</w:t>
+      </w:r>
+      <w:proofErr w:type="gramEnd"/>
+      <w:r>
+        <w:rPr>
+          <w:color w:val="000000"/>
+          <w:szCs w:val="28"/>
+        </w:rPr>
+        <w:t xml:space="preserve"> que  le prénom et le nom des docteurs ayant au moins un malade hospitalisé. ). Il vous suffira de valider la requête choisie et le résultat s’affichera.</w:t>
+      </w:r>
+    </w:p>
+    <w:p>
+      <w:pPr>
+        <w:pStyle w:val="Textbody"/>
+        <w:rPr>
+          <w:szCs w:val="28"/>
+        </w:rPr>
+      </w:pPr>
+    </w:p>
+    <w:p>
+      <w:pPr>
+        <w:pStyle w:val="Textbody"/>
+        <w:spacing w:after="0" w:line="331" w:lineRule="auto"/>
+        <w:rPr>
+          <w:color w:val="000000"/>
+          <w:szCs w:val="28"/>
+          <w:u w:val="single"/>
+        </w:rPr>
+      </w:pPr>
+      <w:r>
+        <w:rPr>
+          <w:color w:val="000000"/>
+          <w:szCs w:val="28"/>
+          <w:u w:val="single"/>
+        </w:rPr>
+        <w:t>Recherche par ordre croissant/décroissant et ordre alphabétique</w:t>
+      </w:r>
+    </w:p>
+    <w:p>
+      <w:pPr>
+        <w:pStyle w:val="Textbody"/>
+        <w:rPr>
+          <w:szCs w:val="28"/>
+        </w:rPr>
+      </w:pPr>
+    </w:p>
+    <w:p>
+      <w:pPr>
+        <w:pStyle w:val="Textbody"/>
+        <w:spacing w:after="0" w:line="331" w:lineRule="auto"/>
+        <w:rPr>
+          <w:color w:val="000000"/>
+          <w:szCs w:val="28"/>
+        </w:rPr>
+      </w:pPr>
+      <w:r>
+        <w:rPr>
+          <w:color w:val="000000"/>
+          <w:szCs w:val="28"/>
+        </w:rPr>
+        <w:t>Parfois il est important de connaître en un clin d’</w:t>
+      </w:r>
+      <w:proofErr w:type="spellStart"/>
+      <w:r>
+        <w:rPr>
+          <w:color w:val="000000"/>
+          <w:szCs w:val="28"/>
+        </w:rPr>
+        <w:t>oeil</w:t>
+      </w:r>
+      <w:proofErr w:type="spellEnd"/>
+      <w:r>
+        <w:rPr>
+          <w:color w:val="000000"/>
+          <w:szCs w:val="28"/>
+        </w:rPr>
+        <w:t xml:space="preserve"> quel service accueille le plus de malade et inversement afin de prendre des mesures augmentant l’efficacité de tous les services. La recherche de tri vous propose d’abord de choisir la classe puis l’attribut qui vous intéresse dans la base de </w:t>
+      </w:r>
+      <w:proofErr w:type="gramStart"/>
+      <w:r>
+        <w:rPr>
+          <w:color w:val="000000"/>
+          <w:szCs w:val="28"/>
+        </w:rPr>
+        <w:t>donnée</w:t>
+      </w:r>
+      <w:proofErr w:type="gramEnd"/>
+      <w:r>
+        <w:rPr>
+          <w:color w:val="000000"/>
+          <w:szCs w:val="28"/>
+        </w:rPr>
+        <w:t xml:space="preserve"> ainsi que le type de tri souhaité. Il vous suffira de valider votre demande et de voir le résultat s’afficher sous vos yeux.</w:t>
+      </w:r>
+    </w:p>
+    <w:p>
+      <w:pPr>
+        <w:pStyle w:val="Textbody"/>
+        <w:rPr>
+          <w:szCs w:val="28"/>
+        </w:rPr>
+      </w:pPr>
+    </w:p>
+    <w:p>
+      <w:pPr>
+        <w:pStyle w:val="Textbody"/>
+        <w:spacing w:after="0" w:line="331" w:lineRule="auto"/>
+        <w:jc w:val="center"/>
+        <w:rPr>
+          <w:color w:val="000000"/>
+          <w:szCs w:val="28"/>
+          <w:u w:val="single"/>
+        </w:rPr>
+      </w:pPr>
+    </w:p>
+    <w:p>
+      <w:pPr>
+        <w:pStyle w:val="Textbody"/>
+        <w:spacing w:after="0" w:line="331" w:lineRule="auto"/>
+        <w:jc w:val="center"/>
+        <w:rPr>
+          <w:color w:val="000000"/>
+          <w:szCs w:val="28"/>
+          <w:u w:val="single"/>
+        </w:rPr>
+      </w:pPr>
+      <w:r>
+        <w:rPr>
+          <w:color w:val="000000"/>
+          <w:szCs w:val="28"/>
+          <w:u w:val="single"/>
+        </w:rPr>
+        <w:t xml:space="preserve">Classe </w:t>
+      </w:r>
+      <w:proofErr w:type="spellStart"/>
+      <w:r>
+        <w:rPr>
+          <w:color w:val="000000"/>
+          <w:szCs w:val="28"/>
+          <w:u w:val="single"/>
+        </w:rPr>
+        <w:t>BaseReporting</w:t>
+      </w:r>
+      <w:proofErr w:type="spellEnd"/>
+    </w:p>
+    <w:p>
+      <w:pPr>
+        <w:pStyle w:val="Textbody"/>
+        <w:jc w:val="center"/>
+        <w:rPr>
+          <w:szCs w:val="28"/>
+        </w:rPr>
+      </w:pPr>
+    </w:p>
+    <w:p>
+      <w:pPr>
+        <w:pStyle w:val="Textbody"/>
+        <w:spacing w:after="0" w:line="331" w:lineRule="auto"/>
+        <w:jc w:val="center"/>
+        <w:rPr>
+          <w:color w:val="000000"/>
+          <w:szCs w:val="28"/>
+        </w:rPr>
+      </w:pPr>
       <w:r>
         <w:rPr>
           <w:noProof/>
+          <w:color w:val="000000"/>
+          <w:szCs w:val="28"/>
           <w:lang w:eastAsia="fr-FR"/>
         </w:rPr>
-        <w:lastRenderedPageBreak/>
         <w:drawing>
           <wp:inline distT="0" distB="0" distL="0" distR="0">
-            <wp:extent cx="3019047" cy="2971425"/>
-            <wp:effectExtent l="0" t="0" r="0" b="375"/>
-            <wp:docPr id="6" name="Image 8"/>
+            <wp:extent cx="4587120" cy="2629080"/>
+            <wp:effectExtent l="0" t="0" r="3930" b="0"/>
+            <wp:docPr id="6" name="Image21" title="reporting.jpg"/>
             <wp:cNvGraphicFramePr/>
             <a:graphic xmlns:a="http://schemas.openxmlformats.org/drawingml/2006/main">
               <a:graphicData uri="http://schemas.openxmlformats.org/drawingml/2006/picture">
@@ -1192,7 +3033,11 @@
                     <pic:cNvPicPr/>
                   </pic:nvPicPr>
                   <pic:blipFill>
-                    <a:blip r:embed="rId15"/>
+                    <a:blip r:embed="rId14">
+                      <a:lum/>
+                      <a:alphaModFix/>
+                    </a:blip>
+                    <a:srcRect/>
                     <a:stretch>
                       <a:fillRect/>
                     </a:stretch>
@@ -1200,12 +3045,11 @@
                   <pic:spPr>
                     <a:xfrm>
                       <a:off x="0" y="0"/>
-                      <a:ext cx="3019047" cy="2971425"/>
+                      <a:ext cx="4587120" cy="2629080"/>
                     </a:xfrm>
                     <a:prstGeom prst="rect">
                       <a:avLst/>
                     </a:prstGeom>
-                    <a:noFill/>
                     <a:ln>
                       <a:noFill/>
                       <a:prstDash/>
@@ -1220,37 +3064,367 @@
     </w:p>
     <w:p>
       <w:pPr>
+        <w:pStyle w:val="Textbody"/>
+        <w:spacing w:after="0" w:line="331" w:lineRule="auto"/>
+        <w:jc w:val="center"/>
+        <w:rPr>
+          <w:color w:val="000000"/>
+          <w:szCs w:val="28"/>
+        </w:rPr>
+      </w:pPr>
+    </w:p>
+    <w:p>
+      <w:pPr>
+        <w:pStyle w:val="Textbody"/>
+        <w:spacing w:after="0" w:line="331" w:lineRule="auto"/>
+        <w:rPr>
+          <w:color w:val="000000"/>
+          <w:szCs w:val="28"/>
+        </w:rPr>
+      </w:pPr>
+    </w:p>
+    <w:p>
+      <w:pPr>
+        <w:pStyle w:val="Textbody"/>
+        <w:spacing w:after="0" w:line="331" w:lineRule="auto"/>
+        <w:rPr>
+          <w:color w:val="000000"/>
+          <w:szCs w:val="28"/>
+        </w:rPr>
+      </w:pPr>
+    </w:p>
+    <w:p>
+      <w:pPr>
+        <w:pStyle w:val="Textbody"/>
+        <w:spacing w:after="0" w:line="331" w:lineRule="auto"/>
+        <w:rPr>
+          <w:color w:val="000000"/>
+          <w:szCs w:val="28"/>
+        </w:rPr>
+      </w:pPr>
+      <w:r>
+        <w:rPr>
+          <w:color w:val="000000"/>
+          <w:szCs w:val="28"/>
+        </w:rPr>
+        <w:t>Il arrive que la fonction de recherche classique ne soit pas assez percutante visuellement pour se rendre compte d’un phénomène. C’est ici qu’intervient le menu de “</w:t>
+      </w:r>
+      <w:proofErr w:type="spellStart"/>
+      <w:r>
+        <w:rPr>
+          <w:color w:val="000000"/>
+          <w:szCs w:val="28"/>
+        </w:rPr>
+        <w:t>reporting</w:t>
+      </w:r>
+      <w:proofErr w:type="spellEnd"/>
+      <w:r>
+        <w:rPr>
+          <w:color w:val="000000"/>
+          <w:szCs w:val="28"/>
+        </w:rPr>
+        <w:t>”.</w:t>
+      </w:r>
+    </w:p>
+    <w:p>
+      <w:pPr>
+        <w:pStyle w:val="Textbody"/>
+        <w:rPr>
+          <w:szCs w:val="28"/>
+        </w:rPr>
+      </w:pPr>
+    </w:p>
+    <w:p>
+      <w:pPr>
+        <w:pStyle w:val="Textbody"/>
+        <w:spacing w:after="0" w:line="331" w:lineRule="auto"/>
+        <w:rPr>
+          <w:color w:val="000000"/>
+          <w:szCs w:val="28"/>
+          <w:u w:val="single"/>
+        </w:rPr>
+      </w:pPr>
+      <w:r>
+        <w:rPr>
+          <w:color w:val="000000"/>
+          <w:szCs w:val="28"/>
+          <w:u w:val="single"/>
+        </w:rPr>
+        <w:t xml:space="preserve">Créer </w:t>
+      </w:r>
+      <w:proofErr w:type="spellStart"/>
+      <w:r>
+        <w:rPr>
+          <w:color w:val="000000"/>
+          <w:szCs w:val="28"/>
+          <w:u w:val="single"/>
+        </w:rPr>
+        <w:t>reporting</w:t>
+      </w:r>
+      <w:proofErr w:type="spellEnd"/>
+    </w:p>
+    <w:p>
+      <w:pPr>
+        <w:pStyle w:val="Textbody"/>
+        <w:rPr>
+          <w:szCs w:val="28"/>
+        </w:rPr>
+      </w:pPr>
+    </w:p>
+    <w:p>
+      <w:pPr>
+        <w:pStyle w:val="Textbody"/>
+        <w:spacing w:after="0" w:line="331" w:lineRule="auto"/>
+        <w:rPr>
+          <w:color w:val="000000"/>
+          <w:szCs w:val="28"/>
+        </w:rPr>
+      </w:pPr>
+      <w:r>
+        <w:rPr>
+          <w:color w:val="000000"/>
+          <w:szCs w:val="28"/>
+        </w:rPr>
+        <w:t xml:space="preserve">L’utilisateur choisit tout d’abord un attribut d’une première classe </w:t>
+      </w:r>
+      <w:proofErr w:type="gramStart"/>
+      <w:r>
+        <w:rPr>
+          <w:color w:val="000000"/>
+          <w:szCs w:val="28"/>
+        </w:rPr>
+        <w:t>( x</w:t>
+      </w:r>
+      <w:proofErr w:type="gramEnd"/>
+      <w:r>
+        <w:rPr>
+          <w:color w:val="000000"/>
+          <w:szCs w:val="28"/>
+        </w:rPr>
+        <w:t xml:space="preserve"> ) qui servira d’abscisse ou de total ( comme par exemple le nombre de patients ) puis on désigne une deuxième classe ( y  ) avec attribut ( comme par exemple type de service ) et on valide le type de “report” comme par exemple un camembert ou un graphique. On valide le tout et l’application nous ressort le résultat.</w:t>
+      </w:r>
+    </w:p>
+    <w:p>
+      <w:pPr>
+        <w:pStyle w:val="Textbody"/>
+        <w:rPr>
+          <w:szCs w:val="28"/>
+        </w:rPr>
+      </w:pPr>
+    </w:p>
+    <w:p>
+      <w:pPr>
+        <w:pStyle w:val="Textbody"/>
+        <w:spacing w:after="0" w:line="331" w:lineRule="auto"/>
+        <w:rPr>
+          <w:color w:val="000000"/>
+          <w:szCs w:val="28"/>
+          <w:u w:val="single"/>
+        </w:rPr>
+      </w:pPr>
+      <w:r>
+        <w:rPr>
+          <w:color w:val="000000"/>
+          <w:szCs w:val="28"/>
+          <w:u w:val="single"/>
+        </w:rPr>
+        <w:t xml:space="preserve">Aperçu </w:t>
+      </w:r>
+      <w:proofErr w:type="spellStart"/>
+      <w:r>
+        <w:rPr>
+          <w:color w:val="000000"/>
+          <w:szCs w:val="28"/>
+          <w:u w:val="single"/>
+        </w:rPr>
+        <w:t>reporting</w:t>
+      </w:r>
+      <w:proofErr w:type="spellEnd"/>
+      <w:r>
+        <w:rPr>
+          <w:color w:val="000000"/>
+          <w:szCs w:val="28"/>
+          <w:u w:val="single"/>
+        </w:rPr>
+        <w:t xml:space="preserve"> </w:t>
+      </w:r>
+      <w:proofErr w:type="gramStart"/>
+      <w:r>
+        <w:rPr>
+          <w:color w:val="000000"/>
+          <w:szCs w:val="28"/>
+          <w:u w:val="single"/>
+        </w:rPr>
+        <w:t>( en</w:t>
+      </w:r>
+      <w:proofErr w:type="gramEnd"/>
+      <w:r>
+        <w:rPr>
+          <w:color w:val="000000"/>
+          <w:szCs w:val="28"/>
+          <w:u w:val="single"/>
+        </w:rPr>
+        <w:t xml:space="preserve"> option )</w:t>
+      </w:r>
+    </w:p>
+    <w:p>
+      <w:pPr>
+        <w:pStyle w:val="Textbody"/>
+        <w:rPr>
+          <w:szCs w:val="28"/>
+        </w:rPr>
+      </w:pPr>
+    </w:p>
+    <w:p>
+      <w:pPr>
+        <w:pStyle w:val="Textbody"/>
+        <w:spacing w:after="0" w:line="331" w:lineRule="auto"/>
+        <w:rPr>
+          <w:color w:val="000000"/>
+          <w:szCs w:val="28"/>
+        </w:rPr>
+      </w:pPr>
+      <w:r>
+        <w:rPr>
+          <w:color w:val="000000"/>
+          <w:szCs w:val="28"/>
+        </w:rPr>
+        <w:t>L’idée ici est de proposer des miniatures des camemberts et autres graphique sous forme d’aperçu et l’utilisateur peut en sélectionner un pour le voir en taille réelle.</w:t>
+      </w:r>
+    </w:p>
+    <w:p>
+      <w:pPr>
+        <w:pStyle w:val="Textbody"/>
+        <w:rPr>
+          <w:szCs w:val="28"/>
+        </w:rPr>
+      </w:pPr>
+    </w:p>
+    <w:p>
+      <w:pPr>
+        <w:pStyle w:val="Textbody"/>
+        <w:spacing w:after="0" w:line="331" w:lineRule="auto"/>
+        <w:rPr>
+          <w:color w:val="000000"/>
+          <w:szCs w:val="28"/>
+          <w:u w:val="single"/>
+        </w:rPr>
+      </w:pPr>
+      <w:r>
+        <w:rPr>
+          <w:color w:val="000000"/>
+          <w:szCs w:val="28"/>
+          <w:u w:val="single"/>
+        </w:rPr>
+        <w:t xml:space="preserve">Listing </w:t>
+      </w:r>
+      <w:proofErr w:type="spellStart"/>
+      <w:r>
+        <w:rPr>
+          <w:color w:val="000000"/>
+          <w:szCs w:val="28"/>
+          <w:u w:val="single"/>
+        </w:rPr>
+        <w:t>reporting</w:t>
+      </w:r>
+      <w:proofErr w:type="spellEnd"/>
+    </w:p>
+    <w:p>
+      <w:pPr>
+        <w:pStyle w:val="Textbody"/>
+        <w:rPr>
+          <w:szCs w:val="28"/>
+        </w:rPr>
+      </w:pPr>
+    </w:p>
+    <w:p>
+      <w:pPr>
+        <w:pStyle w:val="Textbody"/>
+        <w:spacing w:after="0" w:line="331" w:lineRule="auto"/>
+        <w:rPr>
+          <w:color w:val="000000"/>
+          <w:szCs w:val="28"/>
+        </w:rPr>
+      </w:pPr>
+      <w:r>
+        <w:rPr>
+          <w:color w:val="000000"/>
+          <w:szCs w:val="28"/>
+        </w:rPr>
+        <w:t>Si l’utilisateur sait déjà quel graphique l'intéresse et qu’il est déjà prévu via les requêtes de la base de données, il peut choisir ce menu et accéder à un menu déroulant pour sélectionner le bon graphique à afficher.</w:t>
+      </w:r>
+    </w:p>
+    <w:p>
+      <w:pPr>
+        <w:pStyle w:val="Textbody"/>
+      </w:pPr>
+      <w:r>
+        <w:br/>
+      </w:r>
+    </w:p>
+    <w:p>
+      <w:pPr>
+        <w:suppressAutoHyphens w:val="0"/>
+        <w:rPr>
+          <w:rFonts w:ascii="Cambria" w:hAnsi="Cambria"/>
+          <w:b/>
+          <w:bCs/>
+          <w:color w:val="365F91"/>
+          <w:sz w:val="28"/>
+          <w:szCs w:val="28"/>
+        </w:rPr>
+      </w:pPr>
+      <w:r>
+        <w:br w:type="page"/>
+      </w:r>
+    </w:p>
+    <w:p>
+      <w:pPr>
+        <w:pStyle w:val="Titre1"/>
+        <w:numPr>
+          <w:ilvl w:val="0"/>
+          <w:numId w:val="8"/>
+        </w:numPr>
+      </w:pPr>
+      <w:bookmarkStart w:id="18" w:name="_Toc417830493"/>
+      <w:r>
+        <w:lastRenderedPageBreak/>
+        <w:t>Organigramme</w:t>
+      </w:r>
+      <w:bookmarkEnd w:id="18"/>
+    </w:p>
+    <w:p>
+      <w:pPr>
         <w:pStyle w:val="Titre3"/>
       </w:pPr>
-    </w:p>
-    <w:p>
-      <w:pPr>
-        <w:pStyle w:val="Titre3"/>
-      </w:pPr>
-    </w:p>
-    <w:p/>
-    <w:p>
-      <w:pPr>
-        <w:pStyle w:val="Titre3"/>
-      </w:pPr>
-    </w:p>
-    <w:p>
-      <w:pPr>
-        <w:pStyle w:val="Titre3"/>
-      </w:pPr>
-      <w:r>
-        <w:t>Module récupération de données</w:t>
-      </w:r>
-    </w:p>
-    <w:p>
-      <w:r>
-        <w:t xml:space="preserve">Requête </w:t>
+      <w:bookmarkStart w:id="19" w:name="_Toc417830494"/>
+      <w:r>
+        <w:t xml:space="preserve">Module </w:t>
       </w:r>
       <w:proofErr w:type="spellStart"/>
       <w:r>
-        <w:t>sql</w:t>
-      </w:r>
+        <w:t>reporting</w:t>
+      </w:r>
+      <w:bookmarkEnd w:id="19"/>
       <w:proofErr w:type="spellEnd"/>
+    </w:p>
+    <w:p>
+      <w:pPr>
+        <w:sectPr>
+          <w:headerReference w:type="default" r:id="rId15"/>
+          <w:footerReference w:type="default" r:id="rId16"/>
+          <w:pgSz w:w="11906" w:h="16838"/>
+          <w:pgMar w:top="720" w:right="1417" w:bottom="720" w:left="1417" w:header="720" w:footer="720" w:gutter="0"/>
+          <w:cols w:space="720"/>
+          <w:titlePg/>
+        </w:sectPr>
+      </w:pPr>
+    </w:p>
+    <w:p>
+      <w:r>
+        <w:lastRenderedPageBreak/>
+        <w:t>Graph chart</w:t>
+      </w:r>
     </w:p>
     <w:p>
       <w:r>
@@ -1260,9 +3434,9 @@
         </w:rPr>
         <w:drawing>
           <wp:inline distT="0" distB="0" distL="0" distR="0">
-            <wp:extent cx="5685711" cy="8390479"/>
-            <wp:effectExtent l="0" t="0" r="0" b="0"/>
-            <wp:docPr id="7" name="Image 9"/>
+            <wp:extent cx="2962439" cy="8095679"/>
+            <wp:effectExtent l="0" t="0" r="9361" b="571"/>
+            <wp:docPr id="7" name="Image 3"/>
             <wp:cNvGraphicFramePr/>
             <a:graphic xmlns:a="http://schemas.openxmlformats.org/drawingml/2006/main">
               <a:graphicData uri="http://schemas.openxmlformats.org/drawingml/2006/picture">
@@ -1272,7 +3446,11 @@
                     <pic:cNvPicPr/>
                   </pic:nvPicPr>
                   <pic:blipFill>
-                    <a:blip r:embed="rId16"/>
+                    <a:blip r:embed="rId17">
+                      <a:lum/>
+                      <a:alphaModFix/>
+                    </a:blip>
+                    <a:srcRect/>
                     <a:stretch>
                       <a:fillRect/>
                     </a:stretch>
@@ -1280,12 +3458,11 @@
                   <pic:spPr>
                     <a:xfrm>
                       <a:off x="0" y="0"/>
-                      <a:ext cx="5685711" cy="8390479"/>
+                      <a:ext cx="2962439" cy="8095679"/>
                     </a:xfrm>
                     <a:prstGeom prst="rect">
                       <a:avLst/>
                     </a:prstGeom>
-                    <a:noFill/>
                     <a:ln>
                       <a:noFill/>
                       <a:prstDash/>
@@ -1298,11 +3475,10 @@
         </w:drawing>
       </w:r>
     </w:p>
-    <w:p/>
-    <w:p/>
-    <w:p>
-      <w:r>
-        <w:t>Transformation DAO</w:t>
+    <w:p>
+      <w:r>
+        <w:lastRenderedPageBreak/>
+        <w:t>Graph pie</w:t>
       </w:r>
     </w:p>
     <w:p>
@@ -1313,9 +3489,9 @@
         </w:rPr>
         <w:drawing>
           <wp:inline distT="0" distB="0" distL="0" distR="0">
-            <wp:extent cx="2752380" cy="5390479"/>
-            <wp:effectExtent l="0" t="0" r="0" b="671"/>
-            <wp:docPr id="8" name="Image 10"/>
+            <wp:extent cx="2651760" cy="7247880"/>
+            <wp:effectExtent l="0" t="0" r="0" b="0"/>
+            <wp:docPr id="8" name="Image 5"/>
             <wp:cNvGraphicFramePr/>
             <a:graphic xmlns:a="http://schemas.openxmlformats.org/drawingml/2006/main">
               <a:graphicData uri="http://schemas.openxmlformats.org/drawingml/2006/picture">
@@ -1325,7 +3501,11 @@
                     <pic:cNvPicPr/>
                   </pic:nvPicPr>
                   <pic:blipFill>
-                    <a:blip r:embed="rId17"/>
+                    <a:blip r:embed="rId18">
+                      <a:lum/>
+                      <a:alphaModFix/>
+                    </a:blip>
+                    <a:srcRect/>
                     <a:stretch>
                       <a:fillRect/>
                     </a:stretch>
@@ -1333,12 +3513,11 @@
                   <pic:spPr>
                     <a:xfrm>
                       <a:off x="0" y="0"/>
-                      <a:ext cx="2752380" cy="5390479"/>
+                      <a:ext cx="2651760" cy="7247880"/>
                     </a:xfrm>
                     <a:prstGeom prst="rect">
                       <a:avLst/>
                     </a:prstGeom>
-                    <a:noFill/>
                     <a:ln>
                       <a:noFill/>
                       <a:prstDash/>
@@ -1351,6 +3530,410 @@
         </w:drawing>
       </w:r>
     </w:p>
+    <w:p>
+      <w:pPr>
+        <w:sectPr>
+          <w:type w:val="continuous"/>
+          <w:pgSz w:w="11906" w:h="16838"/>
+          <w:pgMar w:top="720" w:right="1417" w:bottom="720" w:left="1417" w:header="720" w:footer="720" w:gutter="0"/>
+          <w:cols w:num="2" w:space="720" w:equalWidth="0">
+            <w:col w:w="4176" w:space="720"/>
+            <w:col w:w="4176" w:space="0"/>
+          </w:cols>
+          <w:titlePg/>
+        </w:sectPr>
+      </w:pPr>
+    </w:p>
+    <w:p>
+      <w:pPr>
+        <w:pStyle w:val="Titre3"/>
+      </w:pPr>
+      <w:bookmarkStart w:id="20" w:name="_Toc417830495"/>
+      <w:r>
+        <w:lastRenderedPageBreak/>
+        <w:t>Module connexion</w:t>
+      </w:r>
+      <w:bookmarkEnd w:id="20"/>
+    </w:p>
+    <w:p>
+      <w:r>
+        <w:t xml:space="preserve">Connexion </w:t>
+      </w:r>
+      <w:proofErr w:type="spellStart"/>
+      <w:r>
+        <w:t>bdd</w:t>
+      </w:r>
+      <w:proofErr w:type="spellEnd"/>
+      <w:r>
+        <w:t xml:space="preserve"> </w:t>
+      </w:r>
+      <w:proofErr w:type="spellStart"/>
+      <w:r>
+        <w:t>ece</w:t>
+      </w:r>
+      <w:proofErr w:type="spellEnd"/>
+    </w:p>
+    <w:p>
+      <w:r>
+        <w:t xml:space="preserve">Connexion </w:t>
+      </w:r>
+      <w:proofErr w:type="spellStart"/>
+      <w:r>
+        <w:t>bdd</w:t>
+      </w:r>
+      <w:proofErr w:type="spellEnd"/>
+      <w:r>
+        <w:t xml:space="preserve"> local</w:t>
+      </w:r>
+    </w:p>
+    <w:p>
+      <w:r>
+        <w:t>Ces fonctions seront inspirées du TP3.</w:t>
+      </w:r>
+    </w:p>
+    <w:p/>
+    <w:p>
+      <w:pPr>
+        <w:pStyle w:val="Titre3"/>
+      </w:pPr>
+      <w:bookmarkStart w:id="21" w:name="_Toc417830496"/>
+      <w:r>
+        <w:t>Module mise à jour</w:t>
+      </w:r>
+      <w:bookmarkEnd w:id="21"/>
+    </w:p>
+    <w:p>
+      <w:pPr>
+        <w:sectPr>
+          <w:type w:val="continuous"/>
+          <w:pgSz w:w="11906" w:h="16838"/>
+          <w:pgMar w:top="720" w:right="1417" w:bottom="720" w:left="1417" w:header="720" w:footer="720" w:gutter="0"/>
+          <w:cols w:space="0"/>
+          <w:titlePg/>
+        </w:sectPr>
+      </w:pPr>
+    </w:p>
+    <w:p>
+      <w:r>
+        <w:lastRenderedPageBreak/>
+        <w:t>Ajouter</w:t>
+      </w:r>
+    </w:p>
+    <w:p>
+      <w:r>
+        <w:rPr>
+          <w:noProof/>
+          <w:lang w:eastAsia="fr-FR"/>
+        </w:rPr>
+        <w:drawing>
+          <wp:inline distT="0" distB="0" distL="0" distR="0">
+            <wp:extent cx="2651760" cy="2610000"/>
+            <wp:effectExtent l="0" t="0" r="0" b="0"/>
+            <wp:docPr id="9" name="Image 15"/>
+            <wp:cNvGraphicFramePr/>
+            <a:graphic xmlns:a="http://schemas.openxmlformats.org/drawingml/2006/main">
+              <a:graphicData uri="http://schemas.openxmlformats.org/drawingml/2006/picture">
+                <pic:pic xmlns:pic="http://schemas.openxmlformats.org/drawingml/2006/picture">
+                  <pic:nvPicPr>
+                    <pic:cNvPr id="0" name=""/>
+                    <pic:cNvPicPr/>
+                  </pic:nvPicPr>
+                  <pic:blipFill>
+                    <a:blip r:embed="rId19">
+                      <a:lum/>
+                      <a:alphaModFix/>
+                    </a:blip>
+                    <a:srcRect/>
+                    <a:stretch>
+                      <a:fillRect/>
+                    </a:stretch>
+                  </pic:blipFill>
+                  <pic:spPr>
+                    <a:xfrm>
+                      <a:off x="0" y="0"/>
+                      <a:ext cx="2651760" cy="2610000"/>
+                    </a:xfrm>
+                    <a:prstGeom prst="rect">
+                      <a:avLst/>
+                    </a:prstGeom>
+                    <a:ln>
+                      <a:noFill/>
+                      <a:prstDash/>
+                    </a:ln>
+                  </pic:spPr>
+                </pic:pic>
+              </a:graphicData>
+            </a:graphic>
+          </wp:inline>
+        </w:drawing>
+      </w:r>
+    </w:p>
+    <w:p>
+      <w:r>
+        <w:t>Supprimer</w:t>
+      </w:r>
+    </w:p>
+    <w:p/>
+    <w:p>
+      <w:r>
+        <w:lastRenderedPageBreak/>
+        <w:t>Modifier</w:t>
+      </w:r>
+    </w:p>
+    <w:p>
+      <w:r>
+        <w:rPr>
+          <w:noProof/>
+          <w:lang w:eastAsia="fr-FR"/>
+        </w:rPr>
+        <w:drawing>
+          <wp:inline distT="0" distB="0" distL="0" distR="0">
+            <wp:extent cx="3018960" cy="2971080"/>
+            <wp:effectExtent l="0" t="0" r="0" b="720"/>
+            <wp:docPr id="10" name="Image 7"/>
+            <wp:cNvGraphicFramePr/>
+            <a:graphic xmlns:a="http://schemas.openxmlformats.org/drawingml/2006/main">
+              <a:graphicData uri="http://schemas.openxmlformats.org/drawingml/2006/picture">
+                <pic:pic xmlns:pic="http://schemas.openxmlformats.org/drawingml/2006/picture">
+                  <pic:nvPicPr>
+                    <pic:cNvPr id="0" name=""/>
+                    <pic:cNvPicPr/>
+                  </pic:nvPicPr>
+                  <pic:blipFill>
+                    <a:blip r:embed="rId20">
+                      <a:lum/>
+                      <a:alphaModFix/>
+                    </a:blip>
+                    <a:srcRect/>
+                    <a:stretch>
+                      <a:fillRect/>
+                    </a:stretch>
+                  </pic:blipFill>
+                  <pic:spPr>
+                    <a:xfrm>
+                      <a:off x="0" y="0"/>
+                      <a:ext cx="3018960" cy="2971080"/>
+                    </a:xfrm>
+                    <a:prstGeom prst="rect">
+                      <a:avLst/>
+                    </a:prstGeom>
+                    <a:ln>
+                      <a:noFill/>
+                      <a:prstDash/>
+                    </a:ln>
+                  </pic:spPr>
+                </pic:pic>
+              </a:graphicData>
+            </a:graphic>
+          </wp:inline>
+        </w:drawing>
+      </w:r>
+    </w:p>
+    <w:p>
+      <w:pPr>
+        <w:sectPr>
+          <w:type w:val="continuous"/>
+          <w:pgSz w:w="11906" w:h="16838"/>
+          <w:pgMar w:top="720" w:right="1417" w:bottom="720" w:left="1417" w:header="720" w:footer="720" w:gutter="0"/>
+          <w:cols w:num="2" w:space="720" w:equalWidth="0">
+            <w:col w:w="4176" w:space="720"/>
+            <w:col w:w="4176" w:space="0"/>
+          </w:cols>
+          <w:titlePg/>
+        </w:sectPr>
+      </w:pPr>
+    </w:p>
+    <w:p>
+      <w:r>
+        <w:rPr>
+          <w:noProof/>
+          <w:lang w:eastAsia="fr-FR"/>
+        </w:rPr>
+        <w:lastRenderedPageBreak/>
+        <w:drawing>
+          <wp:inline distT="0" distB="0" distL="0" distR="0">
+            <wp:extent cx="3018960" cy="2971080"/>
+            <wp:effectExtent l="0" t="0" r="0" b="720"/>
+            <wp:docPr id="11" name="Image 8"/>
+            <wp:cNvGraphicFramePr/>
+            <a:graphic xmlns:a="http://schemas.openxmlformats.org/drawingml/2006/main">
+              <a:graphicData uri="http://schemas.openxmlformats.org/drawingml/2006/picture">
+                <pic:pic xmlns:pic="http://schemas.openxmlformats.org/drawingml/2006/picture">
+                  <pic:nvPicPr>
+                    <pic:cNvPr id="0" name=""/>
+                    <pic:cNvPicPr/>
+                  </pic:nvPicPr>
+                  <pic:blipFill>
+                    <a:blip r:embed="rId21">
+                      <a:lum/>
+                      <a:alphaModFix/>
+                    </a:blip>
+                    <a:srcRect/>
+                    <a:stretch>
+                      <a:fillRect/>
+                    </a:stretch>
+                  </pic:blipFill>
+                  <pic:spPr>
+                    <a:xfrm>
+                      <a:off x="0" y="0"/>
+                      <a:ext cx="3018960" cy="2971080"/>
+                    </a:xfrm>
+                    <a:prstGeom prst="rect">
+                      <a:avLst/>
+                    </a:prstGeom>
+                    <a:ln>
+                      <a:noFill/>
+                      <a:prstDash/>
+                    </a:ln>
+                  </pic:spPr>
+                </pic:pic>
+              </a:graphicData>
+            </a:graphic>
+          </wp:inline>
+        </w:drawing>
+      </w:r>
+    </w:p>
+    <w:p>
+      <w:pPr>
+        <w:pStyle w:val="Titre3"/>
+      </w:pPr>
+    </w:p>
+    <w:p>
+      <w:pPr>
+        <w:pStyle w:val="Titre3"/>
+      </w:pPr>
+    </w:p>
+    <w:p/>
+    <w:p>
+      <w:pPr>
+        <w:pStyle w:val="Titre3"/>
+      </w:pPr>
+    </w:p>
+    <w:p>
+      <w:pPr>
+        <w:pStyle w:val="Titre3"/>
+      </w:pPr>
+      <w:bookmarkStart w:id="22" w:name="_Toc417830497"/>
+      <w:r>
+        <w:t>Module récupération de données</w:t>
+      </w:r>
+      <w:bookmarkEnd w:id="22"/>
+    </w:p>
+    <w:p>
+      <w:r>
+        <w:t xml:space="preserve">Requête </w:t>
+      </w:r>
+      <w:proofErr w:type="spellStart"/>
+      <w:r>
+        <w:t>sql</w:t>
+      </w:r>
+      <w:proofErr w:type="spellEnd"/>
+    </w:p>
+    <w:p>
+      <w:r>
+        <w:rPr>
+          <w:noProof/>
+          <w:lang w:eastAsia="fr-FR"/>
+        </w:rPr>
+        <w:drawing>
+          <wp:inline distT="0" distB="0" distL="0" distR="0">
+            <wp:extent cx="5685840" cy="8390160"/>
+            <wp:effectExtent l="0" t="0" r="0" b="0"/>
+            <wp:docPr id="12" name="Image 9"/>
+            <wp:cNvGraphicFramePr/>
+            <a:graphic xmlns:a="http://schemas.openxmlformats.org/drawingml/2006/main">
+              <a:graphicData uri="http://schemas.openxmlformats.org/drawingml/2006/picture">
+                <pic:pic xmlns:pic="http://schemas.openxmlformats.org/drawingml/2006/picture">
+                  <pic:nvPicPr>
+                    <pic:cNvPr id="0" name=""/>
+                    <pic:cNvPicPr/>
+                  </pic:nvPicPr>
+                  <pic:blipFill>
+                    <a:blip r:embed="rId22">
+                      <a:lum/>
+                      <a:alphaModFix/>
+                    </a:blip>
+                    <a:srcRect/>
+                    <a:stretch>
+                      <a:fillRect/>
+                    </a:stretch>
+                  </pic:blipFill>
+                  <pic:spPr>
+                    <a:xfrm>
+                      <a:off x="0" y="0"/>
+                      <a:ext cx="5685840" cy="8390160"/>
+                    </a:xfrm>
+                    <a:prstGeom prst="rect">
+                      <a:avLst/>
+                    </a:prstGeom>
+                    <a:ln>
+                      <a:noFill/>
+                      <a:prstDash/>
+                    </a:ln>
+                  </pic:spPr>
+                </pic:pic>
+              </a:graphicData>
+            </a:graphic>
+          </wp:inline>
+        </w:drawing>
+      </w:r>
+    </w:p>
+    <w:p/>
+    <w:p/>
+    <w:p>
+      <w:r>
+        <w:t>Transformation DAO</w:t>
+      </w:r>
+    </w:p>
+    <w:p>
+      <w:r>
+        <w:rPr>
+          <w:noProof/>
+          <w:lang w:eastAsia="fr-FR"/>
+        </w:rPr>
+        <w:drawing>
+          <wp:inline distT="0" distB="0" distL="0" distR="0">
+            <wp:extent cx="2752560" cy="5390640"/>
+            <wp:effectExtent l="0" t="0" r="0" b="510"/>
+            <wp:docPr id="13" name="Image 10"/>
+            <wp:cNvGraphicFramePr/>
+            <a:graphic xmlns:a="http://schemas.openxmlformats.org/drawingml/2006/main">
+              <a:graphicData uri="http://schemas.openxmlformats.org/drawingml/2006/picture">
+                <pic:pic xmlns:pic="http://schemas.openxmlformats.org/drawingml/2006/picture">
+                  <pic:nvPicPr>
+                    <pic:cNvPr id="0" name=""/>
+                    <pic:cNvPicPr/>
+                  </pic:nvPicPr>
+                  <pic:blipFill>
+                    <a:blip r:embed="rId23">
+                      <a:lum/>
+                      <a:alphaModFix/>
+                    </a:blip>
+                    <a:srcRect/>
+                    <a:stretch>
+                      <a:fillRect/>
+                    </a:stretch>
+                  </pic:blipFill>
+                  <pic:spPr>
+                    <a:xfrm>
+                      <a:off x="0" y="0"/>
+                      <a:ext cx="2752560" cy="5390640"/>
+                    </a:xfrm>
+                    <a:prstGeom prst="rect">
+                      <a:avLst/>
+                    </a:prstGeom>
+                    <a:ln>
+                      <a:noFill/>
+                      <a:prstDash/>
+                    </a:ln>
+                  </pic:spPr>
+                </pic:pic>
+              </a:graphicData>
+            </a:graphic>
+          </wp:inline>
+        </w:drawing>
+      </w:r>
+    </w:p>
     <w:p/>
     <w:p/>
     <w:p/>
@@ -1370,9 +3953,11 @@
       <w:pPr>
         <w:pStyle w:val="Titre3"/>
       </w:pPr>
+      <w:bookmarkStart w:id="23" w:name="_Toc417830498"/>
       <w:r>
         <w:t>Module d’affichage</w:t>
       </w:r>
+      <w:bookmarkEnd w:id="23"/>
     </w:p>
     <w:p>
       <w:pPr>
@@ -1399,9 +3984,9 @@
         </w:rPr>
         <w:drawing>
           <wp:inline distT="0" distB="0" distL="0" distR="0">
-            <wp:extent cx="5760720" cy="7607295"/>
+            <wp:extent cx="5760720" cy="7607160"/>
             <wp:effectExtent l="0" t="0" r="0" b="0"/>
-            <wp:docPr id="9" name="Image 11"/>
+            <wp:docPr id="14" name="Image 11"/>
             <wp:cNvGraphicFramePr/>
             <a:graphic xmlns:a="http://schemas.openxmlformats.org/drawingml/2006/main">
               <a:graphicData uri="http://schemas.openxmlformats.org/drawingml/2006/picture">
@@ -1411,7 +3996,11 @@
                     <pic:cNvPicPr/>
                   </pic:nvPicPr>
                   <pic:blipFill>
-                    <a:blip r:embed="rId18"/>
+                    <a:blip r:embed="rId24">
+                      <a:lum/>
+                      <a:alphaModFix/>
+                    </a:blip>
+                    <a:srcRect/>
                     <a:stretch>
                       <a:fillRect/>
                     </a:stretch>
@@ -1419,12 +4008,11 @@
                   <pic:spPr>
                     <a:xfrm>
                       <a:off x="0" y="0"/>
-                      <a:ext cx="5760720" cy="7607295"/>
+                      <a:ext cx="5760720" cy="7607160"/>
                     </a:xfrm>
                     <a:prstGeom prst="rect">
                       <a:avLst/>
                     </a:prstGeom>
-                    <a:noFill/>
                     <a:ln>
                       <a:noFill/>
                       <a:prstDash/>
@@ -1462,8 +4050,8 @@
         <w:sectPr>
           <w:type w:val="continuous"/>
           <w:pgSz w:w="11906" w:h="16838"/>
-          <w:pgMar w:top="708" w:right="1417" w:bottom="708" w:left="1417" w:header="720" w:footer="720" w:gutter="0"/>
-          <w:cols w:space="720"/>
+          <w:pgMar w:top="720" w:right="1417" w:bottom="720" w:left="1417" w:header="720" w:footer="720" w:gutter="0"/>
+          <w:cols w:space="0"/>
           <w:titlePg/>
         </w:sectPr>
       </w:pPr>
@@ -1480,7 +4068,7 @@
           <w:sz w:val="22"/>
         </w:rPr>
         <w:lastRenderedPageBreak/>
-        <w:t xml:space="preserve">Demander les requêtes à l’utilisateur </w:t>
+        <w:t>Demander les requêtes à l’utilisateur</w:t>
       </w:r>
     </w:p>
     <w:p>
@@ -1494,9 +4082,9 @@
         </w:rPr>
         <w:drawing>
           <wp:inline distT="0" distB="0" distL="0" distR="0">
-            <wp:extent cx="2651760" cy="3725549"/>
-            <wp:effectExtent l="0" t="0" r="0" b="8251"/>
-            <wp:docPr id="10" name="Image 14"/>
+            <wp:extent cx="2651760" cy="3725640"/>
+            <wp:effectExtent l="0" t="0" r="0" b="8160"/>
+            <wp:docPr id="15" name="Image 14"/>
             <wp:cNvGraphicFramePr/>
             <a:graphic xmlns:a="http://schemas.openxmlformats.org/drawingml/2006/main">
               <a:graphicData uri="http://schemas.openxmlformats.org/drawingml/2006/picture">
@@ -1506,7 +4094,11 @@
                     <pic:cNvPicPr/>
                   </pic:nvPicPr>
                   <pic:blipFill>
-                    <a:blip r:embed="rId19"/>
+                    <a:blip r:embed="rId25">
+                      <a:lum/>
+                      <a:alphaModFix/>
+                    </a:blip>
+                    <a:srcRect/>
                     <a:stretch>
                       <a:fillRect/>
                     </a:stretch>
@@ -1514,12 +4106,11 @@
                   <pic:spPr>
                     <a:xfrm>
                       <a:off x="0" y="0"/>
-                      <a:ext cx="2651760" cy="3725549"/>
+                      <a:ext cx="2651760" cy="3725640"/>
                     </a:xfrm>
                     <a:prstGeom prst="rect">
                       <a:avLst/>
                     </a:prstGeom>
-                    <a:noFill/>
                     <a:ln>
                       <a:noFill/>
                       <a:prstDash/>
@@ -1598,9 +4189,9 @@
         </w:rPr>
         <w:drawing>
           <wp:inline distT="0" distB="0" distL="0" distR="0">
-            <wp:extent cx="2651760" cy="6496683"/>
+            <wp:extent cx="2651760" cy="6496560"/>
             <wp:effectExtent l="0" t="0" r="0" b="0"/>
-            <wp:docPr id="11" name="Image 13"/>
+            <wp:docPr id="16" name="Image 13"/>
             <wp:cNvGraphicFramePr/>
             <a:graphic xmlns:a="http://schemas.openxmlformats.org/drawingml/2006/main">
               <a:graphicData uri="http://schemas.openxmlformats.org/drawingml/2006/picture">
@@ -1610,7 +4201,11 @@
                     <pic:cNvPicPr/>
                   </pic:nvPicPr>
                   <pic:blipFill>
-                    <a:blip r:embed="rId20"/>
+                    <a:blip r:embed="rId26">
+                      <a:lum/>
+                      <a:alphaModFix/>
+                    </a:blip>
+                    <a:srcRect/>
                     <a:stretch>
                       <a:fillRect/>
                     </a:stretch>
@@ -1618,12 +4213,11 @@
                   <pic:spPr>
                     <a:xfrm>
                       <a:off x="0" y="0"/>
-                      <a:ext cx="2651760" cy="6496683"/>
+                      <a:ext cx="2651760" cy="6496560"/>
                     </a:xfrm>
                     <a:prstGeom prst="rect">
                       <a:avLst/>
                     </a:prstGeom>
-                    <a:noFill/>
                     <a:ln>
                       <a:noFill/>
                       <a:prstDash/>
@@ -1641,8 +4235,11 @@
         <w:sectPr>
           <w:type w:val="continuous"/>
           <w:pgSz w:w="11906" w:h="16838"/>
-          <w:pgMar w:top="708" w:right="1417" w:bottom="708" w:left="1417" w:header="720" w:footer="720" w:gutter="0"/>
-          <w:cols w:num="2" w:space="720"/>
+          <w:pgMar w:top="720" w:right="1417" w:bottom="720" w:left="1417" w:header="720" w:footer="720" w:gutter="0"/>
+          <w:cols w:num="2" w:space="720" w:equalWidth="0">
+            <w:col w:w="4176" w:space="720"/>
+            <w:col w:w="4176" w:space="0"/>
+          </w:cols>
           <w:titlePg/>
         </w:sectPr>
       </w:pPr>
@@ -1697,9 +4294,9 @@
         </w:rPr>
         <w:drawing>
           <wp:inline distT="0" distB="0" distL="0" distR="0">
-            <wp:extent cx="4333332" cy="8095238"/>
-            <wp:effectExtent l="0" t="0" r="0" b="1012"/>
-            <wp:docPr id="12" name="Image 15"/>
+            <wp:extent cx="4333320" cy="8095679"/>
+            <wp:effectExtent l="0" t="0" r="0" b="571"/>
+            <wp:docPr id="17" name="Image1"/>
             <wp:cNvGraphicFramePr/>
             <a:graphic xmlns:a="http://schemas.openxmlformats.org/drawingml/2006/main">
               <a:graphicData uri="http://schemas.openxmlformats.org/drawingml/2006/picture">
@@ -1709,7 +4306,11 @@
                     <pic:cNvPicPr/>
                   </pic:nvPicPr>
                   <pic:blipFill>
-                    <a:blip r:embed="rId21"/>
+                    <a:blip r:embed="rId27">
+                      <a:lum/>
+                      <a:alphaModFix/>
+                    </a:blip>
+                    <a:srcRect/>
                     <a:stretch>
                       <a:fillRect/>
                     </a:stretch>
@@ -1717,12 +4318,11 @@
                   <pic:spPr>
                     <a:xfrm>
                       <a:off x="0" y="0"/>
-                      <a:ext cx="4333332" cy="8095238"/>
+                      <a:ext cx="4333320" cy="8095679"/>
                     </a:xfrm>
                     <a:prstGeom prst="rect">
                       <a:avLst/>
                     </a:prstGeom>
-                    <a:noFill/>
                     <a:ln>
                       <a:noFill/>
                       <a:prstDash/>
@@ -1756,7 +4356,7 @@
         <w:rPr>
           <w:sz w:val="22"/>
         </w:rPr>
-        <w:t xml:space="preserve">Mise à jour des données </w:t>
+        <w:t>Mise à jour des données</w:t>
       </w:r>
     </w:p>
     <w:p>
@@ -1770,9 +4370,9 @@
         </w:rPr>
         <w:drawing>
           <wp:inline distT="0" distB="0" distL="0" distR="0">
-            <wp:extent cx="4571433" cy="6742858"/>
-            <wp:effectExtent l="0" t="0" r="567" b="842"/>
-            <wp:docPr id="13" name="Image 16"/>
+            <wp:extent cx="4571279" cy="6743160"/>
+            <wp:effectExtent l="0" t="0" r="721" b="540"/>
+            <wp:docPr id="18" name="Image 16"/>
             <wp:cNvGraphicFramePr/>
             <a:graphic xmlns:a="http://schemas.openxmlformats.org/drawingml/2006/main">
               <a:graphicData uri="http://schemas.openxmlformats.org/drawingml/2006/picture">
@@ -1782,7 +4382,11 @@
                     <pic:cNvPicPr/>
                   </pic:nvPicPr>
                   <pic:blipFill>
-                    <a:blip r:embed="rId22"/>
+                    <a:blip r:embed="rId28">
+                      <a:lum/>
+                      <a:alphaModFix/>
+                    </a:blip>
+                    <a:srcRect/>
                     <a:stretch>
                       <a:fillRect/>
                     </a:stretch>
@@ -1790,12 +4394,11 @@
                   <pic:spPr>
                     <a:xfrm>
                       <a:off x="0" y="0"/>
-                      <a:ext cx="4571433" cy="6742858"/>
+                      <a:ext cx="4571279" cy="6743160"/>
                     </a:xfrm>
                     <a:prstGeom prst="rect">
                       <a:avLst/>
                     </a:prstGeom>
-                    <a:noFill/>
                     <a:ln>
                       <a:noFill/>
                       <a:prstDash/>
@@ -1841,10 +4444,12 @@
           <w:numId w:val="8"/>
         </w:numPr>
       </w:pPr>
+      <w:bookmarkStart w:id="24" w:name="_Toc417830499"/>
       <w:r>
         <w:lastRenderedPageBreak/>
         <w:t>Conclusion</w:t>
       </w:r>
+      <w:bookmarkEnd w:id="24"/>
     </w:p>
     <w:p>
       <w:pPr>
@@ -1926,8 +4531,8 @@
     <w:sectPr>
       <w:type w:val="continuous"/>
       <w:pgSz w:w="11906" w:h="16838"/>
-      <w:pgMar w:top="708" w:right="1417" w:bottom="708" w:left="1417" w:header="720" w:footer="720" w:gutter="0"/>
-      <w:cols w:space="720"/>
+      <w:pgMar w:top="720" w:right="1417" w:bottom="720" w:left="1417" w:header="720" w:footer="720" w:gutter="0"/>
+      <w:cols w:space="0"/>
       <w:titlePg/>
     </w:sectPr>
   </w:body>
@@ -2030,7 +4635,7 @@
       <w:rPr>
         <w:noProof/>
       </w:rPr>
-      <w:t>16</w:t>
+      <w:t>2</w:t>
     </w:r>
     <w:r>
       <w:fldChar w:fldCharType="end"/>
@@ -2050,7 +4655,7 @@
         <w:rPr>
           <w:color w:val="000000"/>
         </w:rPr>
-        <w:separator/>
+        <w:ptab w:relativeTo="margin" w:alignment="center" w:leader="none"/>
       </w:r>
     </w:p>
   </w:footnote>
@@ -2091,9 +4696,9 @@
 <file path=word/numbering.xml><?xml version="1.0" encoding="utf-8"?>
 <w:numbering xmlns:wpc="http://schemas.microsoft.com/office/word/2010/wordprocessingCanvas" xmlns:mc="http://schemas.openxmlformats.org/markup-compatibility/2006" xmlns:o="urn:schemas-microsoft-com:office:office" xmlns:r="http://schemas.openxmlformats.org/officeDocument/2006/relationships" xmlns:m="http://schemas.openxmlformats.org/officeDocument/2006/math" xmlns:v="urn:schemas-microsoft-com:vml" xmlns:wp14="http://schemas.microsoft.com/office/word/2010/wordprocessingDrawing" xmlns:wp="http://schemas.openxmlformats.org/drawingml/2006/wordprocessingDrawing" xmlns:w10="urn:schemas-microsoft-com:office:word" xmlns:w="http://schemas.openxmlformats.org/wordprocessingml/2006/main" xmlns:w14="http://schemas.microsoft.com/office/word/2010/wordml" xmlns:wpg="http://schemas.microsoft.com/office/word/2010/wordprocessingGroup" xmlns:wpi="http://schemas.microsoft.com/office/word/2010/wordprocessingInk" xmlns:wne="http://schemas.microsoft.com/office/word/2006/wordml" xmlns:wps="http://schemas.microsoft.com/office/word/2010/wordprocessingShape" mc:Ignorable="w14 wp14">
   <w:abstractNum w:abstractNumId="0">
-    <w:nsid w:val="0224498B"/>
+    <w:nsid w:val="005202B3"/>
     <w:multiLevelType w:val="multilevel"/>
-    <w:tmpl w:val="4BC8935E"/>
+    <w:tmpl w:val="6A14FC22"/>
     <w:styleLink w:val="WWNum6"/>
     <w:lvl w:ilvl="0">
       <w:start w:val="1"/>
@@ -2151,10 +4756,10 @@
     </w:lvl>
   </w:abstractNum>
   <w:abstractNum w:abstractNumId="1">
-    <w:nsid w:val="03335887"/>
+    <w:nsid w:val="18E12094"/>
     <w:multiLevelType w:val="multilevel"/>
-    <w:tmpl w:val="196222F8"/>
-    <w:styleLink w:val="WWNum7"/>
+    <w:tmpl w:val="12AA50B8"/>
+    <w:styleLink w:val="WWNum8"/>
     <w:lvl w:ilvl="0">
       <w:start w:val="1"/>
       <w:numFmt w:val="decimal"/>
@@ -2211,9 +4816,9 @@
     </w:lvl>
   </w:abstractNum>
   <w:abstractNum w:abstractNumId="2">
-    <w:nsid w:val="0D482EE8"/>
+    <w:nsid w:val="1C911E03"/>
     <w:multiLevelType w:val="multilevel"/>
-    <w:tmpl w:val="632AAEF6"/>
+    <w:tmpl w:val="FA5C4670"/>
     <w:styleLink w:val="WWNum3"/>
     <w:lvl w:ilvl="0">
       <w:numFmt w:val="bullet"/>
@@ -2289,9 +4894,9 @@
     </w:lvl>
   </w:abstractNum>
   <w:abstractNum w:abstractNumId="3">
-    <w:nsid w:val="28020DFC"/>
+    <w:nsid w:val="1DE633A6"/>
     <w:multiLevelType w:val="multilevel"/>
-    <w:tmpl w:val="3FCA9776"/>
+    <w:tmpl w:val="359CEBD8"/>
     <w:styleLink w:val="WWNum9"/>
     <w:lvl w:ilvl="0">
       <w:start w:val="1"/>
@@ -2349,10 +4954,10 @@
     </w:lvl>
   </w:abstractNum>
   <w:abstractNum w:abstractNumId="4">
-    <w:nsid w:val="3BFF5F2F"/>
+    <w:nsid w:val="311A74C6"/>
     <w:multiLevelType w:val="multilevel"/>
-    <w:tmpl w:val="BD669042"/>
-    <w:styleLink w:val="WWNum1"/>
+    <w:tmpl w:val="4A1C6670"/>
+    <w:styleLink w:val="WWNum7"/>
     <w:lvl w:ilvl="0">
       <w:start w:val="1"/>
       <w:numFmt w:val="decimal"/>
@@ -2409,9 +5014,215 @@
     </w:lvl>
   </w:abstractNum>
   <w:abstractNum w:abstractNumId="5">
-    <w:nsid w:val="566B0743"/>
+    <w:nsid w:val="468D5565"/>
+    <w:multiLevelType w:val="hybridMultilevel"/>
+    <w:tmpl w:val="A4E6A366"/>
+    <w:lvl w:ilvl="0" w:tplc="040C000F">
+      <w:start w:val="1"/>
+      <w:numFmt w:val="decimal"/>
+      <w:lvlText w:val="%1."/>
+      <w:lvlJc w:val="left"/>
+      <w:pPr>
+        <w:ind w:left="720" w:hanging="360"/>
+      </w:pPr>
+    </w:lvl>
+    <w:lvl w:ilvl="1" w:tplc="040C0019" w:tentative="1">
+      <w:start w:val="1"/>
+      <w:numFmt w:val="lowerLetter"/>
+      <w:lvlText w:val="%2."/>
+      <w:lvlJc w:val="left"/>
+      <w:pPr>
+        <w:ind w:left="1440" w:hanging="360"/>
+      </w:pPr>
+    </w:lvl>
+    <w:lvl w:ilvl="2" w:tplc="040C001B" w:tentative="1">
+      <w:start w:val="1"/>
+      <w:numFmt w:val="lowerRoman"/>
+      <w:lvlText w:val="%3."/>
+      <w:lvlJc w:val="right"/>
+      <w:pPr>
+        <w:ind w:left="2160" w:hanging="180"/>
+      </w:pPr>
+    </w:lvl>
+    <w:lvl w:ilvl="3" w:tplc="040C000F" w:tentative="1">
+      <w:start w:val="1"/>
+      <w:numFmt w:val="decimal"/>
+      <w:lvlText w:val="%4."/>
+      <w:lvlJc w:val="left"/>
+      <w:pPr>
+        <w:ind w:left="2880" w:hanging="360"/>
+      </w:pPr>
+    </w:lvl>
+    <w:lvl w:ilvl="4" w:tplc="040C0019" w:tentative="1">
+      <w:start w:val="1"/>
+      <w:numFmt w:val="lowerLetter"/>
+      <w:lvlText w:val="%5."/>
+      <w:lvlJc w:val="left"/>
+      <w:pPr>
+        <w:ind w:left="3600" w:hanging="360"/>
+      </w:pPr>
+    </w:lvl>
+    <w:lvl w:ilvl="5" w:tplc="040C001B" w:tentative="1">
+      <w:start w:val="1"/>
+      <w:numFmt w:val="lowerRoman"/>
+      <w:lvlText w:val="%6."/>
+      <w:lvlJc w:val="right"/>
+      <w:pPr>
+        <w:ind w:left="4320" w:hanging="180"/>
+      </w:pPr>
+    </w:lvl>
+    <w:lvl w:ilvl="6" w:tplc="040C000F" w:tentative="1">
+      <w:start w:val="1"/>
+      <w:numFmt w:val="decimal"/>
+      <w:lvlText w:val="%7."/>
+      <w:lvlJc w:val="left"/>
+      <w:pPr>
+        <w:ind w:left="5040" w:hanging="360"/>
+      </w:pPr>
+    </w:lvl>
+    <w:lvl w:ilvl="7" w:tplc="040C0019" w:tentative="1">
+      <w:start w:val="1"/>
+      <w:numFmt w:val="lowerLetter"/>
+      <w:lvlText w:val="%8."/>
+      <w:lvlJc w:val="left"/>
+      <w:pPr>
+        <w:ind w:left="5760" w:hanging="360"/>
+      </w:pPr>
+    </w:lvl>
+    <w:lvl w:ilvl="8" w:tplc="040C001B" w:tentative="1">
+      <w:start w:val="1"/>
+      <w:numFmt w:val="lowerRoman"/>
+      <w:lvlText w:val="%9."/>
+      <w:lvlJc w:val="right"/>
+      <w:pPr>
+        <w:ind w:left="6480" w:hanging="180"/>
+      </w:pPr>
+    </w:lvl>
+  </w:abstractNum>
+  <w:abstractNum w:abstractNumId="6">
+    <w:nsid w:val="4C0354BC"/>
     <w:multiLevelType w:val="multilevel"/>
-    <w:tmpl w:val="94C84B46"/>
+    <w:tmpl w:val="F79E1F5A"/>
+    <w:styleLink w:val="WWNum5"/>
+    <w:lvl w:ilvl="0">
+      <w:start w:val="1"/>
+      <w:numFmt w:val="decimal"/>
+      <w:lvlText w:val="%1."/>
+      <w:lvlJc w:val="left"/>
+    </w:lvl>
+    <w:lvl w:ilvl="1">
+      <w:start w:val="1"/>
+      <w:numFmt w:val="lowerLetter"/>
+      <w:lvlText w:val="%2."/>
+      <w:lvlJc w:val="left"/>
+    </w:lvl>
+    <w:lvl w:ilvl="2">
+      <w:start w:val="1"/>
+      <w:numFmt w:val="lowerRoman"/>
+      <w:lvlText w:val="%1.%2.%3."/>
+      <w:lvlJc w:val="right"/>
+    </w:lvl>
+    <w:lvl w:ilvl="3">
+      <w:start w:val="1"/>
+      <w:numFmt w:val="decimal"/>
+      <w:lvlText w:val="%1.%2.%3.%4."/>
+      <w:lvlJc w:val="left"/>
+    </w:lvl>
+    <w:lvl w:ilvl="4">
+      <w:start w:val="1"/>
+      <w:numFmt w:val="lowerLetter"/>
+      <w:lvlText w:val="%1.%2.%3.%4.%5."/>
+      <w:lvlJc w:val="left"/>
+    </w:lvl>
+    <w:lvl w:ilvl="5">
+      <w:start w:val="1"/>
+      <w:numFmt w:val="lowerRoman"/>
+      <w:lvlText w:val="%1.%2.%3.%4.%5.%6."/>
+      <w:lvlJc w:val="right"/>
+    </w:lvl>
+    <w:lvl w:ilvl="6">
+      <w:start w:val="1"/>
+      <w:numFmt w:val="decimal"/>
+      <w:lvlText w:val="%1.%2.%3.%4.%5.%6.%7."/>
+      <w:lvlJc w:val="left"/>
+    </w:lvl>
+    <w:lvl w:ilvl="7">
+      <w:start w:val="1"/>
+      <w:numFmt w:val="lowerLetter"/>
+      <w:lvlText w:val="%1.%2.%3.%4.%5.%6.%7.%8."/>
+      <w:lvlJc w:val="left"/>
+    </w:lvl>
+    <w:lvl w:ilvl="8">
+      <w:start w:val="1"/>
+      <w:numFmt w:val="lowerRoman"/>
+      <w:lvlText w:val="%1.%2.%3.%4.%5.%6.%7.%8.%9."/>
+      <w:lvlJc w:val="right"/>
+    </w:lvl>
+  </w:abstractNum>
+  <w:abstractNum w:abstractNumId="7">
+    <w:nsid w:val="59171D2D"/>
+    <w:multiLevelType w:val="multilevel"/>
+    <w:tmpl w:val="1F30FF4C"/>
+    <w:styleLink w:val="WWNum4"/>
+    <w:lvl w:ilvl="0">
+      <w:start w:val="1"/>
+      <w:numFmt w:val="decimal"/>
+      <w:lvlText w:val="%1."/>
+      <w:lvlJc w:val="left"/>
+    </w:lvl>
+    <w:lvl w:ilvl="1">
+      <w:start w:val="1"/>
+      <w:numFmt w:val="lowerLetter"/>
+      <w:lvlText w:val="%2."/>
+      <w:lvlJc w:val="left"/>
+    </w:lvl>
+    <w:lvl w:ilvl="2">
+      <w:start w:val="1"/>
+      <w:numFmt w:val="lowerRoman"/>
+      <w:lvlText w:val="%1.%2.%3."/>
+      <w:lvlJc w:val="right"/>
+    </w:lvl>
+    <w:lvl w:ilvl="3">
+      <w:start w:val="1"/>
+      <w:numFmt w:val="decimal"/>
+      <w:lvlText w:val="%1.%2.%3.%4."/>
+      <w:lvlJc w:val="left"/>
+    </w:lvl>
+    <w:lvl w:ilvl="4">
+      <w:start w:val="1"/>
+      <w:numFmt w:val="lowerLetter"/>
+      <w:lvlText w:val="%1.%2.%3.%4.%5."/>
+      <w:lvlJc w:val="left"/>
+    </w:lvl>
+    <w:lvl w:ilvl="5">
+      <w:start w:val="1"/>
+      <w:numFmt w:val="lowerRoman"/>
+      <w:lvlText w:val="%1.%2.%3.%4.%5.%6."/>
+      <w:lvlJc w:val="right"/>
+    </w:lvl>
+    <w:lvl w:ilvl="6">
+      <w:start w:val="1"/>
+      <w:numFmt w:val="decimal"/>
+      <w:lvlText w:val="%1.%2.%3.%4.%5.%6.%7."/>
+      <w:lvlJc w:val="left"/>
+    </w:lvl>
+    <w:lvl w:ilvl="7">
+      <w:start w:val="1"/>
+      <w:numFmt w:val="lowerLetter"/>
+      <w:lvlText w:val="%1.%2.%3.%4.%5.%6.%7.%8."/>
+      <w:lvlJc w:val="left"/>
+    </w:lvl>
+    <w:lvl w:ilvl="8">
+      <w:start w:val="1"/>
+      <w:numFmt w:val="lowerRoman"/>
+      <w:lvlText w:val="%1.%2.%3.%4.%5.%6.%7.%8.%9."/>
+      <w:lvlJc w:val="right"/>
+    </w:lvl>
+  </w:abstractNum>
+  <w:abstractNum w:abstractNumId="8">
+    <w:nsid w:val="5CBA07A1"/>
+    <w:multiLevelType w:val="multilevel"/>
+    <w:tmpl w:val="979262A2"/>
     <w:styleLink w:val="WWNum2"/>
     <w:lvl w:ilvl="0">
       <w:start w:val="1"/>
@@ -2468,11 +5279,11 @@
       <w:lvlJc w:val="right"/>
     </w:lvl>
   </w:abstractNum>
-  <w:abstractNum w:abstractNumId="6">
-    <w:nsid w:val="628A2097"/>
+  <w:abstractNum w:abstractNumId="9">
+    <w:nsid w:val="67283EFD"/>
     <w:multiLevelType w:val="multilevel"/>
-    <w:tmpl w:val="E040A4C6"/>
-    <w:styleLink w:val="WWNum4"/>
+    <w:tmpl w:val="76F03932"/>
+    <w:styleLink w:val="WWNum1"/>
     <w:lvl w:ilvl="0">
       <w:start w:val="1"/>
       <w:numFmt w:val="decimal"/>
@@ -2528,155 +5339,35 @@
       <w:lvlJc w:val="right"/>
     </w:lvl>
   </w:abstractNum>
-  <w:abstractNum w:abstractNumId="7">
-    <w:nsid w:val="6A674A33"/>
-    <w:multiLevelType w:val="multilevel"/>
-    <w:tmpl w:val="70D635B2"/>
-    <w:styleLink w:val="WWNum8"/>
-    <w:lvl w:ilvl="0">
-      <w:start w:val="1"/>
-      <w:numFmt w:val="decimal"/>
-      <w:lvlText w:val="%1."/>
-      <w:lvlJc w:val="left"/>
-    </w:lvl>
-    <w:lvl w:ilvl="1">
-      <w:start w:val="1"/>
-      <w:numFmt w:val="lowerLetter"/>
-      <w:lvlText w:val="%2."/>
-      <w:lvlJc w:val="left"/>
-    </w:lvl>
-    <w:lvl w:ilvl="2">
-      <w:start w:val="1"/>
-      <w:numFmt w:val="lowerRoman"/>
-      <w:lvlText w:val="%1.%2.%3."/>
-      <w:lvlJc w:val="right"/>
-    </w:lvl>
-    <w:lvl w:ilvl="3">
-      <w:start w:val="1"/>
-      <w:numFmt w:val="decimal"/>
-      <w:lvlText w:val="%1.%2.%3.%4."/>
-      <w:lvlJc w:val="left"/>
-    </w:lvl>
-    <w:lvl w:ilvl="4">
-      <w:start w:val="1"/>
-      <w:numFmt w:val="lowerLetter"/>
-      <w:lvlText w:val="%1.%2.%3.%4.%5."/>
-      <w:lvlJc w:val="left"/>
-    </w:lvl>
-    <w:lvl w:ilvl="5">
-      <w:start w:val="1"/>
-      <w:numFmt w:val="lowerRoman"/>
-      <w:lvlText w:val="%1.%2.%3.%4.%5.%6."/>
-      <w:lvlJc w:val="right"/>
-    </w:lvl>
-    <w:lvl w:ilvl="6">
-      <w:start w:val="1"/>
-      <w:numFmt w:val="decimal"/>
-      <w:lvlText w:val="%1.%2.%3.%4.%5.%6.%7."/>
-      <w:lvlJc w:val="left"/>
-    </w:lvl>
-    <w:lvl w:ilvl="7">
-      <w:start w:val="1"/>
-      <w:numFmt w:val="lowerLetter"/>
-      <w:lvlText w:val="%1.%2.%3.%4.%5.%6.%7.%8."/>
-      <w:lvlJc w:val="left"/>
-    </w:lvl>
-    <w:lvl w:ilvl="8">
-      <w:start w:val="1"/>
-      <w:numFmt w:val="lowerRoman"/>
-      <w:lvlText w:val="%1.%2.%3.%4.%5.%6.%7.%8.%9."/>
-      <w:lvlJc w:val="right"/>
-    </w:lvl>
-  </w:abstractNum>
-  <w:abstractNum w:abstractNumId="8">
-    <w:nsid w:val="6CDD1DD7"/>
-    <w:multiLevelType w:val="multilevel"/>
-    <w:tmpl w:val="0DCC920A"/>
-    <w:styleLink w:val="WWNum5"/>
-    <w:lvl w:ilvl="0">
-      <w:start w:val="1"/>
-      <w:numFmt w:val="decimal"/>
-      <w:lvlText w:val="%1."/>
-      <w:lvlJc w:val="left"/>
-    </w:lvl>
-    <w:lvl w:ilvl="1">
-      <w:start w:val="1"/>
-      <w:numFmt w:val="lowerLetter"/>
-      <w:lvlText w:val="%2."/>
-      <w:lvlJc w:val="left"/>
-    </w:lvl>
-    <w:lvl w:ilvl="2">
-      <w:start w:val="1"/>
-      <w:numFmt w:val="lowerRoman"/>
-      <w:lvlText w:val="%1.%2.%3."/>
-      <w:lvlJc w:val="right"/>
-    </w:lvl>
-    <w:lvl w:ilvl="3">
-      <w:start w:val="1"/>
-      <w:numFmt w:val="decimal"/>
-      <w:lvlText w:val="%1.%2.%3.%4."/>
-      <w:lvlJc w:val="left"/>
-    </w:lvl>
-    <w:lvl w:ilvl="4">
-      <w:start w:val="1"/>
-      <w:numFmt w:val="lowerLetter"/>
-      <w:lvlText w:val="%1.%2.%3.%4.%5."/>
-      <w:lvlJc w:val="left"/>
-    </w:lvl>
-    <w:lvl w:ilvl="5">
-      <w:start w:val="1"/>
-      <w:numFmt w:val="lowerRoman"/>
-      <w:lvlText w:val="%1.%2.%3.%4.%5.%6."/>
-      <w:lvlJc w:val="right"/>
-    </w:lvl>
-    <w:lvl w:ilvl="6">
-      <w:start w:val="1"/>
-      <w:numFmt w:val="decimal"/>
-      <w:lvlText w:val="%1.%2.%3.%4.%5.%6.%7."/>
-      <w:lvlJc w:val="left"/>
-    </w:lvl>
-    <w:lvl w:ilvl="7">
-      <w:start w:val="1"/>
-      <w:numFmt w:val="lowerLetter"/>
-      <w:lvlText w:val="%1.%2.%3.%4.%5.%6.%7.%8."/>
-      <w:lvlJc w:val="left"/>
-    </w:lvl>
-    <w:lvl w:ilvl="8">
-      <w:start w:val="1"/>
-      <w:numFmt w:val="lowerRoman"/>
-      <w:lvlText w:val="%1.%2.%3.%4.%5.%6.%7.%8.%9."/>
-      <w:lvlJc w:val="right"/>
-    </w:lvl>
-  </w:abstractNum>
   <w:num w:numId="1">
-    <w:abstractNumId w:val="4"/>
+    <w:abstractNumId w:val="9"/>
   </w:num>
   <w:num w:numId="2">
-    <w:abstractNumId w:val="5"/>
+    <w:abstractNumId w:val="8"/>
   </w:num>
   <w:num w:numId="3">
     <w:abstractNumId w:val="2"/>
   </w:num>
   <w:num w:numId="4">
-    <w:abstractNumId w:val="6"/>
+    <w:abstractNumId w:val="7"/>
   </w:num>
   <w:num w:numId="5">
-    <w:abstractNumId w:val="8"/>
+    <w:abstractNumId w:val="6"/>
   </w:num>
   <w:num w:numId="6">
     <w:abstractNumId w:val="0"/>
   </w:num>
   <w:num w:numId="7">
-    <w:abstractNumId w:val="1"/>
+    <w:abstractNumId w:val="4"/>
   </w:num>
   <w:num w:numId="8">
-    <w:abstractNumId w:val="7"/>
+    <w:abstractNumId w:val="1"/>
   </w:num>
   <w:num w:numId="9">
     <w:abstractNumId w:val="3"/>
   </w:num>
   <w:num w:numId="10">
-    <w:abstractNumId w:val="7"/>
+    <w:abstractNumId w:val="1"/>
     <w:lvlOverride w:ilvl="0">
       <w:startOverride w:val="1"/>
     </w:lvlOverride>
@@ -2685,10 +5376,13 @@
     <w:abstractNumId w:val="2"/>
   </w:num>
   <w:num w:numId="12">
-    <w:abstractNumId w:val="7"/>
+    <w:abstractNumId w:val="1"/>
     <w:lvlOverride w:ilvl="0">
       <w:startOverride w:val="1"/>
     </w:lvlOverride>
+  </w:num>
+  <w:num w:numId="13">
+    <w:abstractNumId w:val="5"/>
   </w:num>
 </w:numbering>
 </file>
@@ -2913,6 +5607,30 @@
       <w:color w:val="4F81BD"/>
     </w:rPr>
   </w:style>
+  <w:style w:type="paragraph" w:styleId="Titre4">
+    <w:name w:val="heading 4"/>
+    <w:basedOn w:val="Normal"/>
+    <w:next w:val="Normal"/>
+    <w:link w:val="Titre4Car"/>
+    <w:uiPriority w:val="9"/>
+    <w:unhideWhenUsed/>
+    <w:qFormat/>
+    <w:rsid w:val="00E13AAC"/>
+    <w:pPr>
+      <w:keepNext/>
+      <w:keepLines/>
+      <w:spacing w:before="200" w:after="0"/>
+      <w:outlineLvl w:val="3"/>
+    </w:pPr>
+    <w:rPr>
+      <w:rFonts w:asciiTheme="majorHAnsi" w:eastAsiaTheme="majorEastAsia" w:hAnsiTheme="majorHAnsi" w:cstheme="majorBidi"/>
+      <w:b/>
+      <w:bCs/>
+      <w:i/>
+      <w:iCs/>
+      <w:color w:val="4F81BD" w:themeColor="accent1"/>
+    </w:rPr>
+  </w:style>
   <w:style w:type="character" w:default="1" w:styleId="Policepardfaut">
     <w:name w:val="Default Paragraph Font"/>
     <w:uiPriority w:val="1"/>
@@ -3186,6 +5904,42 @@
       <w:color w:val="4F81BD"/>
     </w:rPr>
   </w:style>
+  <w:style w:type="paragraph" w:styleId="TM1">
+    <w:name w:val="toc 1"/>
+    <w:basedOn w:val="Normal"/>
+    <w:next w:val="Normal"/>
+    <w:autoRedefine/>
+    <w:uiPriority w:val="39"/>
+    <w:unhideWhenUsed/>
+    <w:rsid w:val="002E4D61"/>
+    <w:pPr>
+      <w:spacing w:after="100"/>
+    </w:pPr>
+  </w:style>
+  <w:style w:type="paragraph" w:styleId="TM3">
+    <w:name w:val="toc 3"/>
+    <w:basedOn w:val="Normal"/>
+    <w:next w:val="Normal"/>
+    <w:autoRedefine/>
+    <w:uiPriority w:val="39"/>
+    <w:unhideWhenUsed/>
+    <w:rsid w:val="002E4D61"/>
+    <w:pPr>
+      <w:spacing w:after="100"/>
+      <w:ind w:left="440"/>
+    </w:pPr>
+  </w:style>
+  <w:style w:type="character" w:styleId="Lienhypertexte">
+    <w:name w:val="Hyperlink"/>
+    <w:basedOn w:val="Policepardfaut"/>
+    <w:uiPriority w:val="99"/>
+    <w:unhideWhenUsed/>
+    <w:rsid w:val="002E4D61"/>
+    <w:rPr>
+      <w:color w:val="0000FF" w:themeColor="hyperlink"/>
+      <w:u w:val="single"/>
+    </w:rPr>
+  </w:style>
   <w:style w:type="numbering" w:customStyle="1" w:styleId="WWNum1">
     <w:name w:val="WWNum1"/>
     <w:basedOn w:val="Aucuneliste"/>
@@ -3266,6 +6020,60 @@
         <w:numId w:val="9"/>
       </w:numPr>
     </w:pPr>
+  </w:style>
+  <w:style w:type="paragraph" w:styleId="Sous-titre">
+    <w:name w:val="Subtitle"/>
+    <w:basedOn w:val="Normal"/>
+    <w:next w:val="Normal"/>
+    <w:link w:val="Sous-titreCar"/>
+    <w:uiPriority w:val="11"/>
+    <w:qFormat/>
+    <w:rsid w:val="00E13AAC"/>
+    <w:pPr>
+      <w:numPr>
+        <w:ilvl w:val="1"/>
+      </w:numPr>
+    </w:pPr>
+    <w:rPr>
+      <w:rFonts w:asciiTheme="majorHAnsi" w:eastAsiaTheme="majorEastAsia" w:hAnsiTheme="majorHAnsi" w:cstheme="majorBidi"/>
+      <w:i/>
+      <w:iCs/>
+      <w:color w:val="4F81BD" w:themeColor="accent1"/>
+      <w:spacing w:val="15"/>
+      <w:sz w:val="24"/>
+      <w:szCs w:val="24"/>
+    </w:rPr>
+  </w:style>
+  <w:style w:type="character" w:customStyle="1" w:styleId="Sous-titreCar">
+    <w:name w:val="Sous-titre Car"/>
+    <w:basedOn w:val="Policepardfaut"/>
+    <w:link w:val="Sous-titre"/>
+    <w:uiPriority w:val="11"/>
+    <w:rsid w:val="00E13AAC"/>
+    <w:rPr>
+      <w:rFonts w:asciiTheme="majorHAnsi" w:eastAsiaTheme="majorEastAsia" w:hAnsiTheme="majorHAnsi" w:cstheme="majorBidi"/>
+      <w:i/>
+      <w:iCs/>
+      <w:color w:val="4F81BD" w:themeColor="accent1"/>
+      <w:spacing w:val="15"/>
+      <w:sz w:val="24"/>
+      <w:szCs w:val="24"/>
+    </w:rPr>
+  </w:style>
+  <w:style w:type="character" w:customStyle="1" w:styleId="Titre4Car">
+    <w:name w:val="Titre 4 Car"/>
+    <w:basedOn w:val="Policepardfaut"/>
+    <w:link w:val="Titre4"/>
+    <w:uiPriority w:val="9"/>
+    <w:rsid w:val="00E13AAC"/>
+    <w:rPr>
+      <w:rFonts w:asciiTheme="majorHAnsi" w:eastAsiaTheme="majorEastAsia" w:hAnsiTheme="majorHAnsi" w:cstheme="majorBidi"/>
+      <w:b/>
+      <w:bCs/>
+      <w:i/>
+      <w:iCs/>
+      <w:color w:val="4F81BD" w:themeColor="accent1"/>
+    </w:rPr>
   </w:style>
 </w:styles>
 </file>
@@ -3490,6 +6298,30 @@
       <w:color w:val="4F81BD"/>
     </w:rPr>
   </w:style>
+  <w:style w:type="paragraph" w:styleId="Titre4">
+    <w:name w:val="heading 4"/>
+    <w:basedOn w:val="Normal"/>
+    <w:next w:val="Normal"/>
+    <w:link w:val="Titre4Car"/>
+    <w:uiPriority w:val="9"/>
+    <w:unhideWhenUsed/>
+    <w:qFormat/>
+    <w:rsid w:val="00E13AAC"/>
+    <w:pPr>
+      <w:keepNext/>
+      <w:keepLines/>
+      <w:spacing w:before="200" w:after="0"/>
+      <w:outlineLvl w:val="3"/>
+    </w:pPr>
+    <w:rPr>
+      <w:rFonts w:asciiTheme="majorHAnsi" w:eastAsiaTheme="majorEastAsia" w:hAnsiTheme="majorHAnsi" w:cstheme="majorBidi"/>
+      <w:b/>
+      <w:bCs/>
+      <w:i/>
+      <w:iCs/>
+      <w:color w:val="4F81BD" w:themeColor="accent1"/>
+    </w:rPr>
+  </w:style>
   <w:style w:type="character" w:default="1" w:styleId="Policepardfaut">
     <w:name w:val="Default Paragraph Font"/>
     <w:uiPriority w:val="1"/>
@@ -3763,6 +6595,42 @@
       <w:color w:val="4F81BD"/>
     </w:rPr>
   </w:style>
+  <w:style w:type="paragraph" w:styleId="TM1">
+    <w:name w:val="toc 1"/>
+    <w:basedOn w:val="Normal"/>
+    <w:next w:val="Normal"/>
+    <w:autoRedefine/>
+    <w:uiPriority w:val="39"/>
+    <w:unhideWhenUsed/>
+    <w:rsid w:val="002E4D61"/>
+    <w:pPr>
+      <w:spacing w:after="100"/>
+    </w:pPr>
+  </w:style>
+  <w:style w:type="paragraph" w:styleId="TM3">
+    <w:name w:val="toc 3"/>
+    <w:basedOn w:val="Normal"/>
+    <w:next w:val="Normal"/>
+    <w:autoRedefine/>
+    <w:uiPriority w:val="39"/>
+    <w:unhideWhenUsed/>
+    <w:rsid w:val="002E4D61"/>
+    <w:pPr>
+      <w:spacing w:after="100"/>
+      <w:ind w:left="440"/>
+    </w:pPr>
+  </w:style>
+  <w:style w:type="character" w:styleId="Lienhypertexte">
+    <w:name w:val="Hyperlink"/>
+    <w:basedOn w:val="Policepardfaut"/>
+    <w:uiPriority w:val="99"/>
+    <w:unhideWhenUsed/>
+    <w:rsid w:val="002E4D61"/>
+    <w:rPr>
+      <w:color w:val="0000FF" w:themeColor="hyperlink"/>
+      <w:u w:val="single"/>
+    </w:rPr>
+  </w:style>
   <w:style w:type="numbering" w:customStyle="1" w:styleId="WWNum1">
     <w:name w:val="WWNum1"/>
     <w:basedOn w:val="Aucuneliste"/>
@@ -3843,6 +6711,60 @@
         <w:numId w:val="9"/>
       </w:numPr>
     </w:pPr>
+  </w:style>
+  <w:style w:type="paragraph" w:styleId="Sous-titre">
+    <w:name w:val="Subtitle"/>
+    <w:basedOn w:val="Normal"/>
+    <w:next w:val="Normal"/>
+    <w:link w:val="Sous-titreCar"/>
+    <w:uiPriority w:val="11"/>
+    <w:qFormat/>
+    <w:rsid w:val="00E13AAC"/>
+    <w:pPr>
+      <w:numPr>
+        <w:ilvl w:val="1"/>
+      </w:numPr>
+    </w:pPr>
+    <w:rPr>
+      <w:rFonts w:asciiTheme="majorHAnsi" w:eastAsiaTheme="majorEastAsia" w:hAnsiTheme="majorHAnsi" w:cstheme="majorBidi"/>
+      <w:i/>
+      <w:iCs/>
+      <w:color w:val="4F81BD" w:themeColor="accent1"/>
+      <w:spacing w:val="15"/>
+      <w:sz w:val="24"/>
+      <w:szCs w:val="24"/>
+    </w:rPr>
+  </w:style>
+  <w:style w:type="character" w:customStyle="1" w:styleId="Sous-titreCar">
+    <w:name w:val="Sous-titre Car"/>
+    <w:basedOn w:val="Policepardfaut"/>
+    <w:link w:val="Sous-titre"/>
+    <w:uiPriority w:val="11"/>
+    <w:rsid w:val="00E13AAC"/>
+    <w:rPr>
+      <w:rFonts w:asciiTheme="majorHAnsi" w:eastAsiaTheme="majorEastAsia" w:hAnsiTheme="majorHAnsi" w:cstheme="majorBidi"/>
+      <w:i/>
+      <w:iCs/>
+      <w:color w:val="4F81BD" w:themeColor="accent1"/>
+      <w:spacing w:val="15"/>
+      <w:sz w:val="24"/>
+      <w:szCs w:val="24"/>
+    </w:rPr>
+  </w:style>
+  <w:style w:type="character" w:customStyle="1" w:styleId="Titre4Car">
+    <w:name w:val="Titre 4 Car"/>
+    <w:basedOn w:val="Policepardfaut"/>
+    <w:link w:val="Titre4"/>
+    <w:uiPriority w:val="9"/>
+    <w:rsid w:val="00E13AAC"/>
+    <w:rPr>
+      <w:rFonts w:asciiTheme="majorHAnsi" w:eastAsiaTheme="majorEastAsia" w:hAnsiTheme="majorHAnsi" w:cstheme="majorBidi"/>
+      <w:b/>
+      <w:bCs/>
+      <w:i/>
+      <w:iCs/>
+      <w:color w:val="4F81BD" w:themeColor="accent1"/>
+    </w:rPr>
   </w:style>
 </w:styles>
 </file>

</xml_diff>

<commit_message>
Dernier rapport de conception
J'ai upload le fichier que j'ai envoyé
</commit_message>
<xml_diff>
--- a/Gestion_Hospital/Rapport de conception.docx
+++ b/Gestion_Hospital/Rapport de conception.docx
@@ -20,6 +20,7 @@
           <w:r>
             <w:rPr>
               <w:noProof/>
+              <w:lang w:eastAsia="fr-FR"/>
             </w:rPr>
             <mc:AlternateContent>
               <mc:Choice Requires="wps">
@@ -110,6 +111,7 @@
                                     <w:dataBinding w:prefixMappings="xmlns:ns0='http://schemas.microsoft.com/office/2006/coverPageProps'" w:xpath="/ns0:CoverPageProperties[1]/ns0:Abstract[1]" w:storeItemID="{55AF091B-3C7A-41E3-B477-F2FDAA23CFDA}"/>
                                     <w:text/>
                                   </w:sdtPr>
+                                  <w:sdtEndPr/>
                                   <w:sdtContent>
                                     <w:r>
                                       <w:rPr>
@@ -212,6 +214,7 @@
           <w:r>
             <w:rPr>
               <w:noProof/>
+              <w:lang w:eastAsia="fr-FR"/>
             </w:rPr>
             <mc:AlternateContent>
               <mc:Choice Requires="wps">
@@ -316,6 +319,7 @@
           <w:r>
             <w:rPr>
               <w:noProof/>
+              <w:lang w:eastAsia="fr-FR"/>
             </w:rPr>
             <mc:AlternateContent>
               <mc:Choice Requires="wps">
@@ -413,6 +417,7 @@
           <w:r>
             <w:rPr>
               <w:noProof/>
+              <w:lang w:eastAsia="fr-FR"/>
             </w:rPr>
             <mc:AlternateContent>
               <mc:Choice Requires="wps">
@@ -481,6 +486,7 @@
                                   <w:dataBinding w:prefixMappings="xmlns:ns0='http://schemas.openxmlformats.org/package/2006/metadata/core-properties' xmlns:ns1='http://purl.org/dc/elements/1.1/'" w:xpath="/ns0:coreProperties[1]/ns1:title[1]" w:storeItemID="{6C3C8BC8-F283-45AE-878A-BAB7291924A1}"/>
                                   <w:text/>
                                 </w:sdtPr>
+                                <w:sdtEndPr/>
                                 <w:sdtContent>
                                   <w:p>
                                     <w:pPr>
@@ -516,6 +522,7 @@
                                   <w:dataBinding w:prefixMappings="xmlns:ns0='http://schemas.openxmlformats.org/package/2006/metadata/core-properties' xmlns:ns1='http://purl.org/dc/elements/1.1/'" w:xpath="/ns0:coreProperties[1]/ns1:subject[1]" w:storeItemID="{6C3C8BC8-F283-45AE-878A-BAB7291924A1}"/>
                                   <w:text/>
                                 </w:sdtPr>
+                                <w:sdtEndPr/>
                                 <w:sdtContent>
                                   <w:p>
                                     <w:pPr>
@@ -657,6 +664,7 @@
           <w:r>
             <w:rPr>
               <w:noProof/>
+              <w:lang w:eastAsia="fr-FR"/>
             </w:rPr>
             <mc:AlternateContent>
               <mc:Choice Requires="wps">
@@ -899,6 +907,7 @@
           <w:r>
             <w:rPr>
               <w:noProof/>
+              <w:lang w:eastAsia="fr-FR"/>
             </w:rPr>
             <w:drawing>
               <wp:anchor distT="0" distB="0" distL="114300" distR="114300" simplePos="0" relativeHeight="8" behindDoc="0" locked="0" layoutInCell="1" allowOverlap="1" wp14:anchorId="2814AD62" wp14:editId="3C4C4239">
@@ -1982,6 +1991,7 @@
       <w:bookmarkStart w:id="2" w:name="__RefHeading__150_627318469"/>
       <w:bookmarkStart w:id="3" w:name="_Toc417830487"/>
       <w:r>
+        <w:lastRenderedPageBreak/>
         <w:t>Intro</w:t>
       </w:r>
       <w:bookmarkEnd w:id="1"/>
@@ -2056,6 +2066,7 @@
       <w:bookmarkStart w:id="5" w:name="__RefHeading__152_627318469"/>
       <w:bookmarkStart w:id="6" w:name="_Toc417830488"/>
       <w:r>
+        <w:lastRenderedPageBreak/>
         <w:t>Présentation de l’équipe</w:t>
       </w:r>
       <w:bookmarkEnd w:id="4"/>
@@ -2105,7 +2116,13 @@
         <w:t>chef de projet) :</w:t>
       </w:r>
       <w:r>
-        <w:t xml:space="preserve"> Ex-Ing2, il a été désigné comme chef par ses équipiers car il a fait du Java lors de son semestre en Corée et est donc le plus expérimentée. Son but est de gérer l'équipe, donner les directives et vérifier l'avancée du projet.</w:t>
+        <w:t xml:space="preserve"> Ex-Ing2, il a été désigné comme chef par ses équipiers car il a fait du Java lors de son semestre en Corée </w:t>
+      </w:r>
+      <w:r>
+        <w:t>et est donc le plus expérimenté</w:t>
+      </w:r>
+      <w:r>
+        <w:t>. Son but est de gérer l'équipe, donner les directives et vérifier l'avancée du projet.</w:t>
       </w:r>
     </w:p>
     <w:p>
@@ -2137,7 +2154,13 @@
         <w:t>, elle</w:t>
       </w:r>
       <w:r>
-        <w:t xml:space="preserve"> a séjourné à Laval au 1er semestre où elle a étudié le C++. C’est une personne motivée et dynamique, qui a cœur de réussir ce projet et de perfectionner sa connaissance du java.</w:t>
+        <w:t xml:space="preserve"> a séjourné à Laval au 1er semestre où elle a étudié le C++. C’est une personne motivée et dynamique, qui a</w:t>
+      </w:r>
+      <w:r>
+        <w:t xml:space="preserve"> à</w:t>
+      </w:r>
+      <w:r>
+        <w:t xml:space="preserve"> cœur de réussir ce projet et de perfectionner sa connaissance du java.</w:t>
       </w:r>
     </w:p>
     <w:p>
@@ -2348,7 +2371,11 @@
         <w:jc w:val="both"/>
       </w:pPr>
       <w:r>
-        <w:t>La classe 'personne': une classe fille de la classe générique mais qui sera aussi la classe mère de plusieurs autres classes. Elle contient des attributs correspondant aux champs communs à toutes les personnes stockées dans la base de données.</w:t>
+        <w:t xml:space="preserve">La classe 'personne': une classe fille de la classe générique mais qui sera aussi la classe mère de plusieurs autres classes. Elle contient des </w:t>
+      </w:r>
+      <w:r>
+        <w:lastRenderedPageBreak/>
+        <w:t>attributs correspondant aux champs communs à toutes les personnes stockées dans la base de données.</w:t>
       </w:r>
     </w:p>
     <w:p>
@@ -2477,6 +2504,7 @@
         <w:rPr>
           <w:i w:val="0"/>
           <w:noProof/>
+          <w:lang w:eastAsia="fr-FR"/>
         </w:rPr>
         <w:drawing>
           <wp:inline distT="0" distB="0" distL="0" distR="0" wp14:anchorId="4D147341" wp14:editId="24966293">
@@ -2546,6 +2574,7 @@
       <w:bookmarkStart w:id="14" w:name="__RefHeading__162_627318469"/>
       <w:bookmarkStart w:id="15" w:name="_Toc417830492"/>
       <w:r>
+        <w:lastRenderedPageBreak/>
         <w:t>Maquette de l’interface graphique</w:t>
       </w:r>
       <w:bookmarkEnd w:id="13"/>
@@ -2573,7 +2602,35 @@
           <w:color w:val="000000"/>
           <w:szCs w:val="28"/>
         </w:rPr>
-        <w:t>Pour la partie graphique, nous avons décidés de faire une classe par page à afficher qui vont tous héri</w:t>
+        <w:t>Pour la part</w:t>
+      </w:r>
+      <w:r>
+        <w:rPr>
+          <w:color w:val="000000"/>
+          <w:szCs w:val="28"/>
+        </w:rPr>
+        <w:t>ie graphique, nous avons décidé</w:t>
+      </w:r>
+      <w:r>
+        <w:rPr>
+          <w:color w:val="000000"/>
+          <w:szCs w:val="28"/>
+        </w:rPr>
+        <w:t xml:space="preserve"> de faire une classe p</w:t>
+      </w:r>
+      <w:r>
+        <w:rPr>
+          <w:color w:val="000000"/>
+          <w:szCs w:val="28"/>
+        </w:rPr>
+        <w:t>ar page à afficher qui vont toutes</w:t>
+      </w:r>
+      <w:r>
+        <w:rPr>
+          <w:color w:val="000000"/>
+          <w:szCs w:val="28"/>
+        </w:rPr>
+        <w:t xml:space="preserve"> héri</w:t>
       </w:r>
       <w:r>
         <w:rPr>
@@ -2589,15 +2646,13 @@
         </w:rPr>
         <w:t xml:space="preserve">la classe </w:t>
       </w:r>
-      <w:proofErr w:type="gramStart"/>
-      <w:r>
-        <w:rPr>
-          <w:color w:val="000000"/>
-          <w:szCs w:val="28"/>
-        </w:rPr>
-        <w:t>fenêtre )</w:t>
-      </w:r>
-      <w:proofErr w:type="gramEnd"/>
+      <w:r>
+        <w:rPr>
+          <w:color w:val="000000"/>
+          <w:szCs w:val="28"/>
+        </w:rPr>
+        <w:t>fenêtre)</w:t>
+      </w:r>
       <w:r>
         <w:rPr>
           <w:color w:val="000000"/>
@@ -2683,6 +2738,7 @@
           <w:noProof/>
           <w:color w:val="000000"/>
           <w:szCs w:val="28"/>
+          <w:lang w:eastAsia="fr-FR"/>
         </w:rPr>
         <w:drawing>
           <wp:inline distT="0" distB="0" distL="0" distR="0" wp14:anchorId="385072B3" wp14:editId="014D19F1">
@@ -2759,14 +2815,21 @@
           <w:color w:val="000000"/>
           <w:szCs w:val="28"/>
         </w:rPr>
-        <w:t>Ceci est la maquette du menu de connexion pour notre projet. On dev</w:t>
-      </w:r>
-      <w:r>
-        <w:rPr>
-          <w:color w:val="000000"/>
-          <w:szCs w:val="28"/>
-        </w:rPr>
-        <w:t>ra remplir les 4 informations (</w:t>
+        <w:t xml:space="preserve">Ceci est la maquette du menu de connexion pour notre projet. </w:t>
+      </w:r>
+      <w:r>
+        <w:rPr>
+          <w:color w:val="000000"/>
+          <w:szCs w:val="28"/>
+        </w:rPr>
+        <w:t xml:space="preserve">Nous devrons </w:t>
+      </w:r>
+      <w:r>
+        <w:rPr>
+          <w:color w:val="000000"/>
+          <w:szCs w:val="28"/>
+        </w:rPr>
+        <w:t>remplir les 4 informations (</w:t>
       </w:r>
       <w:r>
         <w:rPr>
@@ -2820,6 +2883,7 @@
           <w:szCs w:val="28"/>
           <w:u w:val="single"/>
         </w:rPr>
+        <w:lastRenderedPageBreak/>
         <w:t xml:space="preserve">Classe </w:t>
       </w:r>
       <w:proofErr w:type="spellStart"/>
@@ -2872,6 +2936,7 @@
           <w:noProof/>
           <w:color w:val="000000"/>
           <w:szCs w:val="28"/>
+          <w:lang w:eastAsia="fr-FR"/>
         </w:rPr>
         <w:drawing>
           <wp:inline distT="0" distB="0" distL="0" distR="0" wp14:anchorId="05E8EF06" wp14:editId="54265CB2">
@@ -2939,7 +3004,21 @@
           <w:color w:val="000000"/>
           <w:szCs w:val="28"/>
         </w:rPr>
-        <w:t>Un menu principal assez classique qui permettra d'accéder soit à la mise à jour de la base ( c’est à dire la suppression, l’ajout ou bien la modification d’un élément dans la base de donnée ) ou bien la recherche d’informations via des requêtes prédéfinies ou bien encore la visualisation de diagrammes plus parlant pour le personnel médical.</w:t>
+        <w:t>Un menu principal assez classique qui permettra d'accéder soit à la mise à jour de la base ( c’est à dire la suppression, l’ajout ou bien la modification d’un élément dans la base de donnée</w:t>
+      </w:r>
+      <w:r>
+        <w:rPr>
+          <w:color w:val="000000"/>
+          <w:szCs w:val="28"/>
+        </w:rPr>
+        <w:t>s</w:t>
+      </w:r>
+      <w:r>
+        <w:rPr>
+          <w:color w:val="000000"/>
+          <w:szCs w:val="28"/>
+        </w:rPr>
+        <w:t xml:space="preserve"> ) ou bien la recherche d’informations via des requêtes prédéfinies ou bien encore la visualisation de diagrammes plus parlant pour le personnel médical.</w:t>
       </w:r>
     </w:p>
     <w:p>
@@ -2966,7 +3045,35 @@
           <w:color w:val="000000"/>
           <w:szCs w:val="28"/>
         </w:rPr>
-        <w:t>Il est aussi possible que l’on rajoute un bouton pour revenir à la fenêtre de connexion au lieu de quitter l’application si on veut changer de base.</w:t>
+        <w:t xml:space="preserve">Il est aussi possible que l’on rajoute un bouton pour revenir à la fenêtre de connexion au lieu de quitter l’application si </w:t>
+      </w:r>
+      <w:r>
+        <w:rPr>
+          <w:color w:val="000000"/>
+          <w:szCs w:val="28"/>
+        </w:rPr>
+        <w:t>l’</w:t>
+      </w:r>
+      <w:r>
+        <w:rPr>
+          <w:color w:val="000000"/>
+          <w:szCs w:val="28"/>
+        </w:rPr>
+        <w:t xml:space="preserve">on </w:t>
+      </w:r>
+      <w:r>
+        <w:rPr>
+          <w:color w:val="000000"/>
+          <w:szCs w:val="28"/>
+        </w:rPr>
+        <w:t>souhaite</w:t>
+      </w:r>
+      <w:r>
+        <w:rPr>
+          <w:color w:val="000000"/>
+          <w:szCs w:val="28"/>
+        </w:rPr>
+        <w:t xml:space="preserve"> changer de base.</w:t>
       </w:r>
     </w:p>
     <w:p>
@@ -3001,6 +3108,7 @@
           <w:szCs w:val="28"/>
           <w:u w:val="single"/>
         </w:rPr>
+        <w:lastRenderedPageBreak/>
         <w:t xml:space="preserve">Classe </w:t>
       </w:r>
       <w:proofErr w:type="spellStart"/>
@@ -3039,6 +3147,7 @@
           <w:noProof/>
           <w:color w:val="000000"/>
           <w:szCs w:val="28"/>
+          <w:lang w:eastAsia="fr-FR"/>
         </w:rPr>
         <w:drawing>
           <wp:inline distT="0" distB="0" distL="0" distR="0" wp14:anchorId="5EBF01C0" wp14:editId="60B30641">
@@ -3176,7 +3285,21 @@
           <w:color w:val="000000"/>
           <w:szCs w:val="28"/>
         </w:rPr>
-        <w:t>L’utilisateur devra d’abord choisir via un menu déroulant la classe de la base où il souhaite faire un ajout puis il doit remplir les attributs prop</w:t>
+        <w:t xml:space="preserve">L’utilisateur devra d’abord choisir via un menu déroulant la classe de la base où il souhaite faire un ajout puis il </w:t>
+      </w:r>
+      <w:r>
+        <w:rPr>
+          <w:color w:val="000000"/>
+          <w:szCs w:val="28"/>
+        </w:rPr>
+        <w:t>devra</w:t>
+      </w:r>
+      <w:r>
+        <w:rPr>
+          <w:color w:val="000000"/>
+          <w:szCs w:val="28"/>
+        </w:rPr>
+        <w:t xml:space="preserve"> remplir les attributs prop</w:t>
       </w:r>
       <w:r>
         <w:rPr>
@@ -3190,21 +3313,21 @@
           <w:color w:val="000000"/>
           <w:szCs w:val="28"/>
         </w:rPr>
-        <w:t xml:space="preserve">). Il valide enfin son choix et l’application affiche en résultat l’ensemble de la classe pour montrer que l’on </w:t>
-      </w:r>
-      <w:r>
-        <w:rPr>
-          <w:color w:val="000000"/>
-          <w:szCs w:val="28"/>
-        </w:rPr>
-        <w:t>n’</w:t>
-      </w:r>
-      <w:r>
-        <w:rPr>
-          <w:color w:val="000000"/>
-          <w:szCs w:val="28"/>
-        </w:rPr>
-        <w:t xml:space="preserve">a bien </w:t>
+        <w:t xml:space="preserve">). Il valide enfin son choix et l’application affiche </w:t>
+      </w:r>
+      <w:r>
+        <w:rPr>
+          <w:color w:val="000000"/>
+          <w:szCs w:val="28"/>
+        </w:rPr>
+        <w:t>comme</w:t>
+      </w:r>
+      <w:r>
+        <w:rPr>
+          <w:color w:val="000000"/>
+          <w:szCs w:val="28"/>
+        </w:rPr>
+        <w:t xml:space="preserve"> résultat l’ensemble de la classe pour montrer que l’on a bien </w:t>
       </w:r>
       <w:r>
         <w:rPr>
@@ -3277,7 +3400,29 @@
           <w:color w:val="000000"/>
           <w:szCs w:val="28"/>
         </w:rPr>
-        <w:t xml:space="preserve">Comme pour l’entrée, l’utilisateur choisi qu’elle est la classe qui va être affectée, puis choisir via un tableau “déroulant” les entrées qu’il souhaite supprimer en cochant la case associée. Ensuite, comme pour l’ajout, on montre que la demande du client a été </w:t>
+        <w:t>Comme pour l’entrée, l’utilisateur choisi</w:t>
+      </w:r>
+      <w:r>
+        <w:rPr>
+          <w:color w:val="000000"/>
+          <w:szCs w:val="28"/>
+        </w:rPr>
+        <w:t>t qu</w:t>
+      </w:r>
+      <w:r>
+        <w:rPr>
+          <w:color w:val="000000"/>
+          <w:szCs w:val="28"/>
+        </w:rPr>
+        <w:t xml:space="preserve">elle est la classe qui va être affectée, puis choisir via un tableau “déroulant” les entrées qu’il souhaite supprimer en cochant la case associée. Ensuite, comme pour l’ajout, on montre que la </w:t>
+      </w:r>
+      <w:r>
+        <w:rPr>
+          <w:color w:val="000000"/>
+          <w:szCs w:val="28"/>
+        </w:rPr>
+        <w:lastRenderedPageBreak/>
+        <w:t xml:space="preserve">demande du client a été </w:t>
       </w:r>
       <w:r>
         <w:rPr>
@@ -3291,7 +3436,30 @@
           <w:color w:val="000000"/>
           <w:szCs w:val="28"/>
         </w:rPr>
-        <w:t xml:space="preserve"> en compte en ré affichant tous les éléments de la classe.</w:t>
+        <w:t xml:space="preserve"> en compte en </w:t>
+      </w:r>
+      <w:proofErr w:type="spellStart"/>
+      <w:r>
+        <w:rPr>
+          <w:color w:val="000000"/>
+          <w:szCs w:val="28"/>
+        </w:rPr>
+        <w:t>ré-</w:t>
+      </w:r>
+      <w:r>
+        <w:rPr>
+          <w:color w:val="000000"/>
+          <w:szCs w:val="28"/>
+        </w:rPr>
+        <w:t>affichant</w:t>
+      </w:r>
+      <w:proofErr w:type="spellEnd"/>
+      <w:r>
+        <w:rPr>
+          <w:color w:val="000000"/>
+          <w:szCs w:val="28"/>
+        </w:rPr>
+        <w:t xml:space="preserve"> tous les éléments de la classe.</w:t>
       </w:r>
     </w:p>
     <w:p>
@@ -3347,7 +3515,35 @@
           <w:color w:val="000000"/>
           <w:szCs w:val="28"/>
         </w:rPr>
-        <w:t>Le début est similaire aux deux autres options : on choisit la classe à modifier. Ensuite on choisi</w:t>
+        <w:t>Le début est similaire aux d</w:t>
+      </w:r>
+      <w:r>
+        <w:rPr>
+          <w:color w:val="000000"/>
+          <w:szCs w:val="28"/>
+        </w:rPr>
+        <w:t xml:space="preserve">eux autres options : on commence par choisir </w:t>
+      </w:r>
+      <w:r>
+        <w:rPr>
+          <w:color w:val="000000"/>
+          <w:szCs w:val="28"/>
+        </w:rPr>
+        <w:t>la classe à modifier. Ensuite</w:t>
+      </w:r>
+      <w:r>
+        <w:rPr>
+          <w:color w:val="000000"/>
+          <w:szCs w:val="28"/>
+        </w:rPr>
+        <w:t>,</w:t>
+      </w:r>
+      <w:r>
+        <w:rPr>
+          <w:color w:val="000000"/>
+          <w:szCs w:val="28"/>
+        </w:rPr>
+        <w:t xml:space="preserve"> on choisi</w:t>
       </w:r>
       <w:r>
         <w:rPr>
@@ -3363,21 +3559,33 @@
         </w:rPr>
         <w:t xml:space="preserve">symbolisée par le rond au lieu de la croix </w:t>
       </w:r>
-      <w:proofErr w:type="gramStart"/>
-      <w:r>
-        <w:rPr>
-          <w:color w:val="000000"/>
-          <w:szCs w:val="28"/>
-        </w:rPr>
-        <w:t>! )</w:t>
-      </w:r>
-      <w:proofErr w:type="gramEnd"/>
-      <w:r>
-        <w:rPr>
-          <w:color w:val="000000"/>
-          <w:szCs w:val="28"/>
-        </w:rPr>
-        <w:t>. Ensuite on fait la même démarche que pour l’ajout d’une entrée.</w:t>
+      <w:r>
+        <w:rPr>
+          <w:color w:val="000000"/>
+          <w:szCs w:val="28"/>
+        </w:rPr>
+        <w:t>!)</w:t>
+      </w:r>
+      <w:r>
+        <w:rPr>
+          <w:color w:val="000000"/>
+          <w:szCs w:val="28"/>
+        </w:rPr>
+        <w:t xml:space="preserve">. </w:t>
+      </w:r>
+      <w:r>
+        <w:rPr>
+          <w:color w:val="000000"/>
+          <w:szCs w:val="28"/>
+        </w:rPr>
+        <w:t>Puis</w:t>
+      </w:r>
+      <w:r>
+        <w:rPr>
+          <w:color w:val="000000"/>
+          <w:szCs w:val="28"/>
+        </w:rPr>
+        <w:t xml:space="preserve"> on fait la même démarche que pour l’ajout d’une entrée.</w:t>
       </w:r>
     </w:p>
     <w:p>
@@ -3442,6 +3650,7 @@
           <w:noProof/>
           <w:color w:val="000000"/>
           <w:szCs w:val="28"/>
+          <w:lang w:eastAsia="fr-FR"/>
         </w:rPr>
         <w:drawing>
           <wp:inline distT="0" distB="0" distL="0" distR="0" wp14:anchorId="4F03CDD8" wp14:editId="5FFCB654">
@@ -3523,7 +3732,21 @@
           <w:color w:val="000000"/>
           <w:szCs w:val="28"/>
         </w:rPr>
-        <w:t xml:space="preserve"> que le personnel médical d’un hôpital pourrait requérir sur leurs patients, les services et les docteurs associés pour un traitement plus efficace et plus rapide.</w:t>
+        <w:t xml:space="preserve"> que le personnel médical d’un hôpital </w:t>
+      </w:r>
+      <w:r>
+        <w:rPr>
+          <w:color w:val="000000"/>
+          <w:szCs w:val="28"/>
+        </w:rPr>
+        <w:t>souhaiterait</w:t>
+      </w:r>
+      <w:r>
+        <w:rPr>
+          <w:color w:val="000000"/>
+          <w:szCs w:val="28"/>
+        </w:rPr>
+        <w:t xml:space="preserve"> requérir sur leurs patients, les services et les docteurs associés pour un traitement plus efficace et plus rapide.</w:t>
       </w:r>
     </w:p>
     <w:p>
@@ -3550,7 +3773,36 @@
           <w:color w:val="000000"/>
           <w:szCs w:val="28"/>
         </w:rPr>
-        <w:t>On propose une première approche qui sera implémentée ainsi qu’une deuxième qui restera en option et sera implémentée si le commanditaire du projet jugera de la pertinence de cette fonction.</w:t>
+        <w:lastRenderedPageBreak/>
+        <w:t>Nous</w:t>
+      </w:r>
+      <w:r>
+        <w:rPr>
+          <w:color w:val="000000"/>
+          <w:szCs w:val="28"/>
+        </w:rPr>
+        <w:t xml:space="preserve"> propos</w:t>
+      </w:r>
+      <w:r>
+        <w:rPr>
+          <w:color w:val="000000"/>
+          <w:szCs w:val="28"/>
+        </w:rPr>
+        <w:t>ons</w:t>
+      </w:r>
+      <w:r>
+        <w:rPr>
+          <w:color w:val="000000"/>
+          <w:szCs w:val="28"/>
+        </w:rPr>
+        <w:t xml:space="preserve"> une première approche qui sera implémentée ainsi qu’une deuxième qui restera en option et sera implémentée si le commanditaire du projet </w:t>
+      </w:r>
+      <w:r>
+        <w:rPr>
+          <w:color w:val="000000"/>
+          <w:szCs w:val="28"/>
+        </w:rPr>
+        <w:t>juge cette fonction pertinente.</w:t>
       </w:r>
     </w:p>
     <w:p>
@@ -3616,7 +3868,21 @@
           <w:color w:val="000000"/>
           <w:szCs w:val="28"/>
         </w:rPr>
-        <w:t>Fourni avec le logiciel, plusieurs requêtes seront à votre dispo</w:t>
+        <w:t>Fourni</w:t>
+      </w:r>
+      <w:r>
+        <w:rPr>
+          <w:color w:val="000000"/>
+          <w:szCs w:val="28"/>
+        </w:rPr>
+        <w:t>es</w:t>
+      </w:r>
+      <w:r>
+        <w:rPr>
+          <w:color w:val="000000"/>
+          <w:szCs w:val="28"/>
+        </w:rPr>
+        <w:t xml:space="preserve"> avec le logiciel, plusieurs requêtes seront à votre dispo</w:t>
       </w:r>
       <w:r>
         <w:rPr>
@@ -3632,15 +3898,13 @@
         </w:rPr>
         <w:t>tel que  le prénom et le nom des docteurs ayant au moins un malade hospitalisé</w:t>
       </w:r>
-      <w:proofErr w:type="gramStart"/>
-      <w:r>
-        <w:rPr>
-          <w:color w:val="000000"/>
-          <w:szCs w:val="28"/>
-        </w:rPr>
-        <w:t>. )</w:t>
-      </w:r>
-      <w:proofErr w:type="gramEnd"/>
+      <w:r>
+        <w:rPr>
+          <w:color w:val="000000"/>
+          <w:szCs w:val="28"/>
+        </w:rPr>
+        <w:t>)</w:t>
+      </w:r>
       <w:r>
         <w:rPr>
           <w:color w:val="000000"/>
@@ -3778,6 +4042,7 @@
           <w:szCs w:val="28"/>
           <w:u w:val="single"/>
         </w:rPr>
+        <w:lastRenderedPageBreak/>
         <w:t xml:space="preserve">Classe </w:t>
       </w:r>
       <w:proofErr w:type="spellStart"/>
@@ -3815,6 +4080,7 @@
           <w:noProof/>
           <w:color w:val="000000"/>
           <w:szCs w:val="28"/>
+          <w:lang w:eastAsia="fr-FR"/>
         </w:rPr>
         <w:drawing>
           <wp:inline distT="0" distB="0" distL="0" distR="0" wp14:anchorId="0D0EF433" wp14:editId="11BB134F">
@@ -3966,24 +4232,128 @@
           <w:color w:val="000000"/>
           <w:szCs w:val="28"/>
         </w:rPr>
-        <w:t xml:space="preserve">L’utilisateur choisit tout d’abord un attribut d’une première classe </w:t>
-      </w:r>
-      <w:proofErr w:type="gramStart"/>
-      <w:r>
-        <w:rPr>
-          <w:color w:val="000000"/>
-          <w:szCs w:val="28"/>
-        </w:rPr>
-        <w:t>( x</w:t>
-      </w:r>
-      <w:proofErr w:type="gramEnd"/>
-      <w:r>
-        <w:rPr>
-          <w:color w:val="000000"/>
-          <w:szCs w:val="28"/>
-        </w:rPr>
-        <w:t xml:space="preserve"> ) qui servira d’abscisse ou de total ( comme par exemple le nombre de patients ) puis on désigne une deuxième classe ( y  ) avec attribut ( comme par exemple type de service ) et on valide le type de “report” comme par exemple un camembert ou un graphique. On valide le tout et l’application nous ressort le résultat.</w:t>
-      </w:r>
+        <w:t>L’utilisateur choisit tout d’abord un a</w:t>
+      </w:r>
+      <w:r>
+        <w:rPr>
+          <w:color w:val="000000"/>
+          <w:szCs w:val="28"/>
+        </w:rPr>
+        <w:t>ttribut d’une première classe (x</w:t>
+      </w:r>
+      <w:r>
+        <w:rPr>
+          <w:color w:val="000000"/>
+          <w:szCs w:val="28"/>
+        </w:rPr>
+        <w:t xml:space="preserve">) qui servira d’abscisse ou de total </w:t>
+      </w:r>
+      <w:r>
+        <w:rPr>
+          <w:color w:val="000000"/>
+          <w:szCs w:val="28"/>
+        </w:rPr>
+        <w:t>(comme</w:t>
+      </w:r>
+      <w:r>
+        <w:rPr>
+          <w:color w:val="000000"/>
+          <w:szCs w:val="28"/>
+        </w:rPr>
+        <w:t xml:space="preserve"> par exemple le nombre de </w:t>
+      </w:r>
+      <w:r>
+        <w:rPr>
+          <w:color w:val="000000"/>
+          <w:szCs w:val="28"/>
+        </w:rPr>
+        <w:t>patients)</w:t>
+      </w:r>
+      <w:r>
+        <w:rPr>
+          <w:color w:val="000000"/>
+          <w:szCs w:val="28"/>
+        </w:rPr>
+        <w:t xml:space="preserve"> puis on désigne une deuxième classe </w:t>
+      </w:r>
+      <w:r>
+        <w:rPr>
+          <w:color w:val="000000"/>
+          <w:szCs w:val="28"/>
+        </w:rPr>
+        <w:t>(y)</w:t>
+      </w:r>
+      <w:r>
+        <w:rPr>
+          <w:color w:val="000000"/>
+          <w:szCs w:val="28"/>
+        </w:rPr>
+        <w:t xml:space="preserve"> avec attribut </w:t>
+      </w:r>
+      <w:r>
+        <w:rPr>
+          <w:color w:val="000000"/>
+          <w:szCs w:val="28"/>
+        </w:rPr>
+        <w:t>(comme</w:t>
+      </w:r>
+      <w:r>
+        <w:rPr>
+          <w:color w:val="000000"/>
+          <w:szCs w:val="28"/>
+        </w:rPr>
+        <w:t xml:space="preserve"> par exemple type de </w:t>
+      </w:r>
+      <w:r>
+        <w:rPr>
+          <w:color w:val="000000"/>
+          <w:szCs w:val="28"/>
+        </w:rPr>
+        <w:t>service)</w:t>
+      </w:r>
+      <w:r>
+        <w:rPr>
+          <w:color w:val="000000"/>
+          <w:szCs w:val="28"/>
+        </w:rPr>
+        <w:t xml:space="preserve"> et on valide le type de “report” comme par exemple un camembert ou un graphique. On valide le tout et l’application nous ressort le résultat.</w:t>
+      </w:r>
+    </w:p>
+    <w:p>
+      <w:pPr>
+        <w:pStyle w:val="Textbody"/>
+        <w:jc w:val="both"/>
+        <w:rPr>
+          <w:szCs w:val="28"/>
+        </w:rPr>
+      </w:pPr>
+    </w:p>
+    <w:p>
+      <w:pPr>
+        <w:pStyle w:val="Textbody"/>
+        <w:jc w:val="both"/>
+        <w:rPr>
+          <w:szCs w:val="28"/>
+        </w:rPr>
+      </w:pPr>
+    </w:p>
+    <w:p>
+      <w:pPr>
+        <w:pStyle w:val="Textbody"/>
+        <w:jc w:val="both"/>
+        <w:rPr>
+          <w:szCs w:val="28"/>
+        </w:rPr>
+      </w:pPr>
+    </w:p>
+    <w:p>
+      <w:pPr>
+        <w:pStyle w:val="Textbody"/>
+        <w:jc w:val="both"/>
+        <w:rPr>
+          <w:szCs w:val="28"/>
+        </w:rPr>
+      </w:pPr>
     </w:p>
     <w:p>
       <w:pPr>
@@ -4074,7 +4444,35 @@
           <w:color w:val="000000"/>
           <w:szCs w:val="28"/>
         </w:rPr>
-        <w:t>L’idée ici est de proposer des miniatures des camemberts et autres graphique sous forme d’aperçu et l’utilisateur peut en sélectionner un pour le voir en taille réelle.</w:t>
+        <w:t>L’idée ici est de proposer des miniatures des camemberts et autres graphique</w:t>
+      </w:r>
+      <w:r>
+        <w:rPr>
+          <w:color w:val="000000"/>
+          <w:szCs w:val="28"/>
+        </w:rPr>
+        <w:t>s</w:t>
+      </w:r>
+      <w:r>
+        <w:rPr>
+          <w:color w:val="000000"/>
+          <w:szCs w:val="28"/>
+        </w:rPr>
+        <w:t xml:space="preserve"> sous forme d’aperçu</w:t>
+      </w:r>
+      <w:r>
+        <w:rPr>
+          <w:color w:val="000000"/>
+          <w:szCs w:val="28"/>
+        </w:rPr>
+        <w:t>s</w:t>
+      </w:r>
+      <w:r>
+        <w:rPr>
+          <w:color w:val="000000"/>
+          <w:szCs w:val="28"/>
+        </w:rPr>
+        <w:t xml:space="preserve"> et l’utilisateur peut en sélectionner un pour le voir en taille réelle.</w:t>
       </w:r>
     </w:p>
     <w:p>
@@ -4179,9 +4577,13 @@
       </w:pPr>
       <w:bookmarkStart w:id="17" w:name="_Toc417830493"/>
       <w:r>
+        <w:lastRenderedPageBreak/>
         <w:t>Organigramme</w:t>
       </w:r>
       <w:bookmarkEnd w:id="17"/>
+      <w:r>
+        <w:t>s</w:t>
+      </w:r>
     </w:p>
     <w:p>
       <w:pPr>
@@ -4239,6 +4641,7 @@
           <w:sz w:val="28"/>
           <w:szCs w:val="28"/>
         </w:rPr>
+        <w:lastRenderedPageBreak/>
         <w:t>Graph chart</w:t>
       </w:r>
     </w:p>
@@ -4254,6 +4657,7 @@
           <w:noProof/>
           <w:sz w:val="28"/>
           <w:szCs w:val="28"/>
+          <w:lang w:eastAsia="fr-FR"/>
         </w:rPr>
         <w:drawing>
           <wp:inline distT="0" distB="0" distL="0" distR="0" wp14:anchorId="735920BE" wp14:editId="3D4A12C8">
@@ -4310,6 +4714,7 @@
           <w:sz w:val="28"/>
           <w:szCs w:val="28"/>
         </w:rPr>
+        <w:lastRenderedPageBreak/>
         <w:t>Graph pie</w:t>
       </w:r>
     </w:p>
@@ -4325,6 +4730,7 @@
           <w:noProof/>
           <w:sz w:val="28"/>
           <w:szCs w:val="28"/>
+          <w:lang w:eastAsia="fr-FR"/>
         </w:rPr>
         <w:drawing>
           <wp:inline distT="0" distB="0" distL="0" distR="0" wp14:anchorId="5DBF62F0" wp14:editId="12437AB1">
@@ -4401,6 +4807,7 @@
           <w:sz w:val="28"/>
           <w:szCs w:val="28"/>
         </w:rPr>
+        <w:lastRenderedPageBreak/>
         <w:t>Module connexion</w:t>
       </w:r>
       <w:bookmarkEnd w:id="19"/>
@@ -4544,6 +4951,7 @@
           <w:sz w:val="28"/>
           <w:szCs w:val="28"/>
         </w:rPr>
+        <w:lastRenderedPageBreak/>
         <w:t>Ajouter</w:t>
       </w:r>
     </w:p>
@@ -4559,6 +4967,7 @@
           <w:noProof/>
           <w:sz w:val="28"/>
           <w:szCs w:val="28"/>
+          <w:lang w:eastAsia="fr-FR"/>
         </w:rPr>
         <w:drawing>
           <wp:inline distT="0" distB="0" distL="0" distR="0" wp14:anchorId="41C68230" wp14:editId="777D3384">
@@ -4631,6 +5040,7 @@
           <w:sz w:val="28"/>
           <w:szCs w:val="28"/>
         </w:rPr>
+        <w:lastRenderedPageBreak/>
         <w:t>Supprimer</w:t>
       </w:r>
       <w:r>
@@ -4638,6 +5048,7 @@
           <w:noProof/>
           <w:sz w:val="28"/>
           <w:szCs w:val="28"/>
+          <w:lang w:eastAsia="fr-FR"/>
         </w:rPr>
         <w:drawing>
           <wp:inline distT="0" distB="0" distL="0" distR="0" wp14:anchorId="5F06C978" wp14:editId="226BDABC">
@@ -4717,6 +5128,7 @@
           <w:sz w:val="28"/>
           <w:szCs w:val="28"/>
         </w:rPr>
+        <w:lastRenderedPageBreak/>
         <w:t>Modifier</w:t>
       </w:r>
     </w:p>
@@ -4758,7 +5170,9 @@
           <w:noProof/>
           <w:sz w:val="28"/>
           <w:szCs w:val="28"/>
-        </w:rPr>
+          <w:lang w:eastAsia="fr-FR"/>
+        </w:rPr>
+        <w:lastRenderedPageBreak/>
         <w:drawing>
           <wp:inline distT="0" distB="0" distL="0" distR="0" wp14:anchorId="69A0ADCD" wp14:editId="5438761A">
             <wp:extent cx="3018960" cy="2971080"/>
@@ -4816,6 +5230,7 @@
           <w:sz w:val="28"/>
           <w:szCs w:val="28"/>
         </w:rPr>
+        <w:lastRenderedPageBreak/>
         <w:t>Module récupération de données</w:t>
       </w:r>
       <w:bookmarkEnd w:id="21"/>
@@ -4856,6 +5271,7 @@
           <w:noProof/>
           <w:sz w:val="28"/>
           <w:szCs w:val="28"/>
+          <w:lang w:eastAsia="fr-FR"/>
         </w:rPr>
         <w:drawing>
           <wp:inline distT="0" distB="0" distL="0" distR="0" wp14:anchorId="15179B1D" wp14:editId="45A66EF1">
@@ -4935,6 +5351,7 @@
           <w:noProof/>
           <w:sz w:val="28"/>
           <w:szCs w:val="28"/>
+          <w:lang w:eastAsia="fr-FR"/>
         </w:rPr>
         <w:drawing>
           <wp:inline distT="0" distB="0" distL="0" distR="0" wp14:anchorId="1CFAF15D" wp14:editId="620A4025">
@@ -5094,6 +5511,7 @@
         <w:rPr>
           <w:noProof/>
           <w:szCs w:val="28"/>
+          <w:lang w:eastAsia="fr-FR"/>
         </w:rPr>
         <w:drawing>
           <wp:inline distT="0" distB="0" distL="0" distR="0" wp14:anchorId="3E4BB098" wp14:editId="78C2994C">
@@ -5172,6 +5590,7 @@
         <w:rPr>
           <w:szCs w:val="28"/>
         </w:rPr>
+        <w:lastRenderedPageBreak/>
         <w:t>Demander les requêtes à l’utilisateur</w:t>
       </w:r>
     </w:p>
@@ -5186,6 +5605,7 @@
         <w:rPr>
           <w:noProof/>
           <w:szCs w:val="28"/>
+          <w:lang w:eastAsia="fr-FR"/>
         </w:rPr>
         <w:drawing>
           <wp:inline distT="0" distB="0" distL="0" distR="0" wp14:anchorId="5C7FEFE5" wp14:editId="332304A0">
@@ -5305,6 +5725,7 @@
         <w:rPr>
           <w:szCs w:val="28"/>
         </w:rPr>
+        <w:lastRenderedPageBreak/>
         <w:t>Afficher le résultat des requêtes</w:t>
       </w:r>
     </w:p>
@@ -5319,6 +5740,7 @@
         <w:rPr>
           <w:noProof/>
           <w:szCs w:val="28"/>
+          <w:lang w:eastAsia="fr-FR"/>
         </w:rPr>
         <w:drawing>
           <wp:inline distT="0" distB="0" distL="0" distR="0" wp14:anchorId="61753F32" wp14:editId="6A064F88">
@@ -5440,6 +5862,7 @@
         <w:rPr>
           <w:szCs w:val="28"/>
         </w:rPr>
+        <w:lastRenderedPageBreak/>
         <w:t>Afficher les charts</w:t>
       </w:r>
     </w:p>
@@ -5454,6 +5877,7 @@
         <w:rPr>
           <w:noProof/>
           <w:szCs w:val="28"/>
+          <w:lang w:eastAsia="fr-FR"/>
         </w:rPr>
         <w:drawing>
           <wp:inline distT="0" distB="0" distL="0" distR="0" wp14:anchorId="0F26039A" wp14:editId="4064F3B3">
@@ -5525,6 +5949,7 @@
         <w:rPr>
           <w:szCs w:val="28"/>
         </w:rPr>
+        <w:lastRenderedPageBreak/>
         <w:t>Mise à jour des données</w:t>
       </w:r>
     </w:p>
@@ -5539,6 +5964,7 @@
         <w:rPr>
           <w:noProof/>
           <w:szCs w:val="28"/>
+          <w:lang w:eastAsia="fr-FR"/>
         </w:rPr>
         <w:drawing>
           <wp:inline distT="0" distB="0" distL="0" distR="0" wp14:anchorId="7BE6022D" wp14:editId="41EE649F">
@@ -5610,6 +6036,16 @@
     </w:p>
     <w:p>
       <w:pPr>
+        <w:pStyle w:val="Textbody"/>
+      </w:pPr>
+    </w:p>
+    <w:p>
+      <w:pPr>
+        <w:pStyle w:val="Textbody"/>
+      </w:pPr>
+    </w:p>
+    <w:p>
+      <w:pPr>
         <w:pStyle w:val="Titre1"/>
         <w:numPr>
           <w:ilvl w:val="0"/>
@@ -5649,9 +6085,12 @@
       <w:r>
         <w:t>utilisé</w:t>
       </w:r>
+      <w:r>
+        <w:t>(</w:t>
+      </w:r>
       <w:proofErr w:type="gramEnd"/>
       <w:r>
-        <w:t xml:space="preserve"> (SI,</w:t>
+        <w:t>SI,</w:t>
       </w:r>
       <w:r>
         <w:t xml:space="preserve"> </w:t>
@@ -5667,7 +6106,10 @@
       </w:r>
       <w:r>
         <w:tab/>
-        <w:t>De plus, ce projet fait interagir plusieurs modules ensemble: une base de données, une interface graphique et les connexions les reliant. Nous travaillons donc sur plusieurs aspects, ce qui permet d'éviter une certaine monotonie dans la phase de conception et de développement.</w:t>
+        <w:t xml:space="preserve">De plus, ce projet fait interagir plusieurs modules ensemble: une base de données, une interface graphique et les connexions les reliant. Nous travaillons donc sur plusieurs aspects, ce qui permet d'éviter une </w:t>
+      </w:r>
+      <w:r>
+        <w:t>certaine monotonie pendant les différentes phases (conception et réalisation) de notre projet.</w:t>
       </w:r>
       <w:r>
         <w:br/>
@@ -5677,28 +6119,28 @@
       </w:r>
       <w:r>
         <w:tab/>
-        <w:t>Nous avons échangé nos points de vue respectifs quant à la façon dont nous devions aborder ce projet, la vision que chacun avait du problème et de sa réalisation. Nous avons raisonné logiquement, en posant des questions à notre chargé de TP pour nous</w:t>
-      </w:r>
-      <w:r>
-        <w:t xml:space="preserve"> assurer que nous partions sur de bonnes bases</w:t>
-      </w:r>
-      <w:r>
-        <w:t>.</w:t>
-      </w:r>
-      <w:r>
-        <w:br/>
-      </w:r>
-      <w:r>
-        <w:br/>
-      </w:r>
-      <w:r>
-        <w:tab/>
-        <w:t xml:space="preserve">Nous sommes donc arrivés à une </w:t>
+        <w:t>Nous avons échangé nos points de vue resp</w:t>
       </w:r>
       <w:bookmarkStart w:id="24" w:name="_GoBack"/>
       <w:bookmarkEnd w:id="24"/>
       <w:r>
-        <w:t>vision précise de ce que nous souhaiterions réaliser. Cependant, il faut prendre en compte d'éventuels problèmes qui, comme dans tout projet, risquent de survenir tôt ou tard. Nous serions alors amener à emprunter un chemin différent de celui initialement imaginé afin de continuer.</w:t>
+        <w:t>ectifs quant à la façon dont nous devions aborder ce projet, la vision que chacun avait du problème et de sa réalisation. Nous avons raisonné logiquement, en posant des questions à notre chargé de TP pour nous</w:t>
+      </w:r>
+      <w:r>
+        <w:t xml:space="preserve"> assurer que nous partions sur de bonnes bases</w:t>
+      </w:r>
+      <w:r>
+        <w:t>.</w:t>
+      </w:r>
+      <w:r>
+        <w:br/>
+      </w:r>
+      <w:r>
+        <w:br/>
+      </w:r>
+      <w:r>
+        <w:tab/>
+        <w:t>Nous sommes donc arrivés à une vision précise de ce que nous souhaiterions réaliser. Cependant, il faut prendre en compte d'éventuels problèmes qui, comme dans tout projet, risquent de survenir tôt ou tard. Nous serions alors amener à emprunter un chemin différent de celui initialement imaginé afin de continuer.</w:t>
       </w:r>
     </w:p>
     <w:p>

</xml_diff>